<commit_message>
added startAt to the schools table
</commit_message>
<xml_diff>
--- a/readme.docx
+++ b/readme.docx
@@ -492,16 +492,7 @@
           <w:sz w:val="22"/>
           <w:szCs w:val="22"/>
         </w:rPr>
-        <w:t xml:space="preserve">cd backend; </w:t>
-      </w:r>
-      <w:r>
-        <w:rPr>
-          <w:rFonts w:ascii="Menlo" w:hAnsi="Menlo" w:cs="Menlo"/>
-          <w:color w:val="000000"/>
-          <w:sz w:val="22"/>
-          <w:szCs w:val="22"/>
-        </w:rPr>
-        <w:t xml:space="preserve">node </w:t>
+        <w:t xml:space="preserve">cd backend; node </w:t>
       </w:r>
       <w:proofErr w:type="gramStart"/>
       <w:r>
@@ -626,6 +617,291 @@
       </w:pPr>
     </w:p>
     <w:p/>
+    <w:p/>
+    <w:p>
+      <w:pPr>
+        <w:rPr>
+          <w:u w:val="single"/>
+        </w:rPr>
+      </w:pPr>
+      <w:proofErr w:type="spellStart"/>
+      <w:r>
+        <w:rPr>
+          <w:u w:val="single"/>
+        </w:rPr>
+        <w:t>db</w:t>
+      </w:r>
+      <w:proofErr w:type="spellEnd"/>
+      <w:r>
+        <w:rPr>
+          <w:u w:val="single"/>
+        </w:rPr>
+        <w:t xml:space="preserve"> migration tips</w:t>
+      </w:r>
+    </w:p>
+    <w:p/>
+    <w:p>
+      <w:pPr>
+        <w:rPr>
+          <w:rFonts w:ascii="Menlo" w:hAnsi="Menlo" w:cs="Menlo"/>
+          <w:color w:val="000000"/>
+          <w:sz w:val="22"/>
+          <w:szCs w:val="22"/>
+        </w:rPr>
+      </w:pPr>
+      <w:r>
+        <w:rPr>
+          <w:rFonts w:ascii="Menlo" w:hAnsi="Menlo" w:cs="Menlo"/>
+          <w:color w:val="000000"/>
+          <w:sz w:val="22"/>
+          <w:szCs w:val="22"/>
+        </w:rPr>
+        <w:t>cd backend</w:t>
+      </w:r>
+      <w:r>
+        <w:rPr>
+          <w:rFonts w:ascii="Menlo" w:hAnsi="Menlo" w:cs="Menlo"/>
+          <w:color w:val="000000"/>
+          <w:sz w:val="22"/>
+          <w:szCs w:val="22"/>
+        </w:rPr>
+        <w:t>/app</w:t>
+      </w:r>
+      <w:r>
+        <w:rPr>
+          <w:rFonts w:ascii="Menlo" w:hAnsi="Menlo" w:cs="Menlo"/>
+          <w:color w:val="000000"/>
+          <w:sz w:val="22"/>
+          <w:szCs w:val="22"/>
+        </w:rPr>
+        <w:t xml:space="preserve">; </w:t>
+      </w:r>
+      <w:proofErr w:type="spellStart"/>
+      <w:r>
+        <w:rPr>
+          <w:rFonts w:ascii="Menlo" w:hAnsi="Menlo" w:cs="Menlo"/>
+          <w:color w:val="000000"/>
+          <w:sz w:val="22"/>
+          <w:szCs w:val="22"/>
+        </w:rPr>
+        <w:t>npx</w:t>
+      </w:r>
+      <w:proofErr w:type="spellEnd"/>
+      <w:r>
+        <w:rPr>
+          <w:rFonts w:ascii="Menlo" w:hAnsi="Menlo" w:cs="Menlo"/>
+          <w:color w:val="000000"/>
+          <w:sz w:val="22"/>
+          <w:szCs w:val="22"/>
+        </w:rPr>
+        <w:t xml:space="preserve"> </w:t>
+      </w:r>
+      <w:proofErr w:type="spellStart"/>
+      <w:r>
+        <w:rPr>
+          <w:rFonts w:ascii="Menlo" w:hAnsi="Menlo" w:cs="Menlo"/>
+          <w:color w:val="000000"/>
+          <w:sz w:val="22"/>
+          <w:szCs w:val="22"/>
+        </w:rPr>
+        <w:t>sequelize</w:t>
+      </w:r>
+      <w:proofErr w:type="spellEnd"/>
+      <w:r>
+        <w:rPr>
+          <w:rFonts w:ascii="Menlo" w:hAnsi="Menlo" w:cs="Menlo"/>
+          <w:color w:val="000000"/>
+          <w:sz w:val="22"/>
+          <w:szCs w:val="22"/>
+        </w:rPr>
+        <w:t xml:space="preserve">-cli </w:t>
+      </w:r>
+      <w:proofErr w:type="spellStart"/>
+      <w:proofErr w:type="gramStart"/>
+      <w:r>
+        <w:rPr>
+          <w:rFonts w:ascii="Menlo" w:hAnsi="Menlo" w:cs="Menlo"/>
+          <w:color w:val="000000"/>
+          <w:sz w:val="22"/>
+          <w:szCs w:val="22"/>
+        </w:rPr>
+        <w:t>migration:create</w:t>
+      </w:r>
+      <w:proofErr w:type="spellEnd"/>
+      <w:proofErr w:type="gramEnd"/>
+      <w:r>
+        <w:rPr>
+          <w:rFonts w:ascii="Menlo" w:hAnsi="Menlo" w:cs="Menlo"/>
+          <w:color w:val="000000"/>
+          <w:sz w:val="22"/>
+          <w:szCs w:val="22"/>
+        </w:rPr>
+        <w:t xml:space="preserve"> --name </w:t>
+      </w:r>
+      <w:proofErr w:type="spellStart"/>
+      <w:r>
+        <w:rPr>
+          <w:rFonts w:ascii="Menlo" w:hAnsi="Menlo" w:cs="Menlo"/>
+          <w:color w:val="000000"/>
+          <w:sz w:val="22"/>
+          <w:szCs w:val="22"/>
+        </w:rPr>
+        <w:t>modify_users_add_new_fields</w:t>
+      </w:r>
+      <w:proofErr w:type="spellEnd"/>
+    </w:p>
+    <w:p>
+      <w:pPr>
+        <w:rPr>
+          <w:rFonts w:ascii="Menlo" w:hAnsi="Menlo" w:cs="Menlo"/>
+          <w:color w:val="000000"/>
+          <w:sz w:val="22"/>
+          <w:szCs w:val="22"/>
+        </w:rPr>
+      </w:pPr>
+    </w:p>
+    <w:p>
+      <w:pPr>
+        <w:rPr>
+          <w:rFonts w:ascii="Menlo" w:hAnsi="Menlo" w:cs="Menlo"/>
+          <w:color w:val="000000"/>
+          <w:sz w:val="22"/>
+          <w:szCs w:val="22"/>
+        </w:rPr>
+      </w:pPr>
+      <w:r>
+        <w:rPr>
+          <w:rFonts w:ascii="Menlo" w:hAnsi="Menlo" w:cs="Menlo"/>
+          <w:i/>
+          <w:iCs/>
+          <w:color w:val="000000"/>
+          <w:sz w:val="22"/>
+          <w:szCs w:val="22"/>
+        </w:rPr>
+        <w:t>edit</w:t>
+      </w:r>
+      <w:r>
+        <w:rPr>
+          <w:rFonts w:ascii="Menlo" w:hAnsi="Menlo" w:cs="Menlo"/>
+          <w:color w:val="000000"/>
+          <w:sz w:val="22"/>
+          <w:szCs w:val="22"/>
+        </w:rPr>
+        <w:t xml:space="preserve"> .</w:t>
+      </w:r>
+      <w:proofErr w:type="spellStart"/>
+      <w:r>
+        <w:rPr>
+          <w:rFonts w:ascii="Menlo" w:hAnsi="Menlo" w:cs="Menlo"/>
+          <w:color w:val="000000"/>
+          <w:sz w:val="22"/>
+          <w:szCs w:val="22"/>
+        </w:rPr>
+        <w:t>js</w:t>
+      </w:r>
+      <w:proofErr w:type="spellEnd"/>
+      <w:r>
+        <w:rPr>
+          <w:rFonts w:ascii="Menlo" w:hAnsi="Menlo" w:cs="Menlo"/>
+          <w:color w:val="000000"/>
+          <w:sz w:val="22"/>
+          <w:szCs w:val="22"/>
+        </w:rPr>
+        <w:t xml:space="preserve"> file under migrations/ …</w:t>
+      </w:r>
+    </w:p>
+    <w:p>
+      <w:pPr>
+        <w:rPr>
+          <w:rFonts w:ascii="Menlo" w:hAnsi="Menlo" w:cs="Menlo"/>
+          <w:color w:val="000000"/>
+          <w:sz w:val="22"/>
+          <w:szCs w:val="22"/>
+        </w:rPr>
+      </w:pPr>
+    </w:p>
+    <w:p>
+      <w:r>
+        <w:rPr>
+          <w:rFonts w:ascii="Menlo" w:hAnsi="Menlo" w:cs="Menlo"/>
+          <w:color w:val="000000"/>
+          <w:sz w:val="22"/>
+          <w:szCs w:val="22"/>
+        </w:rPr>
+        <w:t>cd backend</w:t>
+      </w:r>
+      <w:r>
+        <w:rPr>
+          <w:rFonts w:ascii="Menlo" w:hAnsi="Menlo" w:cs="Menlo"/>
+          <w:color w:val="000000"/>
+          <w:sz w:val="22"/>
+          <w:szCs w:val="22"/>
+        </w:rPr>
+        <w:t>/app</w:t>
+      </w:r>
+      <w:r>
+        <w:rPr>
+          <w:rFonts w:ascii="Menlo" w:hAnsi="Menlo" w:cs="Menlo"/>
+          <w:color w:val="000000"/>
+          <w:sz w:val="22"/>
+          <w:szCs w:val="22"/>
+        </w:rPr>
+        <w:t xml:space="preserve">; </w:t>
+      </w:r>
+      <w:proofErr w:type="spellStart"/>
+      <w:r>
+        <w:rPr>
+          <w:rFonts w:ascii="Menlo" w:hAnsi="Menlo" w:cs="Menlo"/>
+          <w:color w:val="000000"/>
+          <w:sz w:val="22"/>
+          <w:szCs w:val="22"/>
+        </w:rPr>
+        <w:t>npx</w:t>
+      </w:r>
+      <w:proofErr w:type="spellEnd"/>
+      <w:r>
+        <w:rPr>
+          <w:rFonts w:ascii="Menlo" w:hAnsi="Menlo" w:cs="Menlo"/>
+          <w:color w:val="000000"/>
+          <w:sz w:val="22"/>
+          <w:szCs w:val="22"/>
+        </w:rPr>
+        <w:t xml:space="preserve"> </w:t>
+      </w:r>
+      <w:proofErr w:type="spellStart"/>
+      <w:r>
+        <w:rPr>
+          <w:rFonts w:ascii="Menlo" w:hAnsi="Menlo" w:cs="Menlo"/>
+          <w:color w:val="000000"/>
+          <w:sz w:val="22"/>
+          <w:szCs w:val="22"/>
+        </w:rPr>
+        <w:t>sequelize</w:t>
+      </w:r>
+      <w:proofErr w:type="spellEnd"/>
+      <w:r>
+        <w:rPr>
+          <w:rFonts w:ascii="Menlo" w:hAnsi="Menlo" w:cs="Menlo"/>
+          <w:color w:val="000000"/>
+          <w:sz w:val="22"/>
+          <w:szCs w:val="22"/>
+        </w:rPr>
+        <w:t xml:space="preserve">-cli </w:t>
+      </w:r>
+      <w:proofErr w:type="spellStart"/>
+      <w:proofErr w:type="gramStart"/>
+      <w:r>
+        <w:rPr>
+          <w:rFonts w:ascii="Menlo" w:hAnsi="Menlo" w:cs="Menlo"/>
+          <w:color w:val="000000"/>
+          <w:sz w:val="22"/>
+          <w:szCs w:val="22"/>
+        </w:rPr>
+        <w:t>db:migrate</w:t>
+      </w:r>
+      <w:proofErr w:type="spellEnd"/>
+      <w:proofErr w:type="gramEnd"/>
+    </w:p>
     <w:sectPr>
       <w:pgSz w:w="12240" w:h="15840"/>
       <w:pgMar w:top="1440" w:right="1440" w:bottom="1440" w:left="1440" w:header="720" w:footer="720" w:gutter="0"/>

</xml_diff>

<commit_message>
add chineseName, phone, wechat, startAt to the users table/model
</commit_message>
<xml_diff>
--- a/readme.docx
+++ b/readme.docx
@@ -2,6 +2,53 @@
 <file path=word/document.xml><?xml version="1.0" encoding="utf-8"?>
 <w:document xmlns:wpc="http://schemas.microsoft.com/office/word/2010/wordprocessingCanvas" xmlns:cx="http://schemas.microsoft.com/office/drawing/2014/chartex" xmlns:cx1="http://schemas.microsoft.com/office/drawing/2015/9/8/chartex" xmlns:cx2="http://schemas.microsoft.com/office/drawing/2015/10/21/chartex" xmlns:cx3="http://schemas.microsoft.com/office/drawing/2016/5/9/chartex" xmlns:cx4="http://schemas.microsoft.com/office/drawing/2016/5/10/chartex" xmlns:cx5="http://schemas.microsoft.com/office/drawing/2016/5/11/chartex" xmlns:cx6="http://schemas.microsoft.com/office/drawing/2016/5/12/chartex" xmlns:cx7="http://schemas.microsoft.com/office/drawing/2016/5/13/chartex" xmlns:cx8="http://schemas.microsoft.com/office/drawing/2016/5/14/chartex" xmlns:mc="http://schemas.openxmlformats.org/markup-compatibility/2006" xmlns:aink="http://schemas.microsoft.com/office/drawing/2016/ink" xmlns:am3d="http://schemas.microsoft.com/office/drawing/2017/model3d" xmlns:o="urn:schemas-microsoft-com:office:office" xmlns:r="http://schemas.openxmlformats.org/officeDocument/2006/relationships" xmlns:m="http://schemas.openxmlformats.org/officeDocument/2006/math" xmlns:v="urn:schemas-microsoft-com:vml" xmlns:wp14="http://schemas.microsoft.com/office/word/2010/wordprocessingDrawing" xmlns:wp="http://schemas.openxmlformats.org/drawingml/2006/wordprocessingDrawing" xmlns:w10="urn:schemas-microsoft-com:office:word" xmlns:w="http://schemas.openxmlformats.org/wordprocessingml/2006/main" xmlns:w14="http://schemas.microsoft.com/office/word/2010/wordml" xmlns:w15="http://schemas.microsoft.com/office/word/2012/wordml" xmlns:w16cex="http://schemas.microsoft.com/office/word/2018/wordml/cex" xmlns:w16cid="http://schemas.microsoft.com/office/word/2016/wordml/cid" xmlns:w16="http://schemas.microsoft.com/office/word/2018/wordml" xmlns:w16sdtdh="http://schemas.microsoft.com/office/word/2020/wordml/sdtdatahash" xmlns:w16se="http://schemas.microsoft.com/office/word/2015/wordml/symex" xmlns:wpg="http://schemas.microsoft.com/office/word/2010/wordprocessingGroup" xmlns:wpi="http://schemas.microsoft.com/office/word/2010/wordprocessingInk" xmlns:wne="http://schemas.microsoft.com/office/word/2006/wordml" xmlns:wps="http://schemas.microsoft.com/office/word/2010/wordprocessingShape" mc:Ignorable="w14 w15 w16se w16cid w16 w16cex w16sdtdh wp14">
   <w:body>
+    <w:p>
+      <w:pPr>
+        <w:tabs>
+          <w:tab w:val="left" w:pos="560"/>
+          <w:tab w:val="left" w:pos="1120"/>
+          <w:tab w:val="left" w:pos="1680"/>
+          <w:tab w:val="left" w:pos="2240"/>
+          <w:tab w:val="left" w:pos="2800"/>
+          <w:tab w:val="left" w:pos="3360"/>
+          <w:tab w:val="left" w:pos="3920"/>
+          <w:tab w:val="left" w:pos="4480"/>
+          <w:tab w:val="left" w:pos="5040"/>
+          <w:tab w:val="left" w:pos="5600"/>
+          <w:tab w:val="left" w:pos="6160"/>
+          <w:tab w:val="left" w:pos="6720"/>
+        </w:tabs>
+        <w:autoSpaceDE w:val="0"/>
+        <w:autoSpaceDN w:val="0"/>
+        <w:adjustRightInd w:val="0"/>
+        <w:ind w:left="720" w:hanging="360"/>
+      </w:pPr>
+      <w:r>
+        <w:t>O. install MySQL</w:t>
+      </w:r>
+    </w:p>
+    <w:p>
+      <w:pPr>
+        <w:tabs>
+          <w:tab w:val="left" w:pos="560"/>
+          <w:tab w:val="left" w:pos="1120"/>
+          <w:tab w:val="left" w:pos="1680"/>
+          <w:tab w:val="left" w:pos="2240"/>
+          <w:tab w:val="left" w:pos="2800"/>
+          <w:tab w:val="left" w:pos="3360"/>
+          <w:tab w:val="left" w:pos="3920"/>
+          <w:tab w:val="left" w:pos="4480"/>
+          <w:tab w:val="left" w:pos="5040"/>
+          <w:tab w:val="left" w:pos="5600"/>
+          <w:tab w:val="left" w:pos="6160"/>
+          <w:tab w:val="left" w:pos="6720"/>
+        </w:tabs>
+        <w:autoSpaceDE w:val="0"/>
+        <w:autoSpaceDN w:val="0"/>
+        <w:adjustRightInd w:val="0"/>
+        <w:ind w:left="720" w:hanging="360"/>
+      </w:pPr>
+    </w:p>
     <w:p>
       <w:pPr>
         <w:pStyle w:val="ListParagraph"/>
@@ -617,6 +664,275 @@
       </w:pPr>
     </w:p>
     <w:p/>
+    <w:p>
+      <w:pPr>
+        <w:tabs>
+          <w:tab w:val="left" w:pos="560"/>
+          <w:tab w:val="left" w:pos="1120"/>
+          <w:tab w:val="left" w:pos="1680"/>
+          <w:tab w:val="left" w:pos="2240"/>
+          <w:tab w:val="left" w:pos="2800"/>
+          <w:tab w:val="left" w:pos="3360"/>
+          <w:tab w:val="left" w:pos="3920"/>
+          <w:tab w:val="left" w:pos="4480"/>
+          <w:tab w:val="left" w:pos="5040"/>
+          <w:tab w:val="left" w:pos="5600"/>
+          <w:tab w:val="left" w:pos="6160"/>
+          <w:tab w:val="left" w:pos="6720"/>
+        </w:tabs>
+        <w:autoSpaceDE w:val="0"/>
+        <w:autoSpaceDN w:val="0"/>
+        <w:adjustRightInd w:val="0"/>
+        <w:rPr>
+          <w:rFonts w:ascii="Menlo" w:hAnsi="Menlo" w:cs="Menlo"/>
+          <w:color w:val="000000"/>
+          <w:sz w:val="22"/>
+          <w:szCs w:val="22"/>
+          <w:u w:val="single"/>
+        </w:rPr>
+      </w:pPr>
+      <w:r>
+        <w:rPr>
+          <w:rFonts w:ascii="Menlo" w:hAnsi="Menlo" w:cs="Menlo"/>
+          <w:color w:val="000000"/>
+          <w:sz w:val="22"/>
+          <w:szCs w:val="22"/>
+          <w:u w:val="single"/>
+        </w:rPr>
+        <w:t>git command</w:t>
+      </w:r>
+      <w:r>
+        <w:rPr>
+          <w:rFonts w:ascii="Menlo" w:hAnsi="Menlo" w:cs="Menlo"/>
+          <w:color w:val="000000"/>
+          <w:sz w:val="22"/>
+          <w:szCs w:val="22"/>
+          <w:u w:val="single"/>
+        </w:rPr>
+        <w:t>s</w:t>
+      </w:r>
+    </w:p>
+    <w:p>
+      <w:pPr>
+        <w:tabs>
+          <w:tab w:val="left" w:pos="560"/>
+          <w:tab w:val="left" w:pos="1120"/>
+          <w:tab w:val="left" w:pos="1680"/>
+          <w:tab w:val="left" w:pos="2240"/>
+          <w:tab w:val="left" w:pos="2800"/>
+          <w:tab w:val="left" w:pos="3360"/>
+          <w:tab w:val="left" w:pos="3920"/>
+          <w:tab w:val="left" w:pos="4480"/>
+          <w:tab w:val="left" w:pos="5040"/>
+          <w:tab w:val="left" w:pos="5600"/>
+          <w:tab w:val="left" w:pos="6160"/>
+          <w:tab w:val="left" w:pos="6720"/>
+        </w:tabs>
+        <w:autoSpaceDE w:val="0"/>
+        <w:autoSpaceDN w:val="0"/>
+        <w:adjustRightInd w:val="0"/>
+        <w:rPr>
+          <w:rFonts w:ascii="Menlo" w:hAnsi="Menlo" w:cs="Menlo"/>
+          <w:color w:val="000000"/>
+          <w:sz w:val="22"/>
+          <w:szCs w:val="22"/>
+        </w:rPr>
+      </w:pPr>
+    </w:p>
+    <w:p>
+      <w:pPr>
+        <w:pStyle w:val="ListParagraph"/>
+        <w:numPr>
+          <w:ilvl w:val="0"/>
+          <w:numId w:val="5"/>
+        </w:numPr>
+        <w:tabs>
+          <w:tab w:val="left" w:pos="560"/>
+          <w:tab w:val="left" w:pos="1120"/>
+          <w:tab w:val="left" w:pos="1680"/>
+          <w:tab w:val="left" w:pos="2240"/>
+          <w:tab w:val="left" w:pos="2800"/>
+          <w:tab w:val="left" w:pos="3360"/>
+          <w:tab w:val="left" w:pos="3920"/>
+          <w:tab w:val="left" w:pos="4480"/>
+          <w:tab w:val="left" w:pos="5040"/>
+          <w:tab w:val="left" w:pos="5600"/>
+          <w:tab w:val="left" w:pos="6160"/>
+          <w:tab w:val="left" w:pos="6720"/>
+        </w:tabs>
+        <w:autoSpaceDE w:val="0"/>
+        <w:autoSpaceDN w:val="0"/>
+        <w:adjustRightInd w:val="0"/>
+        <w:rPr>
+          <w:rFonts w:ascii="Menlo" w:hAnsi="Menlo" w:cs="Menlo"/>
+          <w:color w:val="000000"/>
+          <w:sz w:val="22"/>
+          <w:szCs w:val="22"/>
+        </w:rPr>
+      </w:pPr>
+      <w:r>
+        <w:rPr>
+          <w:rFonts w:ascii="Menlo" w:hAnsi="Menlo" w:cs="Menlo"/>
+          <w:color w:val="000000"/>
+          <w:sz w:val="22"/>
+          <w:szCs w:val="22"/>
+        </w:rPr>
+        <w:t>check out: git pull</w:t>
+      </w:r>
+    </w:p>
+    <w:p>
+      <w:pPr>
+        <w:pStyle w:val="ListParagraph"/>
+        <w:numPr>
+          <w:ilvl w:val="0"/>
+          <w:numId w:val="5"/>
+        </w:numPr>
+        <w:tabs>
+          <w:tab w:val="left" w:pos="560"/>
+          <w:tab w:val="left" w:pos="1120"/>
+          <w:tab w:val="left" w:pos="1680"/>
+          <w:tab w:val="left" w:pos="2240"/>
+          <w:tab w:val="left" w:pos="2800"/>
+          <w:tab w:val="left" w:pos="3360"/>
+          <w:tab w:val="left" w:pos="3920"/>
+          <w:tab w:val="left" w:pos="4480"/>
+          <w:tab w:val="left" w:pos="5040"/>
+          <w:tab w:val="left" w:pos="5600"/>
+          <w:tab w:val="left" w:pos="6160"/>
+          <w:tab w:val="left" w:pos="6720"/>
+        </w:tabs>
+        <w:autoSpaceDE w:val="0"/>
+        <w:autoSpaceDN w:val="0"/>
+        <w:adjustRightInd w:val="0"/>
+        <w:rPr>
+          <w:rFonts w:ascii="Menlo" w:hAnsi="Menlo" w:cs="Menlo"/>
+          <w:color w:val="000000"/>
+          <w:sz w:val="22"/>
+          <w:szCs w:val="22"/>
+        </w:rPr>
+      </w:pPr>
+      <w:r>
+        <w:rPr>
+          <w:rFonts w:ascii="Menlo" w:hAnsi="Menlo" w:cs="Menlo"/>
+          <w:color w:val="000000"/>
+          <w:sz w:val="22"/>
+          <w:szCs w:val="22"/>
+        </w:rPr>
+        <w:t>add/push new file</w:t>
+      </w:r>
+    </w:p>
+    <w:p>
+      <w:pPr>
+        <w:pStyle w:val="ListParagraph"/>
+        <w:tabs>
+          <w:tab w:val="left" w:pos="560"/>
+          <w:tab w:val="left" w:pos="1120"/>
+          <w:tab w:val="left" w:pos="1680"/>
+          <w:tab w:val="left" w:pos="2240"/>
+          <w:tab w:val="left" w:pos="2800"/>
+          <w:tab w:val="left" w:pos="3360"/>
+          <w:tab w:val="left" w:pos="3920"/>
+          <w:tab w:val="left" w:pos="4480"/>
+          <w:tab w:val="left" w:pos="5040"/>
+          <w:tab w:val="left" w:pos="5600"/>
+          <w:tab w:val="left" w:pos="6160"/>
+          <w:tab w:val="left" w:pos="6720"/>
+        </w:tabs>
+        <w:autoSpaceDE w:val="0"/>
+        <w:autoSpaceDN w:val="0"/>
+        <w:adjustRightInd w:val="0"/>
+        <w:rPr>
+          <w:rFonts w:ascii="Menlo" w:hAnsi="Menlo" w:cs="Menlo"/>
+          <w:color w:val="000000"/>
+          <w:sz w:val="22"/>
+          <w:szCs w:val="22"/>
+        </w:rPr>
+      </w:pPr>
+      <w:r>
+        <w:rPr>
+          <w:rFonts w:ascii="Menlo" w:hAnsi="Menlo" w:cs="Menlo"/>
+          <w:color w:val="000000"/>
+          <w:sz w:val="22"/>
+          <w:szCs w:val="22"/>
+        </w:rPr>
+        <w:t>git add&lt;file&gt;</w:t>
+      </w:r>
+    </w:p>
+    <w:p>
+      <w:pPr>
+        <w:pStyle w:val="ListParagraph"/>
+        <w:tabs>
+          <w:tab w:val="left" w:pos="560"/>
+          <w:tab w:val="left" w:pos="1120"/>
+          <w:tab w:val="left" w:pos="1680"/>
+          <w:tab w:val="left" w:pos="2240"/>
+          <w:tab w:val="left" w:pos="2800"/>
+          <w:tab w:val="left" w:pos="3360"/>
+          <w:tab w:val="left" w:pos="3920"/>
+          <w:tab w:val="left" w:pos="4480"/>
+          <w:tab w:val="left" w:pos="5040"/>
+          <w:tab w:val="left" w:pos="5600"/>
+          <w:tab w:val="left" w:pos="6160"/>
+          <w:tab w:val="left" w:pos="6720"/>
+        </w:tabs>
+        <w:autoSpaceDE w:val="0"/>
+        <w:autoSpaceDN w:val="0"/>
+        <w:adjustRightInd w:val="0"/>
+        <w:rPr>
+          <w:rFonts w:ascii="Menlo" w:hAnsi="Menlo" w:cs="Menlo"/>
+          <w:color w:val="000000"/>
+          <w:sz w:val="22"/>
+          <w:szCs w:val="22"/>
+        </w:rPr>
+      </w:pPr>
+      <w:r>
+        <w:rPr>
+          <w:rFonts w:ascii="Menlo" w:hAnsi="Menlo" w:cs="Menlo"/>
+          <w:color w:val="000000"/>
+          <w:sz w:val="22"/>
+          <w:szCs w:val="22"/>
+        </w:rPr>
+        <w:t>git commit -m “…”</w:t>
+      </w:r>
+    </w:p>
+    <w:p>
+      <w:pPr>
+        <w:pStyle w:val="ListParagraph"/>
+        <w:tabs>
+          <w:tab w:val="left" w:pos="560"/>
+          <w:tab w:val="left" w:pos="1120"/>
+          <w:tab w:val="left" w:pos="1680"/>
+          <w:tab w:val="left" w:pos="2240"/>
+          <w:tab w:val="left" w:pos="2800"/>
+          <w:tab w:val="left" w:pos="3360"/>
+          <w:tab w:val="left" w:pos="3920"/>
+          <w:tab w:val="left" w:pos="4480"/>
+          <w:tab w:val="left" w:pos="5040"/>
+          <w:tab w:val="left" w:pos="5600"/>
+          <w:tab w:val="left" w:pos="6160"/>
+          <w:tab w:val="left" w:pos="6720"/>
+        </w:tabs>
+        <w:autoSpaceDE w:val="0"/>
+        <w:autoSpaceDN w:val="0"/>
+        <w:adjustRightInd w:val="0"/>
+        <w:rPr>
+          <w:rFonts w:ascii="Menlo" w:hAnsi="Menlo" w:cs="Menlo"/>
+          <w:color w:val="000000"/>
+          <w:sz w:val="22"/>
+          <w:szCs w:val="22"/>
+        </w:rPr>
+      </w:pPr>
+      <w:r>
+        <w:rPr>
+          <w:rFonts w:ascii="Menlo" w:hAnsi="Menlo" w:cs="Menlo"/>
+          <w:color w:val="000000"/>
+          <w:sz w:val="22"/>
+          <w:szCs w:val="22"/>
+        </w:rPr>
+        <w:t>git push</w:t>
+      </w:r>
+    </w:p>
+    <w:p/>
     <w:p/>
     <w:p>
       <w:pPr>
@@ -915,6 +1231,119 @@
 <file path=word/numbering.xml><?xml version="1.0" encoding="utf-8"?>
 <w:numbering xmlns:wpc="http://schemas.microsoft.com/office/word/2010/wordprocessingCanvas" xmlns:cx="http://schemas.microsoft.com/office/drawing/2014/chartex" xmlns:cx1="http://schemas.microsoft.com/office/drawing/2015/9/8/chartex" xmlns:cx2="http://schemas.microsoft.com/office/drawing/2015/10/21/chartex" xmlns:cx3="http://schemas.microsoft.com/office/drawing/2016/5/9/chartex" xmlns:cx4="http://schemas.microsoft.com/office/drawing/2016/5/10/chartex" xmlns:cx5="http://schemas.microsoft.com/office/drawing/2016/5/11/chartex" xmlns:cx6="http://schemas.microsoft.com/office/drawing/2016/5/12/chartex" xmlns:cx7="http://schemas.microsoft.com/office/drawing/2016/5/13/chartex" xmlns:cx8="http://schemas.microsoft.com/office/drawing/2016/5/14/chartex" xmlns:mc="http://schemas.openxmlformats.org/markup-compatibility/2006" xmlns:aink="http://schemas.microsoft.com/office/drawing/2016/ink" xmlns:am3d="http://schemas.microsoft.com/office/drawing/2017/model3d" xmlns:o="urn:schemas-microsoft-com:office:office" xmlns:r="http://schemas.openxmlformats.org/officeDocument/2006/relationships" xmlns:m="http://schemas.openxmlformats.org/officeDocument/2006/math" xmlns:v="urn:schemas-microsoft-com:vml" xmlns:wp14="http://schemas.microsoft.com/office/word/2010/wordprocessingDrawing" xmlns:wp="http://schemas.openxmlformats.org/drawingml/2006/wordprocessingDrawing" xmlns:w10="urn:schemas-microsoft-com:office:word" xmlns:w="http://schemas.openxmlformats.org/wordprocessingml/2006/main" xmlns:w14="http://schemas.microsoft.com/office/word/2010/wordml" xmlns:w15="http://schemas.microsoft.com/office/word/2012/wordml" xmlns:w16cex="http://schemas.microsoft.com/office/word/2018/wordml/cex" xmlns:w16cid="http://schemas.microsoft.com/office/word/2016/wordml/cid" xmlns:w16="http://schemas.microsoft.com/office/word/2018/wordml" xmlns:w16sdtdh="http://schemas.microsoft.com/office/word/2020/wordml/sdtdatahash" xmlns:w16se="http://schemas.microsoft.com/office/word/2015/wordml/symex" xmlns:wpg="http://schemas.microsoft.com/office/word/2010/wordprocessingGroup" xmlns:wpi="http://schemas.microsoft.com/office/word/2010/wordprocessingInk" xmlns:wne="http://schemas.microsoft.com/office/word/2006/wordml" xmlns:wps="http://schemas.microsoft.com/office/word/2010/wordprocessingShape" mc:Ignorable="w14 w15 w16se w16cid w16 w16cex w16sdtdh wp14">
   <w:abstractNum w:abstractNumId="0" w15:restartNumberingAfterBreak="0">
+    <w:nsid w:val="0C1E150E"/>
+    <w:multiLevelType w:val="hybridMultilevel"/>
+    <w:tmpl w:val="602ABFA2"/>
+    <w:lvl w:ilvl="0" w:tplc="B0308ECA">
+      <w:start w:val="2"/>
+      <w:numFmt w:val="bullet"/>
+      <w:lvlText w:val="-"/>
+      <w:lvlJc w:val="left"/>
+      <w:pPr>
+        <w:ind w:left="720" w:hanging="360"/>
+      </w:pPr>
+      <w:rPr>
+        <w:rFonts w:ascii="Menlo" w:eastAsiaTheme="minorEastAsia" w:hAnsi="Menlo" w:cs="Menlo" w:hint="default"/>
+      </w:rPr>
+    </w:lvl>
+    <w:lvl w:ilvl="1" w:tplc="04090003" w:tentative="1">
+      <w:start w:val="1"/>
+      <w:numFmt w:val="bullet"/>
+      <w:lvlText w:val="o"/>
+      <w:lvlJc w:val="left"/>
+      <w:pPr>
+        <w:ind w:left="1440" w:hanging="360"/>
+      </w:pPr>
+      <w:rPr>
+        <w:rFonts w:ascii="Courier New" w:hAnsi="Courier New" w:cs="Courier New" w:hint="default"/>
+      </w:rPr>
+    </w:lvl>
+    <w:lvl w:ilvl="2" w:tplc="04090005" w:tentative="1">
+      <w:start w:val="1"/>
+      <w:numFmt w:val="bullet"/>
+      <w:lvlText w:val=""/>
+      <w:lvlJc w:val="left"/>
+      <w:pPr>
+        <w:ind w:left="2160" w:hanging="360"/>
+      </w:pPr>
+      <w:rPr>
+        <w:rFonts w:ascii="Wingdings" w:hAnsi="Wingdings" w:hint="default"/>
+      </w:rPr>
+    </w:lvl>
+    <w:lvl w:ilvl="3" w:tplc="04090001" w:tentative="1">
+      <w:start w:val="1"/>
+      <w:numFmt w:val="bullet"/>
+      <w:lvlText w:val=""/>
+      <w:lvlJc w:val="left"/>
+      <w:pPr>
+        <w:ind w:left="2880" w:hanging="360"/>
+      </w:pPr>
+      <w:rPr>
+        <w:rFonts w:ascii="Symbol" w:hAnsi="Symbol" w:hint="default"/>
+      </w:rPr>
+    </w:lvl>
+    <w:lvl w:ilvl="4" w:tplc="04090003" w:tentative="1">
+      <w:start w:val="1"/>
+      <w:numFmt w:val="bullet"/>
+      <w:lvlText w:val="o"/>
+      <w:lvlJc w:val="left"/>
+      <w:pPr>
+        <w:ind w:left="3600" w:hanging="360"/>
+      </w:pPr>
+      <w:rPr>
+        <w:rFonts w:ascii="Courier New" w:hAnsi="Courier New" w:cs="Courier New" w:hint="default"/>
+      </w:rPr>
+    </w:lvl>
+    <w:lvl w:ilvl="5" w:tplc="04090005" w:tentative="1">
+      <w:start w:val="1"/>
+      <w:numFmt w:val="bullet"/>
+      <w:lvlText w:val=""/>
+      <w:lvlJc w:val="left"/>
+      <w:pPr>
+        <w:ind w:left="4320" w:hanging="360"/>
+      </w:pPr>
+      <w:rPr>
+        <w:rFonts w:ascii="Wingdings" w:hAnsi="Wingdings" w:hint="default"/>
+      </w:rPr>
+    </w:lvl>
+    <w:lvl w:ilvl="6" w:tplc="04090001" w:tentative="1">
+      <w:start w:val="1"/>
+      <w:numFmt w:val="bullet"/>
+      <w:lvlText w:val=""/>
+      <w:lvlJc w:val="left"/>
+      <w:pPr>
+        <w:ind w:left="5040" w:hanging="360"/>
+      </w:pPr>
+      <w:rPr>
+        <w:rFonts w:ascii="Symbol" w:hAnsi="Symbol" w:hint="default"/>
+      </w:rPr>
+    </w:lvl>
+    <w:lvl w:ilvl="7" w:tplc="04090003" w:tentative="1">
+      <w:start w:val="1"/>
+      <w:numFmt w:val="bullet"/>
+      <w:lvlText w:val="o"/>
+      <w:lvlJc w:val="left"/>
+      <w:pPr>
+        <w:ind w:left="5760" w:hanging="360"/>
+      </w:pPr>
+      <w:rPr>
+        <w:rFonts w:ascii="Courier New" w:hAnsi="Courier New" w:cs="Courier New" w:hint="default"/>
+      </w:rPr>
+    </w:lvl>
+    <w:lvl w:ilvl="8" w:tplc="04090005" w:tentative="1">
+      <w:start w:val="1"/>
+      <w:numFmt w:val="bullet"/>
+      <w:lvlText w:val=""/>
+      <w:lvlJc w:val="left"/>
+      <w:pPr>
+        <w:ind w:left="6480" w:hanging="360"/>
+      </w:pPr>
+      <w:rPr>
+        <w:rFonts w:ascii="Wingdings" w:hAnsi="Wingdings" w:hint="default"/>
+      </w:rPr>
+    </w:lvl>
+  </w:abstractNum>
+  <w:abstractNum w:abstractNumId="1" w15:restartNumberingAfterBreak="0">
     <w:nsid w:val="2007517E"/>
     <w:multiLevelType w:val="hybridMultilevel"/>
     <w:tmpl w:val="29CCF5FE"/>
@@ -1027,7 +1456,7 @@
       </w:rPr>
     </w:lvl>
   </w:abstractNum>
-  <w:abstractNum w:abstractNumId="1" w15:restartNumberingAfterBreak="0">
+  <w:abstractNum w:abstractNumId="2" w15:restartNumberingAfterBreak="0">
     <w:nsid w:val="63A91980"/>
     <w:multiLevelType w:val="hybridMultilevel"/>
     <w:tmpl w:val="CA2C76BC"/>
@@ -1116,7 +1545,7 @@
       </w:pPr>
     </w:lvl>
   </w:abstractNum>
-  <w:abstractNum w:abstractNumId="2" w15:restartNumberingAfterBreak="0">
+  <w:abstractNum w:abstractNumId="3" w15:restartNumberingAfterBreak="0">
     <w:nsid w:val="6D2030BD"/>
     <w:multiLevelType w:val="hybridMultilevel"/>
     <w:tmpl w:val="AC9ED5FC"/>
@@ -1205,7 +1634,7 @@
       </w:pPr>
     </w:lvl>
   </w:abstractNum>
-  <w:abstractNum w:abstractNumId="3" w15:restartNumberingAfterBreak="0">
+  <w:abstractNum w:abstractNumId="4" w15:restartNumberingAfterBreak="0">
     <w:nsid w:val="782D3AE1"/>
     <w:multiLevelType w:val="hybridMultilevel"/>
     <w:tmpl w:val="CC824800"/>
@@ -1295,15 +1724,18 @@
     </w:lvl>
   </w:abstractNum>
   <w:num w:numId="1">
+    <w:abstractNumId w:val="3"/>
+  </w:num>
+  <w:num w:numId="2">
     <w:abstractNumId w:val="2"/>
   </w:num>
-  <w:num w:numId="2">
+  <w:num w:numId="3">
+    <w:abstractNumId w:val="4"/>
+  </w:num>
+  <w:num w:numId="4">
     <w:abstractNumId w:val="1"/>
   </w:num>
-  <w:num w:numId="3">
-    <w:abstractNumId w:val="3"/>
-  </w:num>
-  <w:num w:numId="4">
+  <w:num w:numId="5">
     <w:abstractNumId w:val="0"/>
   </w:num>
 </w:numbering>

</xml_diff>

<commit_message>
file chooser only from FormBuilder form
</commit_message>
<xml_diff>
--- a/readme.docx
+++ b/readme.docx
@@ -281,8 +281,39 @@
           <w:sz w:val="22"/>
           <w:szCs w:val="22"/>
         </w:rPr>
-        <w:t>cd backend; npm install;</w:t>
-      </w:r>
+        <w:t xml:space="preserve">cd backend; </w:t>
+      </w:r>
+      <w:proofErr w:type="spellStart"/>
+      <w:r>
+        <w:rPr>
+          <w:rFonts w:ascii="Menlo" w:hAnsi="Menlo" w:cs="Menlo"/>
+          <w:color w:val="000000"/>
+          <w:sz w:val="22"/>
+          <w:szCs w:val="22"/>
+        </w:rPr>
+        <w:t>npm</w:t>
+      </w:r>
+      <w:proofErr w:type="spellEnd"/>
+      <w:r>
+        <w:rPr>
+          <w:rFonts w:ascii="Menlo" w:hAnsi="Menlo" w:cs="Menlo"/>
+          <w:color w:val="000000"/>
+          <w:sz w:val="22"/>
+          <w:szCs w:val="22"/>
+        </w:rPr>
+        <w:t xml:space="preserve"> </w:t>
+      </w:r>
+      <w:proofErr w:type="gramStart"/>
+      <w:r>
+        <w:rPr>
+          <w:rFonts w:ascii="Menlo" w:hAnsi="Menlo" w:cs="Menlo"/>
+          <w:color w:val="000000"/>
+          <w:sz w:val="22"/>
+          <w:szCs w:val="22"/>
+        </w:rPr>
+        <w:t>install;</w:t>
+      </w:r>
+      <w:proofErr w:type="gramEnd"/>
     </w:p>
     <w:p>
       <w:pPr>
@@ -344,8 +375,39 @@
           <w:sz w:val="22"/>
           <w:szCs w:val="22"/>
         </w:rPr>
-        <w:t>cd react-app; npm install;</w:t>
-      </w:r>
+        <w:t xml:space="preserve">cd react-app; </w:t>
+      </w:r>
+      <w:proofErr w:type="spellStart"/>
+      <w:r>
+        <w:rPr>
+          <w:rFonts w:ascii="Menlo" w:hAnsi="Menlo" w:cs="Menlo"/>
+          <w:color w:val="000000"/>
+          <w:sz w:val="22"/>
+          <w:szCs w:val="22"/>
+        </w:rPr>
+        <w:t>npm</w:t>
+      </w:r>
+      <w:proofErr w:type="spellEnd"/>
+      <w:r>
+        <w:rPr>
+          <w:rFonts w:ascii="Menlo" w:hAnsi="Menlo" w:cs="Menlo"/>
+          <w:color w:val="000000"/>
+          <w:sz w:val="22"/>
+          <w:szCs w:val="22"/>
+        </w:rPr>
+        <w:t xml:space="preserve"> </w:t>
+      </w:r>
+      <w:proofErr w:type="gramStart"/>
+      <w:r>
+        <w:rPr>
+          <w:rFonts w:ascii="Menlo" w:hAnsi="Menlo" w:cs="Menlo"/>
+          <w:color w:val="000000"/>
+          <w:sz w:val="22"/>
+          <w:szCs w:val="22"/>
+        </w:rPr>
+        <w:t>install;</w:t>
+      </w:r>
+      <w:proofErr w:type="gramEnd"/>
     </w:p>
     <w:p>
       <w:pPr>
@@ -479,6 +541,7 @@
         </w:rPr>
         <w:t xml:space="preserve">cd backend; node </w:t>
       </w:r>
+      <w:proofErr w:type="gramStart"/>
       <w:r>
         <w:rPr>
           <w:rFonts w:ascii="Menlo" w:hAnsi="Menlo" w:cs="Menlo"/>
@@ -497,6 +560,7 @@
         </w:rPr>
         <w:t>;</w:t>
       </w:r>
+      <w:proofErr w:type="gramEnd"/>
     </w:p>
     <w:p>
       <w:pPr>
@@ -531,8 +595,29 @@
           <w:sz w:val="22"/>
           <w:szCs w:val="22"/>
         </w:rPr>
-        <w:t xml:space="preserve">cd react-app; npm </w:t>
-      </w:r>
+        <w:t xml:space="preserve">cd react-app; </w:t>
+      </w:r>
+      <w:proofErr w:type="spellStart"/>
+      <w:r>
+        <w:rPr>
+          <w:rFonts w:ascii="Menlo" w:hAnsi="Menlo" w:cs="Menlo"/>
+          <w:color w:val="000000"/>
+          <w:sz w:val="22"/>
+          <w:szCs w:val="22"/>
+        </w:rPr>
+        <w:t>npm</w:t>
+      </w:r>
+      <w:proofErr w:type="spellEnd"/>
+      <w:r>
+        <w:rPr>
+          <w:rFonts w:ascii="Menlo" w:hAnsi="Menlo" w:cs="Menlo"/>
+          <w:color w:val="000000"/>
+          <w:sz w:val="22"/>
+          <w:szCs w:val="22"/>
+        </w:rPr>
+        <w:t xml:space="preserve"> </w:t>
+      </w:r>
+      <w:proofErr w:type="gramStart"/>
       <w:r>
         <w:rPr>
           <w:rFonts w:ascii="Menlo" w:hAnsi="Menlo" w:cs="Menlo"/>
@@ -551,6 +636,7 @@
         </w:rPr>
         <w:t>;</w:t>
       </w:r>
+      <w:proofErr w:type="gramEnd"/>
     </w:p>
     <w:p>
       <w:pPr>
@@ -856,11 +942,19 @@
           <w:u w:val="single"/>
         </w:rPr>
       </w:pPr>
+      <w:proofErr w:type="spellStart"/>
       <w:r>
         <w:rPr>
           <w:u w:val="single"/>
         </w:rPr>
-        <w:t>db migration tips</w:t>
+        <w:t>db</w:t>
+      </w:r>
+      <w:proofErr w:type="spellEnd"/>
+      <w:r>
+        <w:rPr>
+          <w:u w:val="single"/>
+        </w:rPr>
+        <w:t xml:space="preserve"> migration tips</w:t>
       </w:r>
     </w:p>
     <w:p>
@@ -897,7 +991,15 @@
         <w:t>cute</w:t>
       </w:r>
       <w:r>
-        <w:t xml:space="preserve"> after db schema changes</w:t>
+        <w:t xml:space="preserve"> after </w:t>
+      </w:r>
+      <w:proofErr w:type="spellStart"/>
+      <w:r>
+        <w:t>db</w:t>
+      </w:r>
+      <w:proofErr w:type="spellEnd"/>
+      <w:r>
+        <w:t xml:space="preserve"> schema changes</w:t>
       </w:r>
     </w:p>
     <w:p>
@@ -936,15 +1038,59 @@
         </w:rPr>
         <w:t xml:space="preserve">; </w:t>
       </w:r>
-      <w:r>
-        <w:rPr>
-          <w:rFonts w:ascii="Menlo" w:hAnsi="Menlo" w:cs="Menlo"/>
-          <w:color w:val="000000"/>
-          <w:sz w:val="22"/>
-          <w:szCs w:val="22"/>
-        </w:rPr>
-        <w:t>npx sequelize-cli db:migrate</w:t>
-      </w:r>
+      <w:proofErr w:type="spellStart"/>
+      <w:r>
+        <w:rPr>
+          <w:rFonts w:ascii="Menlo" w:hAnsi="Menlo" w:cs="Menlo"/>
+          <w:color w:val="000000"/>
+          <w:sz w:val="22"/>
+          <w:szCs w:val="22"/>
+        </w:rPr>
+        <w:t>npx</w:t>
+      </w:r>
+      <w:proofErr w:type="spellEnd"/>
+      <w:r>
+        <w:rPr>
+          <w:rFonts w:ascii="Menlo" w:hAnsi="Menlo" w:cs="Menlo"/>
+          <w:color w:val="000000"/>
+          <w:sz w:val="22"/>
+          <w:szCs w:val="22"/>
+        </w:rPr>
+        <w:t xml:space="preserve"> </w:t>
+      </w:r>
+      <w:proofErr w:type="spellStart"/>
+      <w:r>
+        <w:rPr>
+          <w:rFonts w:ascii="Menlo" w:hAnsi="Menlo" w:cs="Menlo"/>
+          <w:color w:val="000000"/>
+          <w:sz w:val="22"/>
+          <w:szCs w:val="22"/>
+        </w:rPr>
+        <w:t>sequelize</w:t>
+      </w:r>
+      <w:proofErr w:type="spellEnd"/>
+      <w:r>
+        <w:rPr>
+          <w:rFonts w:ascii="Menlo" w:hAnsi="Menlo" w:cs="Menlo"/>
+          <w:color w:val="000000"/>
+          <w:sz w:val="22"/>
+          <w:szCs w:val="22"/>
+        </w:rPr>
+        <w:t xml:space="preserve">-cli </w:t>
+      </w:r>
+      <w:proofErr w:type="spellStart"/>
+      <w:proofErr w:type="gramStart"/>
+      <w:r>
+        <w:rPr>
+          <w:rFonts w:ascii="Menlo" w:hAnsi="Menlo" w:cs="Menlo"/>
+          <w:color w:val="000000"/>
+          <w:sz w:val="22"/>
+          <w:szCs w:val="22"/>
+        </w:rPr>
+        <w:t>db:migrate</w:t>
+      </w:r>
+      <w:proofErr w:type="spellEnd"/>
+      <w:proofErr w:type="gramEnd"/>
     </w:p>
     <w:p>
       <w:pPr>
@@ -974,7 +1120,15 @@
         <w:t>change</w:t>
       </w:r>
       <w:r>
-        <w:t xml:space="preserve"> db schema</w:t>
+        <w:t xml:space="preserve"> </w:t>
+      </w:r>
+      <w:proofErr w:type="spellStart"/>
+      <w:r>
+        <w:t>db</w:t>
+      </w:r>
+      <w:proofErr w:type="spellEnd"/>
+      <w:r>
+        <w:t xml:space="preserve"> schema</w:t>
       </w:r>
     </w:p>
     <w:p>
@@ -1023,14 +1177,103 @@
         </w:rPr>
         <w:t xml:space="preserve">; </w:t>
       </w:r>
-      <w:r>
-        <w:rPr>
-          <w:rFonts w:ascii="Menlo" w:hAnsi="Menlo" w:cs="Menlo"/>
-          <w:color w:val="000000"/>
-          <w:sz w:val="22"/>
-          <w:szCs w:val="22"/>
-        </w:rPr>
-        <w:t>npx sequelize-cli migration:create &lt;file name, ex: name-modify_users_add_new_fields&gt;</w:t>
+      <w:proofErr w:type="spellStart"/>
+      <w:r>
+        <w:rPr>
+          <w:rFonts w:ascii="Menlo" w:hAnsi="Menlo" w:cs="Menlo"/>
+          <w:color w:val="000000"/>
+          <w:sz w:val="22"/>
+          <w:szCs w:val="22"/>
+        </w:rPr>
+        <w:t>npx</w:t>
+      </w:r>
+      <w:proofErr w:type="spellEnd"/>
+      <w:r>
+        <w:rPr>
+          <w:rFonts w:ascii="Menlo" w:hAnsi="Menlo" w:cs="Menlo"/>
+          <w:color w:val="000000"/>
+          <w:sz w:val="22"/>
+          <w:szCs w:val="22"/>
+        </w:rPr>
+        <w:t xml:space="preserve"> </w:t>
+      </w:r>
+      <w:proofErr w:type="spellStart"/>
+      <w:r>
+        <w:rPr>
+          <w:rFonts w:ascii="Menlo" w:hAnsi="Menlo" w:cs="Menlo"/>
+          <w:color w:val="000000"/>
+          <w:sz w:val="22"/>
+          <w:szCs w:val="22"/>
+        </w:rPr>
+        <w:t>sequelize</w:t>
+      </w:r>
+      <w:proofErr w:type="spellEnd"/>
+      <w:r>
+        <w:rPr>
+          <w:rFonts w:ascii="Menlo" w:hAnsi="Menlo" w:cs="Menlo"/>
+          <w:color w:val="000000"/>
+          <w:sz w:val="22"/>
+          <w:szCs w:val="22"/>
+        </w:rPr>
+        <w:t xml:space="preserve">-cli </w:t>
+      </w:r>
+      <w:proofErr w:type="spellStart"/>
+      <w:r>
+        <w:rPr>
+          <w:rFonts w:ascii="Menlo" w:hAnsi="Menlo" w:cs="Menlo"/>
+          <w:color w:val="000000"/>
+          <w:sz w:val="22"/>
+          <w:szCs w:val="22"/>
+        </w:rPr>
+        <w:t>migration:create</w:t>
+      </w:r>
+      <w:proofErr w:type="spellEnd"/>
+      <w:r>
+        <w:rPr>
+          <w:rFonts w:ascii="Menlo" w:hAnsi="Menlo" w:cs="Menlo"/>
+          <w:color w:val="000000"/>
+          <w:sz w:val="22"/>
+          <w:szCs w:val="22"/>
+        </w:rPr>
+        <w:t xml:space="preserve"> </w:t>
+      </w:r>
+      <w:r>
+        <w:rPr>
+          <w:rFonts w:ascii="Menlo" w:hAnsi="Menlo" w:cs="Menlo"/>
+          <w:color w:val="000000"/>
+          <w:sz w:val="22"/>
+          <w:szCs w:val="22"/>
+        </w:rPr>
+        <w:t xml:space="preserve">–name </w:t>
+      </w:r>
+      <w:r>
+        <w:rPr>
+          <w:rFonts w:ascii="Menlo" w:hAnsi="Menlo" w:cs="Menlo"/>
+          <w:color w:val="000000"/>
+          <w:sz w:val="22"/>
+          <w:szCs w:val="22"/>
+        </w:rPr>
+        <w:t xml:space="preserve">&lt;file name, ex: </w:t>
+      </w:r>
+      <w:proofErr w:type="spellStart"/>
+      <w:r>
+        <w:rPr>
+          <w:rFonts w:ascii="Menlo" w:hAnsi="Menlo" w:cs="Menlo"/>
+          <w:color w:val="000000"/>
+          <w:sz w:val="22"/>
+          <w:szCs w:val="22"/>
+        </w:rPr>
+        <w:t>modify_users_add_new_fields</w:t>
+      </w:r>
+      <w:proofErr w:type="spellEnd"/>
+      <w:r>
+        <w:rPr>
+          <w:rFonts w:ascii="Menlo" w:hAnsi="Menlo" w:cs="Menlo"/>
+          <w:color w:val="000000"/>
+          <w:sz w:val="22"/>
+          <w:szCs w:val="22"/>
+        </w:rPr>
+        <w:t>&gt;</w:t>
       </w:r>
     </w:p>
     <w:p>
@@ -1070,7 +1313,27 @@
           <w:sz w:val="22"/>
           <w:szCs w:val="22"/>
         </w:rPr>
-        <w:t xml:space="preserve"> .js files under migrations/ …</w:t>
+        <w:t xml:space="preserve"> .</w:t>
+      </w:r>
+      <w:proofErr w:type="spellStart"/>
+      <w:r>
+        <w:rPr>
+          <w:rFonts w:ascii="Menlo" w:hAnsi="Menlo" w:cs="Menlo"/>
+          <w:color w:val="000000"/>
+          <w:sz w:val="22"/>
+          <w:szCs w:val="22"/>
+        </w:rPr>
+        <w:t>js</w:t>
+      </w:r>
+      <w:proofErr w:type="spellEnd"/>
+      <w:r>
+        <w:rPr>
+          <w:rFonts w:ascii="Menlo" w:hAnsi="Menlo" w:cs="Menlo"/>
+          <w:color w:val="000000"/>
+          <w:sz w:val="22"/>
+          <w:szCs w:val="22"/>
+        </w:rPr>
+        <w:t xml:space="preserve"> files under migrations/ …</w:t>
       </w:r>
     </w:p>
     <w:p/>

</xml_diff>

<commit_message>
add 4 fields to school model: stage, status, request, category
</commit_message>
<xml_diff>
--- a/readme.docx
+++ b/readme.docx
@@ -1244,7 +1244,16 @@
           <w:sz w:val="22"/>
           <w:szCs w:val="22"/>
         </w:rPr>
-        <w:t xml:space="preserve">–name </w:t>
+        <w:t>--</w:t>
+      </w:r>
+      <w:r>
+        <w:rPr>
+          <w:rFonts w:ascii="Menlo" w:hAnsi="Menlo" w:cs="Menlo"/>
+          <w:color w:val="000000"/>
+          <w:sz w:val="22"/>
+          <w:szCs w:val="22"/>
+        </w:rPr>
+        <w:t xml:space="preserve">name </w:t>
       </w:r>
       <w:r>
         <w:rPr>

</xml_diff>

<commit_message>
secure run for node server
</commit_message>
<xml_diff>
--- a/readme.docx
+++ b/readme.docx
@@ -1262,6 +1262,15 @@
         </w:rPr>
         <w:t xml:space="preserve"> &amp; Production</w:t>
       </w:r>
+      <w:r>
+        <w:rPr>
+          <w:rFonts w:ascii="Menlo" w:hAnsi="Menlo" w:cs="Menlo"/>
+          <w:color w:val="000000"/>
+          <w:sz w:val="22"/>
+          <w:szCs w:val="22"/>
+        </w:rPr>
+        <w:t xml:space="preserve"> </w:t>
+      </w:r>
     </w:p>
     <w:p>
       <w:pPr>
@@ -1502,6 +1511,367 @@
         </w:rPr>
       </w:pPr>
     </w:p>
+    <w:p>
+      <w:pPr>
+        <w:pStyle w:val="ListParagraph"/>
+        <w:numPr>
+          <w:ilvl w:val="0"/>
+          <w:numId w:val="3"/>
+        </w:numPr>
+        <w:tabs>
+          <w:tab w:val="left" w:pos="560"/>
+          <w:tab w:val="left" w:pos="1120"/>
+          <w:tab w:val="left" w:pos="1680"/>
+          <w:tab w:val="left" w:pos="2240"/>
+          <w:tab w:val="left" w:pos="2800"/>
+          <w:tab w:val="left" w:pos="3360"/>
+          <w:tab w:val="left" w:pos="3920"/>
+          <w:tab w:val="left" w:pos="4480"/>
+          <w:tab w:val="left" w:pos="5040"/>
+          <w:tab w:val="left" w:pos="5600"/>
+          <w:tab w:val="left" w:pos="6160"/>
+          <w:tab w:val="left" w:pos="6720"/>
+        </w:tabs>
+        <w:autoSpaceDE w:val="0"/>
+        <w:autoSpaceDN w:val="0"/>
+        <w:adjustRightInd w:val="0"/>
+        <w:rPr>
+          <w:rFonts w:ascii="Menlo" w:hAnsi="Menlo" w:cs="Menlo"/>
+          <w:color w:val="000000"/>
+          <w:sz w:val="22"/>
+          <w:szCs w:val="22"/>
+        </w:rPr>
+      </w:pPr>
+      <w:r>
+        <w:rPr>
+          <w:rFonts w:ascii="Menlo" w:hAnsi="Menlo" w:cs="Menlo"/>
+          <w:color w:val="000000"/>
+          <w:sz w:val="22"/>
+          <w:szCs w:val="22"/>
+        </w:rPr>
+        <w:t>Secure Run</w:t>
+      </w:r>
+    </w:p>
+    <w:p>
+      <w:pPr>
+        <w:tabs>
+          <w:tab w:val="left" w:pos="560"/>
+          <w:tab w:val="left" w:pos="1120"/>
+          <w:tab w:val="left" w:pos="1680"/>
+          <w:tab w:val="left" w:pos="2240"/>
+          <w:tab w:val="left" w:pos="2800"/>
+          <w:tab w:val="left" w:pos="3360"/>
+          <w:tab w:val="left" w:pos="3920"/>
+          <w:tab w:val="left" w:pos="4480"/>
+          <w:tab w:val="left" w:pos="5040"/>
+          <w:tab w:val="left" w:pos="5600"/>
+          <w:tab w:val="left" w:pos="6160"/>
+          <w:tab w:val="left" w:pos="6720"/>
+        </w:tabs>
+        <w:autoSpaceDE w:val="0"/>
+        <w:autoSpaceDN w:val="0"/>
+        <w:adjustRightInd w:val="0"/>
+        <w:rPr>
+          <w:rFonts w:ascii="Menlo" w:hAnsi="Menlo" w:cs="Menlo"/>
+          <w:color w:val="000000"/>
+          <w:sz w:val="22"/>
+          <w:szCs w:val="22"/>
+        </w:rPr>
+      </w:pPr>
+    </w:p>
+    <w:p>
+      <w:pPr>
+        <w:tabs>
+          <w:tab w:val="left" w:pos="560"/>
+          <w:tab w:val="left" w:pos="1120"/>
+          <w:tab w:val="left" w:pos="1680"/>
+          <w:tab w:val="left" w:pos="2240"/>
+          <w:tab w:val="left" w:pos="2800"/>
+          <w:tab w:val="left" w:pos="3360"/>
+          <w:tab w:val="left" w:pos="3920"/>
+          <w:tab w:val="left" w:pos="4480"/>
+          <w:tab w:val="left" w:pos="5040"/>
+          <w:tab w:val="left" w:pos="5600"/>
+          <w:tab w:val="left" w:pos="6160"/>
+          <w:tab w:val="left" w:pos="6720"/>
+        </w:tabs>
+        <w:autoSpaceDE w:val="0"/>
+        <w:autoSpaceDN w:val="0"/>
+        <w:adjustRightInd w:val="0"/>
+        <w:rPr>
+          <w:rFonts w:ascii="Menlo" w:hAnsi="Menlo" w:cs="Menlo"/>
+          <w:color w:val="000000"/>
+          <w:sz w:val="22"/>
+          <w:szCs w:val="22"/>
+        </w:rPr>
+      </w:pPr>
+      <w:r>
+        <w:rPr>
+          <w:rFonts w:ascii="Menlo" w:hAnsi="Menlo" w:cs="Menlo"/>
+          <w:color w:val="000000"/>
+          <w:sz w:val="22"/>
+          <w:szCs w:val="22"/>
+        </w:rPr>
+        <w:tab/>
+      </w:r>
+      <w:r>
+        <w:rPr>
+          <w:rFonts w:ascii="Menlo" w:hAnsi="Menlo" w:cs="Menlo"/>
+          <w:color w:val="000000"/>
+          <w:sz w:val="22"/>
+          <w:szCs w:val="22"/>
+        </w:rPr>
+        <w:t xml:space="preserve">cd react-app; </w:t>
+      </w:r>
+      <w:proofErr w:type="spellStart"/>
+      <w:r>
+        <w:rPr>
+          <w:rFonts w:ascii="Menlo" w:hAnsi="Menlo" w:cs="Menlo"/>
+          <w:color w:val="000000"/>
+          <w:sz w:val="22"/>
+          <w:szCs w:val="22"/>
+        </w:rPr>
+        <w:t>npm</w:t>
+      </w:r>
+      <w:proofErr w:type="spellEnd"/>
+      <w:r>
+        <w:rPr>
+          <w:rFonts w:ascii="Menlo" w:hAnsi="Menlo" w:cs="Menlo"/>
+          <w:color w:val="000000"/>
+          <w:sz w:val="22"/>
+          <w:szCs w:val="22"/>
+        </w:rPr>
+        <w:t xml:space="preserve"> </w:t>
+      </w:r>
+      <w:r>
+        <w:rPr>
+          <w:rFonts w:ascii="Menlo" w:hAnsi="Menlo" w:cs="Menlo"/>
+          <w:color w:val="000000"/>
+          <w:sz w:val="22"/>
+          <w:szCs w:val="22"/>
+        </w:rPr>
+        <w:t>run build</w:t>
+      </w:r>
+    </w:p>
+    <w:p>
+      <w:pPr>
+        <w:tabs>
+          <w:tab w:val="left" w:pos="560"/>
+          <w:tab w:val="left" w:pos="1120"/>
+          <w:tab w:val="left" w:pos="1680"/>
+          <w:tab w:val="left" w:pos="2240"/>
+          <w:tab w:val="left" w:pos="2800"/>
+          <w:tab w:val="left" w:pos="3360"/>
+          <w:tab w:val="left" w:pos="3920"/>
+          <w:tab w:val="left" w:pos="4480"/>
+          <w:tab w:val="left" w:pos="5040"/>
+          <w:tab w:val="left" w:pos="5600"/>
+          <w:tab w:val="left" w:pos="6160"/>
+          <w:tab w:val="left" w:pos="6720"/>
+        </w:tabs>
+        <w:autoSpaceDE w:val="0"/>
+        <w:autoSpaceDN w:val="0"/>
+        <w:adjustRightInd w:val="0"/>
+        <w:ind w:left="560"/>
+        <w:rPr>
+          <w:rFonts w:ascii="Menlo" w:hAnsi="Menlo" w:cs="Menlo"/>
+          <w:color w:val="000000"/>
+          <w:sz w:val="22"/>
+          <w:szCs w:val="22"/>
+        </w:rPr>
+      </w:pPr>
+      <w:r>
+        <w:rPr>
+          <w:rFonts w:ascii="Menlo" w:hAnsi="Menlo" w:cs="Menlo"/>
+          <w:color w:val="000000"/>
+          <w:sz w:val="22"/>
+          <w:szCs w:val="22"/>
+        </w:rPr>
+        <w:t xml:space="preserve">cd </w:t>
+      </w:r>
+      <w:proofErr w:type="gramStart"/>
+      <w:r>
+        <w:rPr>
+          <w:rFonts w:ascii="Menlo" w:hAnsi="Menlo" w:cs="Menlo"/>
+          <w:color w:val="000000"/>
+          <w:sz w:val="22"/>
+          <w:szCs w:val="22"/>
+        </w:rPr>
+        <w:t>backend;</w:t>
+      </w:r>
+      <w:proofErr w:type="gramEnd"/>
+      <w:r>
+        <w:rPr>
+          <w:rFonts w:ascii="Menlo" w:hAnsi="Menlo" w:cs="Menlo"/>
+          <w:color w:val="000000"/>
+          <w:sz w:val="22"/>
+          <w:szCs w:val="22"/>
+        </w:rPr>
+        <w:t xml:space="preserve"> </w:t>
+      </w:r>
+      <w:r>
+        <w:rPr>
+          <w:rFonts w:ascii="Menlo" w:hAnsi="Menlo" w:cs="Menlo"/>
+          <w:b/>
+          <w:bCs/>
+          <w:color w:val="000000"/>
+          <w:sz w:val="22"/>
+          <w:szCs w:val="22"/>
+        </w:rPr>
+        <w:t xml:space="preserve">node server </w:t>
+      </w:r>
+      <w:r>
+        <w:rPr>
+          <w:rFonts w:ascii="Menlo" w:hAnsi="Menlo" w:cs="Menlo"/>
+          <w:b/>
+          <w:bCs/>
+          <w:color w:val="000000"/>
+          <w:sz w:val="22"/>
+          <w:szCs w:val="22"/>
+        </w:rPr>
+        <w:t>sure</w:t>
+      </w:r>
+      <w:r>
+        <w:rPr>
+          <w:rFonts w:ascii="Menlo" w:hAnsi="Menlo" w:cs="Menlo"/>
+          <w:color w:val="000000"/>
+          <w:sz w:val="22"/>
+          <w:szCs w:val="22"/>
+        </w:rPr>
+        <w:t xml:space="preserve"> </w:t>
+      </w:r>
+      <w:r>
+        <w:rPr>
+          <w:rFonts w:ascii="Menlo" w:hAnsi="Menlo" w:cs="Menlo"/>
+          <w:color w:val="000000"/>
+          <w:sz w:val="22"/>
+          <w:szCs w:val="22"/>
+        </w:rPr>
+        <w:t xml:space="preserve">(only backend server is necessary, frontend is bundled in backend. Port number is defined with environment variable </w:t>
+      </w:r>
+      <w:r>
+        <w:rPr>
+          <w:rFonts w:ascii="Menlo" w:hAnsi="Menlo" w:cs="Menlo"/>
+          <w:color w:val="000000"/>
+          <w:sz w:val="22"/>
+          <w:szCs w:val="22"/>
+        </w:rPr>
+        <w:t>SECURE_</w:t>
+      </w:r>
+      <w:r>
+        <w:rPr>
+          <w:rFonts w:ascii="Menlo" w:hAnsi="Menlo" w:cs="Menlo"/>
+          <w:color w:val="000000"/>
+          <w:sz w:val="22"/>
+          <w:szCs w:val="22"/>
+        </w:rPr>
+        <w:t xml:space="preserve">PORT, default </w:t>
+      </w:r>
+      <w:r>
+        <w:rPr>
+          <w:rFonts w:ascii="Menlo" w:hAnsi="Menlo" w:cs="Menlo"/>
+          <w:color w:val="000000"/>
+          <w:sz w:val="22"/>
+          <w:szCs w:val="22"/>
+        </w:rPr>
+        <w:t>443</w:t>
+      </w:r>
+      <w:r>
+        <w:rPr>
+          <w:rFonts w:ascii="Menlo" w:hAnsi="Menlo" w:cs="Menlo"/>
+          <w:color w:val="000000"/>
+          <w:sz w:val="22"/>
+          <w:szCs w:val="22"/>
+        </w:rPr>
+        <w:t xml:space="preserve">. Secure run needs a private key </w:t>
+      </w:r>
+      <w:proofErr w:type="spellStart"/>
+      <w:r>
+        <w:rPr>
+          <w:rFonts w:ascii="Menlo" w:hAnsi="Menlo" w:cs="Menlo"/>
+          <w:color w:val="000000"/>
+          <w:sz w:val="22"/>
+          <w:szCs w:val="22"/>
+        </w:rPr>
+        <w:t>key.pem</w:t>
+      </w:r>
+      <w:proofErr w:type="spellEnd"/>
+      <w:r>
+        <w:rPr>
+          <w:rFonts w:ascii="Menlo" w:hAnsi="Menlo" w:cs="Menlo"/>
+          <w:color w:val="000000"/>
+          <w:sz w:val="22"/>
+          <w:szCs w:val="22"/>
+        </w:rPr>
+        <w:t xml:space="preserve"> </w:t>
+      </w:r>
+      <w:r>
+        <w:rPr>
+          <w:rFonts w:ascii="Menlo" w:hAnsi="Menlo" w:cs="Menlo"/>
+          <w:color w:val="000000"/>
+          <w:sz w:val="22"/>
+          <w:szCs w:val="22"/>
+        </w:rPr>
+        <w:t xml:space="preserve">and a certificate </w:t>
+      </w:r>
+      <w:proofErr w:type="spellStart"/>
+      <w:r>
+        <w:rPr>
+          <w:rFonts w:ascii="Menlo" w:hAnsi="Menlo" w:cs="Menlo"/>
+          <w:color w:val="000000"/>
+          <w:sz w:val="22"/>
+          <w:szCs w:val="22"/>
+        </w:rPr>
+        <w:t>cert.pem</w:t>
+      </w:r>
+      <w:proofErr w:type="spellEnd"/>
+      <w:r>
+        <w:rPr>
+          <w:rFonts w:ascii="Menlo" w:hAnsi="Menlo" w:cs="Menlo"/>
+          <w:color w:val="000000"/>
+          <w:sz w:val="22"/>
+          <w:szCs w:val="22"/>
+        </w:rPr>
+        <w:t xml:space="preserve"> </w:t>
+      </w:r>
+      <w:r>
+        <w:rPr>
+          <w:rFonts w:ascii="Menlo" w:hAnsi="Menlo" w:cs="Menlo"/>
+          <w:color w:val="000000"/>
+          <w:sz w:val="22"/>
+          <w:szCs w:val="22"/>
+        </w:rPr>
+        <w:t xml:space="preserve">stored under folder </w:t>
+      </w:r>
+      <w:r>
+        <w:rPr>
+          <w:rFonts w:ascii="Menlo" w:hAnsi="Menlo" w:cs="Menlo"/>
+          <w:color w:val="000000"/>
+          <w:sz w:val="22"/>
+          <w:szCs w:val="22"/>
+        </w:rPr>
+        <w:t>backend</w:t>
+      </w:r>
+      <w:r>
+        <w:rPr>
+          <w:rFonts w:ascii="Menlo" w:hAnsi="Menlo" w:cs="Menlo"/>
+          <w:color w:val="000000"/>
+          <w:sz w:val="22"/>
+          <w:szCs w:val="22"/>
+        </w:rPr>
+        <w:t>/security</w:t>
+      </w:r>
+      <w:r>
+        <w:rPr>
+          <w:rFonts w:ascii="Menlo" w:hAnsi="Menlo" w:cs="Menlo"/>
+          <w:color w:val="000000"/>
+          <w:sz w:val="22"/>
+          <w:szCs w:val="22"/>
+        </w:rPr>
+        <w:t>).</w:t>
+      </w:r>
+    </w:p>
+    <w:p/>
     <w:p/>
     <w:p>
       <w:pPr>
@@ -1736,7 +2106,7 @@
         <w:autoSpaceDN w:val="0"/>
         <w:adjustRightInd w:val="0"/>
         <w:rPr>
-          <w:rFonts w:ascii="Menlo" w:hAnsi="Menlo" w:cs="Menlo" w:hint="eastAsia"/>
+          <w:rFonts w:ascii="Menlo" w:hAnsi="Menlo" w:cs="Menlo"/>
           <w:color w:val="000000"/>
           <w:sz w:val="22"/>
           <w:szCs w:val="22"/>
@@ -1943,7 +2313,6 @@
         </w:rPr>
       </w:pPr>
       <w:r>
-        <w:lastRenderedPageBreak/>
         <w:t>ex</w:t>
       </w:r>
       <w:r>
@@ -2309,6 +2678,440 @@
         </w:rPr>
         <w:t xml:space="preserve"> files under migrations/ …</w:t>
       </w:r>
+    </w:p>
+    <w:p/>
+    <w:p/>
+    <w:p>
+      <w:pPr>
+        <w:rPr>
+          <w:rFonts w:ascii="Menlo" w:hAnsi="Menlo" w:cs="Menlo"/>
+          <w:color w:val="000000"/>
+          <w:sz w:val="22"/>
+          <w:szCs w:val="22"/>
+          <w:u w:val="single"/>
+        </w:rPr>
+      </w:pPr>
+      <w:r>
+        <w:rPr>
+          <w:u w:val="single"/>
+        </w:rPr>
+        <w:t xml:space="preserve">Generate </w:t>
+      </w:r>
+      <w:r>
+        <w:rPr>
+          <w:rFonts w:ascii="Menlo" w:hAnsi="Menlo" w:cs="Menlo"/>
+          <w:color w:val="000000"/>
+          <w:sz w:val="22"/>
+          <w:szCs w:val="22"/>
+          <w:u w:val="single"/>
+        </w:rPr>
+        <w:t xml:space="preserve">private key </w:t>
+      </w:r>
+      <w:r>
+        <w:rPr>
+          <w:rFonts w:ascii="Menlo" w:hAnsi="Menlo" w:cs="Menlo"/>
+          <w:color w:val="000000"/>
+          <w:sz w:val="22"/>
+          <w:szCs w:val="22"/>
+          <w:u w:val="single"/>
+        </w:rPr>
+        <w:t xml:space="preserve">&amp; </w:t>
+      </w:r>
+      <w:r>
+        <w:rPr>
+          <w:rFonts w:ascii="Menlo" w:hAnsi="Menlo" w:cs="Menlo"/>
+          <w:color w:val="000000"/>
+          <w:sz w:val="22"/>
+          <w:szCs w:val="22"/>
+          <w:u w:val="single"/>
+        </w:rPr>
+        <w:t>certificate</w:t>
+      </w:r>
+      <w:r>
+        <w:rPr>
+          <w:rFonts w:ascii="Menlo" w:hAnsi="Menlo" w:cs="Menlo"/>
+          <w:color w:val="000000"/>
+          <w:sz w:val="22"/>
+          <w:szCs w:val="22"/>
+          <w:u w:val="single"/>
+        </w:rPr>
+        <w:t xml:space="preserve"> </w:t>
+      </w:r>
+    </w:p>
+    <w:p>
+      <w:pPr>
+        <w:rPr>
+          <w:rFonts w:ascii="Menlo" w:hAnsi="Menlo" w:cs="Menlo"/>
+          <w:color w:val="000000"/>
+          <w:sz w:val="22"/>
+          <w:szCs w:val="22"/>
+        </w:rPr>
+      </w:pPr>
+    </w:p>
+    <w:p>
+      <w:pPr>
+        <w:rPr>
+          <w:rFonts w:ascii="Menlo" w:hAnsi="Menlo" w:cs="Menlo"/>
+          <w:color w:val="000000"/>
+          <w:sz w:val="22"/>
+          <w:szCs w:val="22"/>
+        </w:rPr>
+      </w:pPr>
+      <w:proofErr w:type="spellStart"/>
+      <w:r>
+        <w:rPr>
+          <w:rFonts w:ascii="Menlo" w:hAnsi="Menlo" w:cs="Menlo"/>
+          <w:color w:val="000000"/>
+          <w:sz w:val="22"/>
+          <w:szCs w:val="22"/>
+        </w:rPr>
+        <w:t>o</w:t>
+      </w:r>
+      <w:r>
+        <w:rPr>
+          <w:rFonts w:ascii="Menlo" w:hAnsi="Menlo" w:cs="Menlo"/>
+          <w:color w:val="000000"/>
+          <w:sz w:val="22"/>
+          <w:szCs w:val="22"/>
+        </w:rPr>
+        <w:t>penssl</w:t>
+      </w:r>
+      <w:proofErr w:type="spellEnd"/>
+      <w:r>
+        <w:rPr>
+          <w:rFonts w:ascii="Menlo" w:hAnsi="Menlo" w:cs="Menlo"/>
+          <w:color w:val="000000"/>
+          <w:sz w:val="22"/>
+          <w:szCs w:val="22"/>
+        </w:rPr>
+        <w:t xml:space="preserve"> generates a self-signed certificate valid for 9999 days:</w:t>
+      </w:r>
+    </w:p>
+    <w:p>
+      <w:pPr>
+        <w:rPr>
+          <w:rFonts w:ascii="Menlo" w:hAnsi="Menlo" w:cs="Menlo"/>
+          <w:color w:val="000000"/>
+          <w:sz w:val="22"/>
+          <w:szCs w:val="22"/>
+        </w:rPr>
+      </w:pPr>
+    </w:p>
+    <w:p>
+      <w:pPr>
+        <w:ind w:left="360"/>
+        <w:rPr>
+          <w:rFonts w:ascii="Menlo" w:hAnsi="Menlo" w:cs="Menlo"/>
+          <w:color w:val="000000"/>
+          <w:sz w:val="22"/>
+          <w:szCs w:val="22"/>
+        </w:rPr>
+      </w:pPr>
+      <w:r>
+        <w:rPr>
+          <w:rFonts w:ascii="Menlo" w:hAnsi="Menlo" w:cs="Menlo"/>
+          <w:color w:val="000000"/>
+          <w:sz w:val="22"/>
+          <w:szCs w:val="22"/>
+        </w:rPr>
+        <w:t xml:space="preserve">cd </w:t>
+      </w:r>
+      <w:r>
+        <w:rPr>
+          <w:rFonts w:ascii="Menlo" w:hAnsi="Menlo" w:cs="Menlo"/>
+          <w:color w:val="000000"/>
+          <w:sz w:val="22"/>
+          <w:szCs w:val="22"/>
+        </w:rPr>
+        <w:t>backend</w:t>
+      </w:r>
+      <w:r>
+        <w:rPr>
+          <w:rFonts w:ascii="Menlo" w:hAnsi="Menlo" w:cs="Menlo"/>
+          <w:color w:val="000000"/>
+          <w:sz w:val="22"/>
+          <w:szCs w:val="22"/>
+        </w:rPr>
+        <w:t>/</w:t>
+      </w:r>
+      <w:proofErr w:type="gramStart"/>
+      <w:r>
+        <w:rPr>
+          <w:rFonts w:ascii="Menlo" w:hAnsi="Menlo" w:cs="Menlo"/>
+          <w:color w:val="000000"/>
+          <w:sz w:val="22"/>
+          <w:szCs w:val="22"/>
+        </w:rPr>
+        <w:t>security</w:t>
+      </w:r>
+      <w:r>
+        <w:rPr>
+          <w:rFonts w:ascii="Menlo" w:hAnsi="Menlo" w:cs="Menlo"/>
+          <w:color w:val="000000"/>
+          <w:sz w:val="22"/>
+          <w:szCs w:val="22"/>
+        </w:rPr>
+        <w:t>;</w:t>
+      </w:r>
+      <w:proofErr w:type="gramEnd"/>
+    </w:p>
+    <w:p>
+      <w:pPr>
+        <w:ind w:left="360"/>
+        <w:rPr>
+          <w:rFonts w:ascii="Menlo" w:hAnsi="Menlo" w:cs="Menlo"/>
+          <w:color w:val="000000"/>
+          <w:sz w:val="22"/>
+          <w:szCs w:val="22"/>
+        </w:rPr>
+      </w:pPr>
+      <w:proofErr w:type="spellStart"/>
+      <w:r>
+        <w:rPr>
+          <w:rFonts w:ascii="Menlo" w:hAnsi="Menlo" w:cs="Menlo"/>
+          <w:color w:val="000000"/>
+          <w:sz w:val="22"/>
+          <w:szCs w:val="22"/>
+        </w:rPr>
+        <w:t>openssl</w:t>
+      </w:r>
+      <w:proofErr w:type="spellEnd"/>
+      <w:r>
+        <w:rPr>
+          <w:rFonts w:ascii="Menlo" w:hAnsi="Menlo" w:cs="Menlo"/>
+          <w:color w:val="000000"/>
+          <w:sz w:val="22"/>
+          <w:szCs w:val="22"/>
+        </w:rPr>
+        <w:t xml:space="preserve"> </w:t>
+      </w:r>
+      <w:proofErr w:type="spellStart"/>
+      <w:r>
+        <w:rPr>
+          <w:rFonts w:ascii="Menlo" w:hAnsi="Menlo" w:cs="Menlo"/>
+          <w:color w:val="000000"/>
+          <w:sz w:val="22"/>
+          <w:szCs w:val="22"/>
+        </w:rPr>
+        <w:t>genrsa</w:t>
+      </w:r>
+      <w:proofErr w:type="spellEnd"/>
+      <w:r>
+        <w:rPr>
+          <w:rFonts w:ascii="Menlo" w:hAnsi="Menlo" w:cs="Menlo"/>
+          <w:color w:val="000000"/>
+          <w:sz w:val="22"/>
+          <w:szCs w:val="22"/>
+        </w:rPr>
+        <w:t xml:space="preserve"> -out </w:t>
+      </w:r>
+      <w:proofErr w:type="spellStart"/>
+      <w:proofErr w:type="gramStart"/>
+      <w:r>
+        <w:rPr>
+          <w:rFonts w:ascii="Menlo" w:hAnsi="Menlo" w:cs="Menlo"/>
+          <w:color w:val="000000"/>
+          <w:sz w:val="22"/>
+          <w:szCs w:val="22"/>
+        </w:rPr>
+        <w:t>key.pem</w:t>
+      </w:r>
+      <w:proofErr w:type="spellEnd"/>
+      <w:r>
+        <w:rPr>
+          <w:rFonts w:ascii="Menlo" w:hAnsi="Menlo" w:cs="Menlo"/>
+          <w:color w:val="000000"/>
+          <w:sz w:val="22"/>
+          <w:szCs w:val="22"/>
+        </w:rPr>
+        <w:t>;</w:t>
+      </w:r>
+      <w:proofErr w:type="gramEnd"/>
+    </w:p>
+    <w:p>
+      <w:pPr>
+        <w:ind w:left="360"/>
+        <w:rPr>
+          <w:rFonts w:ascii="Menlo" w:hAnsi="Menlo" w:cs="Menlo"/>
+          <w:color w:val="000000"/>
+          <w:sz w:val="22"/>
+          <w:szCs w:val="22"/>
+        </w:rPr>
+      </w:pPr>
+      <w:proofErr w:type="spellStart"/>
+      <w:r>
+        <w:rPr>
+          <w:rFonts w:ascii="Menlo" w:hAnsi="Menlo" w:cs="Menlo"/>
+          <w:color w:val="000000"/>
+          <w:sz w:val="22"/>
+          <w:szCs w:val="22"/>
+        </w:rPr>
+        <w:t>openssl</w:t>
+      </w:r>
+      <w:proofErr w:type="spellEnd"/>
+      <w:r>
+        <w:rPr>
+          <w:rFonts w:ascii="Menlo" w:hAnsi="Menlo" w:cs="Menlo"/>
+          <w:color w:val="000000"/>
+          <w:sz w:val="22"/>
+          <w:szCs w:val="22"/>
+        </w:rPr>
+        <w:t xml:space="preserve"> req -new -key </w:t>
+      </w:r>
+      <w:proofErr w:type="spellStart"/>
+      <w:r>
+        <w:rPr>
+          <w:rFonts w:ascii="Menlo" w:hAnsi="Menlo" w:cs="Menlo"/>
+          <w:color w:val="000000"/>
+          <w:sz w:val="22"/>
+          <w:szCs w:val="22"/>
+        </w:rPr>
+        <w:t>key.pem</w:t>
+      </w:r>
+      <w:proofErr w:type="spellEnd"/>
+      <w:r>
+        <w:rPr>
+          <w:rFonts w:ascii="Menlo" w:hAnsi="Menlo" w:cs="Menlo"/>
+          <w:color w:val="000000"/>
+          <w:sz w:val="22"/>
+          <w:szCs w:val="22"/>
+        </w:rPr>
+        <w:t xml:space="preserve"> -out </w:t>
+      </w:r>
+      <w:proofErr w:type="spellStart"/>
+      <w:proofErr w:type="gramStart"/>
+      <w:r>
+        <w:rPr>
+          <w:rFonts w:ascii="Menlo" w:hAnsi="Menlo" w:cs="Menlo"/>
+          <w:color w:val="000000"/>
+          <w:sz w:val="22"/>
+          <w:szCs w:val="22"/>
+        </w:rPr>
+        <w:t>csr.pem</w:t>
+      </w:r>
+      <w:proofErr w:type="spellEnd"/>
+      <w:r>
+        <w:rPr>
+          <w:rFonts w:ascii="Menlo" w:hAnsi="Menlo" w:cs="Menlo"/>
+          <w:color w:val="000000"/>
+          <w:sz w:val="22"/>
+          <w:szCs w:val="22"/>
+        </w:rPr>
+        <w:t>;</w:t>
+      </w:r>
+      <w:proofErr w:type="gramEnd"/>
+    </w:p>
+    <w:p>
+      <w:pPr>
+        <w:ind w:left="360"/>
+        <w:rPr>
+          <w:rFonts w:ascii="Menlo" w:hAnsi="Menlo" w:cs="Menlo"/>
+          <w:color w:val="000000"/>
+          <w:sz w:val="22"/>
+          <w:szCs w:val="22"/>
+        </w:rPr>
+      </w:pPr>
+      <w:proofErr w:type="spellStart"/>
+      <w:r>
+        <w:rPr>
+          <w:rFonts w:ascii="Menlo" w:hAnsi="Menlo" w:cs="Menlo"/>
+          <w:color w:val="000000"/>
+          <w:sz w:val="22"/>
+          <w:szCs w:val="22"/>
+        </w:rPr>
+        <w:t>openssl</w:t>
+      </w:r>
+      <w:proofErr w:type="spellEnd"/>
+      <w:r>
+        <w:rPr>
+          <w:rFonts w:ascii="Menlo" w:hAnsi="Menlo" w:cs="Menlo"/>
+          <w:color w:val="000000"/>
+          <w:sz w:val="22"/>
+          <w:szCs w:val="22"/>
+        </w:rPr>
+        <w:t xml:space="preserve"> x509 -req -days 9999 -in </w:t>
+      </w:r>
+      <w:proofErr w:type="spellStart"/>
+      <w:r>
+        <w:rPr>
+          <w:rFonts w:ascii="Menlo" w:hAnsi="Menlo" w:cs="Menlo"/>
+          <w:color w:val="000000"/>
+          <w:sz w:val="22"/>
+          <w:szCs w:val="22"/>
+        </w:rPr>
+        <w:t>csr.pem</w:t>
+      </w:r>
+      <w:proofErr w:type="spellEnd"/>
+      <w:r>
+        <w:rPr>
+          <w:rFonts w:ascii="Menlo" w:hAnsi="Menlo" w:cs="Menlo"/>
+          <w:color w:val="000000"/>
+          <w:sz w:val="22"/>
+          <w:szCs w:val="22"/>
+        </w:rPr>
+        <w:t xml:space="preserve"> -</w:t>
+      </w:r>
+      <w:proofErr w:type="spellStart"/>
+      <w:r>
+        <w:rPr>
+          <w:rFonts w:ascii="Menlo" w:hAnsi="Menlo" w:cs="Menlo"/>
+          <w:color w:val="000000"/>
+          <w:sz w:val="22"/>
+          <w:szCs w:val="22"/>
+        </w:rPr>
+        <w:t>signkey</w:t>
+      </w:r>
+      <w:proofErr w:type="spellEnd"/>
+      <w:r>
+        <w:rPr>
+          <w:rFonts w:ascii="Menlo" w:hAnsi="Menlo" w:cs="Menlo"/>
+          <w:color w:val="000000"/>
+          <w:sz w:val="22"/>
+          <w:szCs w:val="22"/>
+        </w:rPr>
+        <w:t xml:space="preserve"> </w:t>
+      </w:r>
+      <w:proofErr w:type="spellStart"/>
+      <w:r>
+        <w:rPr>
+          <w:rFonts w:ascii="Menlo" w:hAnsi="Menlo" w:cs="Menlo"/>
+          <w:color w:val="000000"/>
+          <w:sz w:val="22"/>
+          <w:szCs w:val="22"/>
+        </w:rPr>
+        <w:t>key.pem</w:t>
+      </w:r>
+      <w:proofErr w:type="spellEnd"/>
+      <w:r>
+        <w:rPr>
+          <w:rFonts w:ascii="Menlo" w:hAnsi="Menlo" w:cs="Menlo"/>
+          <w:color w:val="000000"/>
+          <w:sz w:val="22"/>
+          <w:szCs w:val="22"/>
+        </w:rPr>
+        <w:t xml:space="preserve"> -out </w:t>
+      </w:r>
+      <w:proofErr w:type="spellStart"/>
+      <w:r>
+        <w:rPr>
+          <w:rFonts w:ascii="Menlo" w:hAnsi="Menlo" w:cs="Menlo"/>
+          <w:color w:val="000000"/>
+          <w:sz w:val="22"/>
+          <w:szCs w:val="22"/>
+        </w:rPr>
+        <w:t>cert.pem</w:t>
+      </w:r>
+      <w:proofErr w:type="spellEnd"/>
+    </w:p>
+    <w:p>
+      <w:pPr>
+        <w:rPr>
+          <w:rFonts w:ascii="Menlo" w:hAnsi="Menlo" w:cs="Menlo"/>
+          <w:color w:val="000000"/>
+          <w:sz w:val="22"/>
+          <w:szCs w:val="22"/>
+        </w:rPr>
+      </w:pPr>
     </w:p>
     <w:p/>
     <w:sectPr>

</xml_diff>

<commit_message>
email notification: from set to spm_admin@shinshinfoundation.org
</commit_message>
<xml_diff>
--- a/readme.docx
+++ b/readme.docx
@@ -381,39 +381,8 @@
           <w:sz w:val="22"/>
           <w:szCs w:val="22"/>
         </w:rPr>
-        <w:t xml:space="preserve">cd backend; </w:t>
-      </w:r>
-      <w:proofErr w:type="spellStart"/>
-      <w:r>
-        <w:rPr>
-          <w:rFonts w:ascii="Menlo" w:hAnsi="Menlo" w:cs="Menlo"/>
-          <w:color w:val="000000"/>
-          <w:sz w:val="22"/>
-          <w:szCs w:val="22"/>
-        </w:rPr>
-        <w:t>npm</w:t>
-      </w:r>
-      <w:proofErr w:type="spellEnd"/>
-      <w:r>
-        <w:rPr>
-          <w:rFonts w:ascii="Menlo" w:hAnsi="Menlo" w:cs="Menlo"/>
-          <w:color w:val="000000"/>
-          <w:sz w:val="22"/>
-          <w:szCs w:val="22"/>
-        </w:rPr>
-        <w:t xml:space="preserve"> </w:t>
-      </w:r>
-      <w:proofErr w:type="gramStart"/>
-      <w:r>
-        <w:rPr>
-          <w:rFonts w:ascii="Menlo" w:hAnsi="Menlo" w:cs="Menlo"/>
-          <w:color w:val="000000"/>
-          <w:sz w:val="22"/>
-          <w:szCs w:val="22"/>
-        </w:rPr>
-        <w:t>install;</w:t>
-      </w:r>
-      <w:proofErr w:type="gramEnd"/>
+        <w:t>cd backend; npm install;</w:t>
+      </w:r>
     </w:p>
     <w:p>
       <w:pPr>
@@ -484,39 +453,8 @@
           <w:sz w:val="22"/>
           <w:szCs w:val="22"/>
         </w:rPr>
-        <w:t xml:space="preserve">cd react-app; </w:t>
-      </w:r>
-      <w:proofErr w:type="spellStart"/>
-      <w:r>
-        <w:rPr>
-          <w:rFonts w:ascii="Menlo" w:hAnsi="Menlo" w:cs="Menlo"/>
-          <w:color w:val="000000"/>
-          <w:sz w:val="22"/>
-          <w:szCs w:val="22"/>
-        </w:rPr>
-        <w:t>npm</w:t>
-      </w:r>
-      <w:proofErr w:type="spellEnd"/>
-      <w:r>
-        <w:rPr>
-          <w:rFonts w:ascii="Menlo" w:hAnsi="Menlo" w:cs="Menlo"/>
-          <w:color w:val="000000"/>
-          <w:sz w:val="22"/>
-          <w:szCs w:val="22"/>
-        </w:rPr>
-        <w:t xml:space="preserve"> </w:t>
-      </w:r>
-      <w:proofErr w:type="gramStart"/>
-      <w:r>
-        <w:rPr>
-          <w:rFonts w:ascii="Menlo" w:hAnsi="Menlo" w:cs="Menlo"/>
-          <w:color w:val="000000"/>
-          <w:sz w:val="22"/>
-          <w:szCs w:val="22"/>
-        </w:rPr>
-        <w:t>install;</w:t>
-      </w:r>
-      <w:proofErr w:type="gramEnd"/>
+        <w:t>cd react-app; npm install;</w:t>
+      </w:r>
     </w:p>
     <w:p>
       <w:pPr>
@@ -670,19 +608,8 @@
           <w:sz w:val="22"/>
           <w:szCs w:val="22"/>
         </w:rPr>
-        <w:t xml:space="preserve">cd backend; node </w:t>
-      </w:r>
-      <w:proofErr w:type="gramStart"/>
-      <w:r>
-        <w:rPr>
-          <w:rFonts w:ascii="Menlo" w:hAnsi="Menlo" w:cs="Menlo"/>
-          <w:color w:val="000000"/>
-          <w:sz w:val="22"/>
-          <w:szCs w:val="22"/>
-        </w:rPr>
-        <w:t>server;</w:t>
-      </w:r>
-      <w:proofErr w:type="gramEnd"/>
+        <w:t>cd backend; node server;</w:t>
+      </w:r>
     </w:p>
     <w:bookmarkEnd w:id="2"/>
     <w:bookmarkEnd w:id="3"/>
@@ -728,39 +655,8 @@
           <w:sz w:val="22"/>
           <w:szCs w:val="22"/>
         </w:rPr>
-        <w:t xml:space="preserve">cd react-app; </w:t>
-      </w:r>
-      <w:proofErr w:type="spellStart"/>
-      <w:r>
-        <w:rPr>
-          <w:rFonts w:ascii="Menlo" w:hAnsi="Menlo" w:cs="Menlo"/>
-          <w:color w:val="000000"/>
-          <w:sz w:val="22"/>
-          <w:szCs w:val="22"/>
-        </w:rPr>
-        <w:t>npm</w:t>
-      </w:r>
-      <w:proofErr w:type="spellEnd"/>
-      <w:r>
-        <w:rPr>
-          <w:rFonts w:ascii="Menlo" w:hAnsi="Menlo" w:cs="Menlo"/>
-          <w:color w:val="000000"/>
-          <w:sz w:val="22"/>
-          <w:szCs w:val="22"/>
-        </w:rPr>
-        <w:t xml:space="preserve"> </w:t>
-      </w:r>
-      <w:proofErr w:type="gramStart"/>
-      <w:r>
-        <w:rPr>
-          <w:rFonts w:ascii="Menlo" w:hAnsi="Menlo" w:cs="Menlo"/>
-          <w:color w:val="000000"/>
-          <w:sz w:val="22"/>
-          <w:szCs w:val="22"/>
-        </w:rPr>
-        <w:t>start;</w:t>
-      </w:r>
-      <w:proofErr w:type="gramEnd"/>
+        <w:t>cd react-app; npm start;</w:t>
+      </w:r>
     </w:p>
     <w:bookmarkEnd w:id="0"/>
     <w:bookmarkEnd w:id="1"/>
@@ -838,27 +734,7 @@
           <w:sz w:val="22"/>
           <w:szCs w:val="22"/>
         </w:rPr>
-        <w:t xml:space="preserve">nitial </w:t>
-      </w:r>
-      <w:proofErr w:type="spellStart"/>
-      <w:r>
-        <w:rPr>
-          <w:rFonts w:ascii="Menlo" w:hAnsi="Menlo" w:cs="Menlo"/>
-          <w:color w:val="000000"/>
-          <w:sz w:val="22"/>
-          <w:szCs w:val="22"/>
-        </w:rPr>
-        <w:t>db</w:t>
-      </w:r>
-      <w:proofErr w:type="spellEnd"/>
-      <w:r>
-        <w:rPr>
-          <w:rFonts w:ascii="Menlo" w:hAnsi="Menlo" w:cs="Menlo"/>
-          <w:color w:val="000000"/>
-          <w:sz w:val="22"/>
-          <w:szCs w:val="22"/>
-        </w:rPr>
-        <w:t xml:space="preserve"> instance</w:t>
+        <w:t>nitial db instance</w:t>
       </w:r>
     </w:p>
     <w:p>
@@ -931,67 +807,7 @@
           <w:sz w:val="22"/>
           <w:szCs w:val="22"/>
         </w:rPr>
-        <w:t xml:space="preserve">Use </w:t>
-      </w:r>
-      <w:proofErr w:type="spellStart"/>
-      <w:r>
-        <w:rPr>
-          <w:rFonts w:ascii="Menlo" w:hAnsi="Menlo" w:cs="Menlo"/>
-          <w:color w:val="000000"/>
-          <w:sz w:val="22"/>
-          <w:szCs w:val="22"/>
-        </w:rPr>
-        <w:t>mysql</w:t>
-      </w:r>
-      <w:proofErr w:type="spellEnd"/>
-      <w:r>
-        <w:rPr>
-          <w:rFonts w:ascii="Menlo" w:hAnsi="Menlo" w:cs="Menlo"/>
-          <w:color w:val="000000"/>
-          <w:sz w:val="22"/>
-          <w:szCs w:val="22"/>
-        </w:rPr>
-        <w:t xml:space="preserve"> client tool (i.e., </w:t>
-      </w:r>
-      <w:proofErr w:type="spellStart"/>
-      <w:r>
-        <w:rPr>
-          <w:rFonts w:ascii="Menlo" w:hAnsi="Menlo" w:cs="Menlo"/>
-          <w:color w:val="000000"/>
-          <w:sz w:val="22"/>
-          <w:szCs w:val="22"/>
-        </w:rPr>
-        <w:t>MySQLWorkbench</w:t>
-      </w:r>
-      <w:proofErr w:type="spellEnd"/>
-      <w:r>
-        <w:rPr>
-          <w:rFonts w:ascii="Menlo" w:hAnsi="Menlo" w:cs="Menlo"/>
-          <w:color w:val="000000"/>
-          <w:sz w:val="22"/>
-          <w:szCs w:val="22"/>
-        </w:rPr>
-        <w:t xml:space="preserve">) to import a </w:t>
-      </w:r>
-      <w:proofErr w:type="spellStart"/>
-      <w:r>
-        <w:rPr>
-          <w:rFonts w:ascii="Menlo" w:hAnsi="Menlo" w:cs="Menlo"/>
-          <w:color w:val="000000"/>
-          <w:sz w:val="22"/>
-          <w:szCs w:val="22"/>
-        </w:rPr>
-        <w:t>db</w:t>
-      </w:r>
-      <w:proofErr w:type="spellEnd"/>
-      <w:r>
-        <w:rPr>
-          <w:rFonts w:ascii="Menlo" w:hAnsi="Menlo" w:cs="Menlo"/>
-          <w:color w:val="000000"/>
-          <w:sz w:val="22"/>
-          <w:szCs w:val="22"/>
-        </w:rPr>
-        <w:t xml:space="preserve"> dump</w:t>
+        <w:t>Use mysql client tool (i.e., MySQLWorkbench) to import a db dump</w:t>
       </w:r>
     </w:p>
     <w:p>
@@ -1132,59 +948,8 @@
           <w:sz w:val="22"/>
           <w:szCs w:val="22"/>
         </w:rPr>
-        <w:t xml:space="preserve">Username / </w:t>
-      </w:r>
-      <w:proofErr w:type="gramStart"/>
-      <w:r>
-        <w:rPr>
-          <w:rFonts w:ascii="Menlo" w:hAnsi="Menlo" w:cs="Menlo"/>
-          <w:color w:val="000000"/>
-          <w:sz w:val="22"/>
-          <w:szCs w:val="22"/>
-        </w:rPr>
-        <w:t>password :</w:t>
-      </w:r>
-      <w:proofErr w:type="gramEnd"/>
-      <w:r>
-        <w:rPr>
-          <w:rFonts w:ascii="Menlo" w:hAnsi="Menlo" w:cs="Menlo"/>
-          <w:color w:val="000000"/>
-          <w:sz w:val="22"/>
-          <w:szCs w:val="22"/>
-        </w:rPr>
-        <w:t xml:space="preserve"> </w:t>
-      </w:r>
-      <w:proofErr w:type="spellStart"/>
-      <w:r>
-        <w:rPr>
-          <w:rFonts w:ascii="Menlo" w:hAnsi="Menlo" w:cs="Menlo"/>
-          <w:color w:val="000000"/>
-          <w:sz w:val="22"/>
-          <w:szCs w:val="22"/>
-        </w:rPr>
-        <w:t>shinshin</w:t>
-      </w:r>
-      <w:proofErr w:type="spellEnd"/>
-      <w:r>
-        <w:rPr>
-          <w:rFonts w:ascii="Menlo" w:hAnsi="Menlo" w:cs="Menlo"/>
-          <w:color w:val="000000"/>
-          <w:sz w:val="22"/>
-          <w:szCs w:val="22"/>
-        </w:rPr>
-        <w:t xml:space="preserve"> / </w:t>
-      </w:r>
-      <w:proofErr w:type="spellStart"/>
-      <w:r>
-        <w:rPr>
-          <w:rFonts w:ascii="Menlo" w:hAnsi="Menlo" w:cs="Menlo"/>
-          <w:color w:val="000000"/>
-          <w:sz w:val="22"/>
-          <w:szCs w:val="22"/>
-        </w:rPr>
-        <w:t>shinshin</w:t>
-      </w:r>
-      <w:proofErr w:type="spellEnd"/>
+        <w:t>Username / password : shinshin / shinshin</w:t>
+      </w:r>
     </w:p>
     <w:p>
       <w:pPr>
@@ -1341,27 +1106,7 @@
           <w:sz w:val="22"/>
           <w:szCs w:val="22"/>
         </w:rPr>
-        <w:t xml:space="preserve">cd react-app; </w:t>
-      </w:r>
-      <w:proofErr w:type="spellStart"/>
-      <w:r>
-        <w:rPr>
-          <w:rFonts w:ascii="Menlo" w:hAnsi="Menlo" w:cs="Menlo"/>
-          <w:color w:val="000000"/>
-          <w:sz w:val="22"/>
-          <w:szCs w:val="22"/>
-        </w:rPr>
-        <w:t>npm</w:t>
-      </w:r>
-      <w:proofErr w:type="spellEnd"/>
-      <w:r>
-        <w:rPr>
-          <w:rFonts w:ascii="Menlo" w:hAnsi="Menlo" w:cs="Menlo"/>
-          <w:color w:val="000000"/>
-          <w:sz w:val="22"/>
-          <w:szCs w:val="22"/>
-        </w:rPr>
-        <w:t xml:space="preserve"> </w:t>
+        <w:t xml:space="preserve">cd react-app; npm </w:t>
       </w:r>
       <w:r>
         <w:rPr>
@@ -1407,27 +1152,7 @@
           <w:sz w:val="22"/>
           <w:szCs w:val="22"/>
         </w:rPr>
-        <w:t xml:space="preserve">cd </w:t>
-      </w:r>
-      <w:proofErr w:type="gramStart"/>
-      <w:r>
-        <w:rPr>
-          <w:rFonts w:ascii="Menlo" w:hAnsi="Menlo" w:cs="Menlo"/>
-          <w:color w:val="000000"/>
-          <w:sz w:val="22"/>
-          <w:szCs w:val="22"/>
-        </w:rPr>
-        <w:t>backend;</w:t>
-      </w:r>
-      <w:proofErr w:type="gramEnd"/>
-      <w:r>
-        <w:rPr>
-          <w:rFonts w:ascii="Menlo" w:hAnsi="Menlo" w:cs="Menlo"/>
-          <w:color w:val="000000"/>
-          <w:sz w:val="22"/>
-          <w:szCs w:val="22"/>
-        </w:rPr>
-        <w:t xml:space="preserve"> node server</w:t>
+        <w:t>cd backend; node server</w:t>
       </w:r>
       <w:r>
         <w:rPr>
@@ -1621,27 +1346,7 @@
           <w:sz w:val="22"/>
           <w:szCs w:val="22"/>
         </w:rPr>
-        <w:t xml:space="preserve">cd react-app; </w:t>
-      </w:r>
-      <w:proofErr w:type="spellStart"/>
-      <w:r>
-        <w:rPr>
-          <w:rFonts w:ascii="Menlo" w:hAnsi="Menlo" w:cs="Menlo"/>
-          <w:color w:val="000000"/>
-          <w:sz w:val="22"/>
-          <w:szCs w:val="22"/>
-        </w:rPr>
-        <w:t>npm</w:t>
-      </w:r>
-      <w:proofErr w:type="spellEnd"/>
-      <w:r>
-        <w:rPr>
-          <w:rFonts w:ascii="Menlo" w:hAnsi="Menlo" w:cs="Menlo"/>
-          <w:color w:val="000000"/>
-          <w:sz w:val="22"/>
-          <w:szCs w:val="22"/>
-        </w:rPr>
-        <w:t xml:space="preserve"> </w:t>
+        <w:t xml:space="preserve">cd react-app; npm </w:t>
       </w:r>
       <w:r>
         <w:rPr>
@@ -1687,27 +1392,7 @@
           <w:sz w:val="22"/>
           <w:szCs w:val="22"/>
         </w:rPr>
-        <w:t xml:space="preserve">cd </w:t>
-      </w:r>
-      <w:proofErr w:type="gramStart"/>
-      <w:r>
-        <w:rPr>
-          <w:rFonts w:ascii="Menlo" w:hAnsi="Menlo" w:cs="Menlo"/>
-          <w:color w:val="000000"/>
-          <w:sz w:val="22"/>
-          <w:szCs w:val="22"/>
-        </w:rPr>
-        <w:t>backend;</w:t>
-      </w:r>
-      <w:proofErr w:type="gramEnd"/>
-      <w:r>
-        <w:rPr>
-          <w:rFonts w:ascii="Menlo" w:hAnsi="Menlo" w:cs="Menlo"/>
-          <w:color w:val="000000"/>
-          <w:sz w:val="22"/>
-          <w:szCs w:val="22"/>
-        </w:rPr>
-        <w:t xml:space="preserve"> </w:t>
+        <w:t xml:space="preserve">cd backend; </w:t>
       </w:r>
       <w:r>
         <w:rPr>
@@ -1738,25 +1423,14 @@
         </w:rPr>
         <w:t xml:space="preserve">. Secure run needs a private key </w:t>
       </w:r>
-      <w:proofErr w:type="spellStart"/>
-      <w:r>
-        <w:rPr>
-          <w:rFonts w:ascii="Menlo" w:hAnsi="Menlo" w:cs="Menlo"/>
-          <w:color w:val="000000"/>
-          <w:sz w:val="22"/>
-          <w:szCs w:val="22"/>
-        </w:rPr>
-        <w:t>key.pem</w:t>
-      </w:r>
-      <w:proofErr w:type="spellEnd"/>
-      <w:r>
-        <w:rPr>
-          <w:rFonts w:ascii="Menlo" w:hAnsi="Menlo" w:cs="Menlo"/>
-          <w:color w:val="000000"/>
-          <w:sz w:val="22"/>
-          <w:szCs w:val="22"/>
-        </w:rPr>
-        <w:t xml:space="preserve"> </w:t>
+      <w:r>
+        <w:rPr>
+          <w:rFonts w:ascii="Menlo" w:hAnsi="Menlo" w:cs="Menlo"/>
+          <w:color w:val="000000"/>
+          <w:sz w:val="22"/>
+          <w:szCs w:val="22"/>
+        </w:rPr>
+        <w:t xml:space="preserve">key.pem </w:t>
       </w:r>
       <w:r>
         <w:rPr>
@@ -1767,25 +1441,14 @@
         </w:rPr>
         <w:t xml:space="preserve">and a certificate </w:t>
       </w:r>
-      <w:proofErr w:type="spellStart"/>
-      <w:r>
-        <w:rPr>
-          <w:rFonts w:ascii="Menlo" w:hAnsi="Menlo" w:cs="Menlo"/>
-          <w:color w:val="000000"/>
-          <w:sz w:val="22"/>
-          <w:szCs w:val="22"/>
-        </w:rPr>
-        <w:t>cert.pem</w:t>
-      </w:r>
-      <w:proofErr w:type="spellEnd"/>
-      <w:r>
-        <w:rPr>
-          <w:rFonts w:ascii="Menlo" w:hAnsi="Menlo" w:cs="Menlo"/>
-          <w:color w:val="000000"/>
-          <w:sz w:val="22"/>
-          <w:szCs w:val="22"/>
-        </w:rPr>
-        <w:t xml:space="preserve"> </w:t>
+      <w:r>
+        <w:rPr>
+          <w:rFonts w:ascii="Menlo" w:hAnsi="Menlo" w:cs="Menlo"/>
+          <w:color w:val="000000"/>
+          <w:sz w:val="22"/>
+          <w:szCs w:val="22"/>
+        </w:rPr>
+        <w:t xml:space="preserve">cert.pem </w:t>
       </w:r>
       <w:r>
         <w:rPr>
@@ -1904,27 +1567,7 @@
           <w:sz w:val="22"/>
           <w:szCs w:val="22"/>
         </w:rPr>
-        <w:t xml:space="preserve">removed, as </w:t>
-      </w:r>
-      <w:proofErr w:type="spellStart"/>
-      <w:r>
-        <w:rPr>
-          <w:rFonts w:ascii="Menlo" w:hAnsi="Menlo" w:cs="Menlo"/>
-          <w:color w:val="FF0000"/>
-          <w:sz w:val="22"/>
-          <w:szCs w:val="22"/>
-        </w:rPr>
-        <w:t>github</w:t>
-      </w:r>
-      <w:proofErr w:type="spellEnd"/>
-      <w:r>
-        <w:rPr>
-          <w:rFonts w:ascii="Menlo" w:hAnsi="Menlo" w:cs="Menlo"/>
-          <w:color w:val="FF0000"/>
-          <w:sz w:val="22"/>
-          <w:szCs w:val="22"/>
-        </w:rPr>
-        <w:t xml:space="preserve"> dissuades </w:t>
+        <w:t xml:space="preserve">removed, as github dissuades </w:t>
       </w:r>
       <w:r>
         <w:rPr>
@@ -2107,19 +1750,8 @@
           <w:sz w:val="22"/>
           <w:szCs w:val="22"/>
         </w:rPr>
-        <w:t xml:space="preserve">cd </w:t>
-      </w:r>
-      <w:proofErr w:type="spellStart"/>
-      <w:r>
-        <w:rPr>
-          <w:rFonts w:ascii="Menlo" w:hAnsi="Menlo" w:cs="Menlo"/>
-          <w:color w:val="000000"/>
-          <w:sz w:val="22"/>
-          <w:szCs w:val="22"/>
-        </w:rPr>
-        <w:t>shinshin</w:t>
-      </w:r>
-      <w:proofErr w:type="spellEnd"/>
+        <w:t>cd shinshin</w:t>
+      </w:r>
     </w:p>
     <w:p>
       <w:pPr>
@@ -2155,19 +1787,8 @@
           <w:sz w:val="22"/>
           <w:szCs w:val="22"/>
         </w:rPr>
-        <w:t xml:space="preserve">git </w:t>
-      </w:r>
-      <w:proofErr w:type="gramStart"/>
-      <w:r>
-        <w:rPr>
-          <w:rFonts w:ascii="Menlo" w:hAnsi="Menlo" w:cs="Menlo"/>
-          <w:color w:val="000000"/>
-          <w:sz w:val="22"/>
-          <w:szCs w:val="22"/>
-        </w:rPr>
-        <w:t>pull</w:t>
-      </w:r>
-      <w:proofErr w:type="gramEnd"/>
+        <w:t>git pull</w:t>
+      </w:r>
     </w:p>
     <w:p>
       <w:pPr>
@@ -2357,19 +1978,11 @@
           <w:u w:val="single"/>
         </w:rPr>
       </w:pPr>
-      <w:proofErr w:type="spellStart"/>
       <w:r>
         <w:rPr>
           <w:u w:val="single"/>
         </w:rPr>
-        <w:t>db</w:t>
-      </w:r>
-      <w:proofErr w:type="spellEnd"/>
-      <w:r>
-        <w:rPr>
-          <w:u w:val="single"/>
-        </w:rPr>
-        <w:t xml:space="preserve"> migration tips</w:t>
+        <w:t>db migration tips</w:t>
       </w:r>
     </w:p>
     <w:p>
@@ -2406,15 +2019,7 @@
         <w:t>cute</w:t>
       </w:r>
       <w:r>
-        <w:t xml:space="preserve"> after </w:t>
-      </w:r>
-      <w:proofErr w:type="spellStart"/>
-      <w:r>
-        <w:t>db</w:t>
-      </w:r>
-      <w:proofErr w:type="spellEnd"/>
-      <w:r>
-        <w:t xml:space="preserve"> schema changes</w:t>
+        <w:t xml:space="preserve"> after db schema changes</w:t>
       </w:r>
     </w:p>
     <w:p>
@@ -2454,59 +2059,15 @@
         </w:rPr>
         <w:t xml:space="preserve">; </w:t>
       </w:r>
-      <w:proofErr w:type="spellStart"/>
-      <w:r>
-        <w:rPr>
-          <w:rFonts w:ascii="Menlo" w:hAnsi="Menlo" w:cs="Menlo"/>
-          <w:color w:val="000000"/>
-          <w:sz w:val="22"/>
-          <w:szCs w:val="22"/>
-        </w:rPr>
-        <w:t>npx</w:t>
-      </w:r>
-      <w:proofErr w:type="spellEnd"/>
-      <w:r>
-        <w:rPr>
-          <w:rFonts w:ascii="Menlo" w:hAnsi="Menlo" w:cs="Menlo"/>
-          <w:color w:val="000000"/>
-          <w:sz w:val="22"/>
-          <w:szCs w:val="22"/>
-        </w:rPr>
-        <w:t xml:space="preserve"> </w:t>
-      </w:r>
-      <w:proofErr w:type="spellStart"/>
-      <w:r>
-        <w:rPr>
-          <w:rFonts w:ascii="Menlo" w:hAnsi="Menlo" w:cs="Menlo"/>
-          <w:color w:val="000000"/>
-          <w:sz w:val="22"/>
-          <w:szCs w:val="22"/>
-        </w:rPr>
-        <w:t>sequelize</w:t>
-      </w:r>
-      <w:proofErr w:type="spellEnd"/>
-      <w:r>
-        <w:rPr>
-          <w:rFonts w:ascii="Menlo" w:hAnsi="Menlo" w:cs="Menlo"/>
-          <w:color w:val="000000"/>
-          <w:sz w:val="22"/>
-          <w:szCs w:val="22"/>
-        </w:rPr>
-        <w:t xml:space="preserve">-cli </w:t>
-      </w:r>
-      <w:proofErr w:type="spellStart"/>
-      <w:proofErr w:type="gramStart"/>
-      <w:r>
-        <w:rPr>
-          <w:rFonts w:ascii="Menlo" w:hAnsi="Menlo" w:cs="Menlo"/>
-          <w:color w:val="000000"/>
-          <w:sz w:val="22"/>
-          <w:szCs w:val="22"/>
-        </w:rPr>
-        <w:t>db:migrate</w:t>
-      </w:r>
-      <w:proofErr w:type="spellEnd"/>
-      <w:proofErr w:type="gramEnd"/>
+      <w:r>
+        <w:rPr>
+          <w:rFonts w:ascii="Menlo" w:hAnsi="Menlo" w:cs="Menlo"/>
+          <w:color w:val="000000"/>
+          <w:sz w:val="22"/>
+          <w:szCs w:val="22"/>
+        </w:rPr>
+        <w:t>npx sequelize-cli db:migrate</w:t>
+      </w:r>
     </w:p>
     <w:p>
       <w:pPr>
@@ -2536,15 +2097,7 @@
         <w:t>change</w:t>
       </w:r>
       <w:r>
-        <w:t xml:space="preserve"> </w:t>
-      </w:r>
-      <w:proofErr w:type="spellStart"/>
-      <w:r>
-        <w:t>db</w:t>
-      </w:r>
-      <w:proofErr w:type="spellEnd"/>
-      <w:r>
-        <w:t xml:space="preserve"> schema</w:t>
+        <w:t xml:space="preserve"> db schema</w:t>
       </w:r>
     </w:p>
     <w:p>
@@ -2594,65 +2147,14 @@
         </w:rPr>
         <w:t xml:space="preserve">; </w:t>
       </w:r>
-      <w:proofErr w:type="spellStart"/>
-      <w:r>
-        <w:rPr>
-          <w:rFonts w:ascii="Menlo" w:hAnsi="Menlo" w:cs="Menlo"/>
-          <w:color w:val="000000"/>
-          <w:sz w:val="22"/>
-          <w:szCs w:val="22"/>
-        </w:rPr>
-        <w:t>npx</w:t>
-      </w:r>
-      <w:proofErr w:type="spellEnd"/>
-      <w:r>
-        <w:rPr>
-          <w:rFonts w:ascii="Menlo" w:hAnsi="Menlo" w:cs="Menlo"/>
-          <w:color w:val="000000"/>
-          <w:sz w:val="22"/>
-          <w:szCs w:val="22"/>
-        </w:rPr>
-        <w:t xml:space="preserve"> </w:t>
-      </w:r>
-      <w:proofErr w:type="spellStart"/>
-      <w:r>
-        <w:rPr>
-          <w:rFonts w:ascii="Menlo" w:hAnsi="Menlo" w:cs="Menlo"/>
-          <w:color w:val="000000"/>
-          <w:sz w:val="22"/>
-          <w:szCs w:val="22"/>
-        </w:rPr>
-        <w:t>sequelize</w:t>
-      </w:r>
-      <w:proofErr w:type="spellEnd"/>
-      <w:r>
-        <w:rPr>
-          <w:rFonts w:ascii="Menlo" w:hAnsi="Menlo" w:cs="Menlo"/>
-          <w:color w:val="000000"/>
-          <w:sz w:val="22"/>
-          <w:szCs w:val="22"/>
-        </w:rPr>
-        <w:t xml:space="preserve">-cli </w:t>
-      </w:r>
-      <w:proofErr w:type="spellStart"/>
-      <w:r>
-        <w:rPr>
-          <w:rFonts w:ascii="Menlo" w:hAnsi="Menlo" w:cs="Menlo"/>
-          <w:color w:val="000000"/>
-          <w:sz w:val="22"/>
-          <w:szCs w:val="22"/>
-        </w:rPr>
-        <w:t>migration:create</w:t>
-      </w:r>
-      <w:proofErr w:type="spellEnd"/>
-      <w:r>
-        <w:rPr>
-          <w:rFonts w:ascii="Menlo" w:hAnsi="Menlo" w:cs="Menlo"/>
-          <w:color w:val="000000"/>
-          <w:sz w:val="22"/>
-          <w:szCs w:val="22"/>
-        </w:rPr>
-        <w:t xml:space="preserve"> </w:t>
+      <w:r>
+        <w:rPr>
+          <w:rFonts w:ascii="Menlo" w:hAnsi="Menlo" w:cs="Menlo"/>
+          <w:color w:val="000000"/>
+          <w:sz w:val="22"/>
+          <w:szCs w:val="22"/>
+        </w:rPr>
+        <w:t xml:space="preserve">npx sequelize-cli migration:create </w:t>
       </w:r>
       <w:r>
         <w:rPr>
@@ -2679,27 +2181,7 @@
           <w:sz w:val="22"/>
           <w:szCs w:val="22"/>
         </w:rPr>
-        <w:t xml:space="preserve">&lt;file name, ex: </w:t>
-      </w:r>
-      <w:proofErr w:type="spellStart"/>
-      <w:r>
-        <w:rPr>
-          <w:rFonts w:ascii="Menlo" w:hAnsi="Menlo" w:cs="Menlo"/>
-          <w:color w:val="000000"/>
-          <w:sz w:val="22"/>
-          <w:szCs w:val="22"/>
-        </w:rPr>
-        <w:t>modify_users_add_new_fields</w:t>
-      </w:r>
-      <w:proofErr w:type="spellEnd"/>
-      <w:r>
-        <w:rPr>
-          <w:rFonts w:ascii="Menlo" w:hAnsi="Menlo" w:cs="Menlo"/>
-          <w:color w:val="000000"/>
-          <w:sz w:val="22"/>
-          <w:szCs w:val="22"/>
-        </w:rPr>
-        <w:t>&gt;</w:t>
+        <w:t>&lt;file name, ex: modify_users_add_new_fields&gt;</w:t>
       </w:r>
     </w:p>
     <w:p>
@@ -2740,27 +2222,7 @@
           <w:sz w:val="22"/>
           <w:szCs w:val="22"/>
         </w:rPr>
-        <w:t xml:space="preserve"> .</w:t>
-      </w:r>
-      <w:proofErr w:type="spellStart"/>
-      <w:r>
-        <w:rPr>
-          <w:rFonts w:ascii="Menlo" w:hAnsi="Menlo" w:cs="Menlo"/>
-          <w:color w:val="000000"/>
-          <w:sz w:val="22"/>
-          <w:szCs w:val="22"/>
-        </w:rPr>
-        <w:t>js</w:t>
-      </w:r>
-      <w:proofErr w:type="spellEnd"/>
-      <w:r>
-        <w:rPr>
-          <w:rFonts w:ascii="Menlo" w:hAnsi="Menlo" w:cs="Menlo"/>
-          <w:color w:val="000000"/>
-          <w:sz w:val="22"/>
-          <w:szCs w:val="22"/>
-        </w:rPr>
-        <w:t xml:space="preserve"> files under migrations/ …</w:t>
+        <w:t xml:space="preserve"> .js files under migrations/ …</w:t>
       </w:r>
     </w:p>
     <w:p/>
@@ -2831,7 +2293,6 @@
           <w:szCs w:val="22"/>
         </w:rPr>
       </w:pPr>
-      <w:proofErr w:type="spellStart"/>
       <w:r>
         <w:rPr>
           <w:rFonts w:ascii="Menlo" w:hAnsi="Menlo" w:cs="Menlo"/>
@@ -2848,17 +2309,7 @@
           <w:sz w:val="22"/>
           <w:szCs w:val="22"/>
         </w:rPr>
-        <w:t>penssl</w:t>
-      </w:r>
-      <w:proofErr w:type="spellEnd"/>
-      <w:r>
-        <w:rPr>
-          <w:rFonts w:ascii="Menlo" w:hAnsi="Menlo" w:cs="Menlo"/>
-          <w:color w:val="000000"/>
-          <w:sz w:val="22"/>
-          <w:szCs w:val="22"/>
-        </w:rPr>
-        <w:t xml:space="preserve"> generates a self-signed certificate valid for 9999 days:</w:t>
+        <w:t>penssl generates a self-signed certificate valid for 9999 days:</w:t>
       </w:r>
     </w:p>
     <w:p>
@@ -2906,19 +2357,8 @@
           <w:sz w:val="22"/>
           <w:szCs w:val="22"/>
         </w:rPr>
-        <w:t>/</w:t>
-      </w:r>
-      <w:proofErr w:type="gramStart"/>
-      <w:r>
-        <w:rPr>
-          <w:rFonts w:ascii="Menlo" w:hAnsi="Menlo" w:cs="Menlo"/>
-          <w:color w:val="000000"/>
-          <w:sz w:val="22"/>
-          <w:szCs w:val="22"/>
-        </w:rPr>
-        <w:t>security;</w:t>
-      </w:r>
-      <w:proofErr w:type="gramEnd"/>
+        <w:t>/security;</w:t>
+      </w:r>
     </w:p>
     <w:p>
       <w:pPr>
@@ -2930,68 +2370,15 @@
           <w:szCs w:val="22"/>
         </w:rPr>
       </w:pPr>
-      <w:proofErr w:type="spellStart"/>
-      <w:r>
-        <w:rPr>
-          <w:rFonts w:ascii="Menlo" w:hAnsi="Menlo" w:cs="Menlo"/>
-          <w:color w:val="000000"/>
-          <w:sz w:val="22"/>
-          <w:szCs w:val="22"/>
-        </w:rPr>
-        <w:t>openssl</w:t>
-      </w:r>
-      <w:proofErr w:type="spellEnd"/>
-      <w:r>
-        <w:rPr>
-          <w:rFonts w:ascii="Menlo" w:hAnsi="Menlo" w:cs="Menlo"/>
-          <w:color w:val="000000"/>
-          <w:sz w:val="22"/>
-          <w:szCs w:val="22"/>
-        </w:rPr>
-        <w:t xml:space="preserve"> </w:t>
-      </w:r>
-      <w:proofErr w:type="spellStart"/>
-      <w:r>
-        <w:rPr>
-          <w:rFonts w:ascii="Menlo" w:hAnsi="Menlo" w:cs="Menlo"/>
-          <w:color w:val="000000"/>
-          <w:sz w:val="22"/>
-          <w:szCs w:val="22"/>
-        </w:rPr>
-        <w:t>genrsa</w:t>
-      </w:r>
-      <w:proofErr w:type="spellEnd"/>
-      <w:r>
-        <w:rPr>
-          <w:rFonts w:ascii="Menlo" w:hAnsi="Menlo" w:cs="Menlo"/>
-          <w:color w:val="000000"/>
-          <w:sz w:val="22"/>
-          <w:szCs w:val="22"/>
-        </w:rPr>
-        <w:t xml:space="preserve"> -out </w:t>
-      </w:r>
-      <w:proofErr w:type="spellStart"/>
-      <w:proofErr w:type="gramStart"/>
-      <w:r>
-        <w:rPr>
-          <w:rFonts w:ascii="Menlo" w:hAnsi="Menlo" w:cs="Menlo"/>
-          <w:color w:val="000000"/>
-          <w:sz w:val="22"/>
-          <w:szCs w:val="22"/>
-        </w:rPr>
-        <w:t>key.pem</w:t>
-      </w:r>
-      <w:proofErr w:type="spellEnd"/>
-      <w:r>
-        <w:rPr>
-          <w:rFonts w:ascii="Menlo" w:hAnsi="Menlo" w:cs="Menlo"/>
-          <w:color w:val="000000"/>
-          <w:sz w:val="22"/>
-          <w:szCs w:val="22"/>
-        </w:rPr>
-        <w:t>;</w:t>
-      </w:r>
-      <w:proofErr w:type="gramEnd"/>
+      <w:r>
+        <w:rPr>
+          <w:rFonts w:ascii="Menlo" w:hAnsi="Menlo" w:cs="Menlo"/>
+          <w:color w:val="000000"/>
+          <w:sz w:val="22"/>
+          <w:szCs w:val="22"/>
+        </w:rPr>
+        <w:t>openssl genrsa -out key.pem;</w:t>
+      </w:r>
     </w:p>
     <w:p>
       <w:pPr>
@@ -3003,68 +2390,15 @@
           <w:szCs w:val="22"/>
         </w:rPr>
       </w:pPr>
-      <w:proofErr w:type="spellStart"/>
-      <w:r>
-        <w:rPr>
-          <w:rFonts w:ascii="Menlo" w:hAnsi="Menlo" w:cs="Menlo"/>
-          <w:color w:val="000000"/>
-          <w:sz w:val="22"/>
-          <w:szCs w:val="22"/>
-        </w:rPr>
-        <w:t>openssl</w:t>
-      </w:r>
-      <w:proofErr w:type="spellEnd"/>
-      <w:r>
-        <w:rPr>
-          <w:rFonts w:ascii="Menlo" w:hAnsi="Menlo" w:cs="Menlo"/>
-          <w:color w:val="000000"/>
-          <w:sz w:val="22"/>
-          <w:szCs w:val="22"/>
-        </w:rPr>
-        <w:t xml:space="preserve"> req -new -key </w:t>
-      </w:r>
-      <w:proofErr w:type="spellStart"/>
-      <w:r>
-        <w:rPr>
-          <w:rFonts w:ascii="Menlo" w:hAnsi="Menlo" w:cs="Menlo"/>
-          <w:color w:val="000000"/>
-          <w:sz w:val="22"/>
-          <w:szCs w:val="22"/>
-        </w:rPr>
-        <w:t>key.pem</w:t>
-      </w:r>
-      <w:proofErr w:type="spellEnd"/>
-      <w:r>
-        <w:rPr>
-          <w:rFonts w:ascii="Menlo" w:hAnsi="Menlo" w:cs="Menlo"/>
-          <w:color w:val="000000"/>
-          <w:sz w:val="22"/>
-          <w:szCs w:val="22"/>
-        </w:rPr>
-        <w:t xml:space="preserve"> -out </w:t>
-      </w:r>
-      <w:proofErr w:type="spellStart"/>
-      <w:proofErr w:type="gramStart"/>
-      <w:r>
-        <w:rPr>
-          <w:rFonts w:ascii="Menlo" w:hAnsi="Menlo" w:cs="Menlo"/>
-          <w:color w:val="000000"/>
-          <w:sz w:val="22"/>
-          <w:szCs w:val="22"/>
-        </w:rPr>
-        <w:t>csr.pem</w:t>
-      </w:r>
-      <w:proofErr w:type="spellEnd"/>
-      <w:r>
-        <w:rPr>
-          <w:rFonts w:ascii="Menlo" w:hAnsi="Menlo" w:cs="Menlo"/>
-          <w:color w:val="000000"/>
-          <w:sz w:val="22"/>
-          <w:szCs w:val="22"/>
-        </w:rPr>
-        <w:t>;</w:t>
-      </w:r>
-      <w:proofErr w:type="gramEnd"/>
+      <w:r>
+        <w:rPr>
+          <w:rFonts w:ascii="Menlo" w:hAnsi="Menlo" w:cs="Menlo"/>
+          <w:color w:val="000000"/>
+          <w:sz w:val="22"/>
+          <w:szCs w:val="22"/>
+        </w:rPr>
+        <w:t>openssl req -new -key key.pem -out csr.pem;</w:t>
+      </w:r>
     </w:p>
     <w:p>
       <w:pPr>
@@ -3076,97 +2410,15 @@
           <w:szCs w:val="22"/>
         </w:rPr>
       </w:pPr>
-      <w:proofErr w:type="spellStart"/>
-      <w:r>
-        <w:rPr>
-          <w:rFonts w:ascii="Menlo" w:hAnsi="Menlo" w:cs="Menlo"/>
-          <w:color w:val="000000"/>
-          <w:sz w:val="22"/>
-          <w:szCs w:val="22"/>
-        </w:rPr>
-        <w:t>openssl</w:t>
-      </w:r>
-      <w:proofErr w:type="spellEnd"/>
-      <w:r>
-        <w:rPr>
-          <w:rFonts w:ascii="Menlo" w:hAnsi="Menlo" w:cs="Menlo"/>
-          <w:color w:val="000000"/>
-          <w:sz w:val="22"/>
-          <w:szCs w:val="22"/>
-        </w:rPr>
-        <w:t xml:space="preserve"> x509 -req -days 9999 -in </w:t>
-      </w:r>
-      <w:proofErr w:type="spellStart"/>
-      <w:r>
-        <w:rPr>
-          <w:rFonts w:ascii="Menlo" w:hAnsi="Menlo" w:cs="Menlo"/>
-          <w:color w:val="000000"/>
-          <w:sz w:val="22"/>
-          <w:szCs w:val="22"/>
-        </w:rPr>
-        <w:t>csr.pem</w:t>
-      </w:r>
-      <w:proofErr w:type="spellEnd"/>
-      <w:r>
-        <w:rPr>
-          <w:rFonts w:ascii="Menlo" w:hAnsi="Menlo" w:cs="Menlo"/>
-          <w:color w:val="000000"/>
-          <w:sz w:val="22"/>
-          <w:szCs w:val="22"/>
-        </w:rPr>
-        <w:t xml:space="preserve"> -</w:t>
-      </w:r>
-      <w:proofErr w:type="spellStart"/>
-      <w:r>
-        <w:rPr>
-          <w:rFonts w:ascii="Menlo" w:hAnsi="Menlo" w:cs="Menlo"/>
-          <w:color w:val="000000"/>
-          <w:sz w:val="22"/>
-          <w:szCs w:val="22"/>
-        </w:rPr>
-        <w:t>signkey</w:t>
-      </w:r>
-      <w:proofErr w:type="spellEnd"/>
-      <w:r>
-        <w:rPr>
-          <w:rFonts w:ascii="Menlo" w:hAnsi="Menlo" w:cs="Menlo"/>
-          <w:color w:val="000000"/>
-          <w:sz w:val="22"/>
-          <w:szCs w:val="22"/>
-        </w:rPr>
-        <w:t xml:space="preserve"> </w:t>
-      </w:r>
-      <w:proofErr w:type="spellStart"/>
-      <w:r>
-        <w:rPr>
-          <w:rFonts w:ascii="Menlo" w:hAnsi="Menlo" w:cs="Menlo"/>
-          <w:color w:val="000000"/>
-          <w:sz w:val="22"/>
-          <w:szCs w:val="22"/>
-        </w:rPr>
-        <w:t>key.pem</w:t>
-      </w:r>
-      <w:proofErr w:type="spellEnd"/>
-      <w:r>
-        <w:rPr>
-          <w:rFonts w:ascii="Menlo" w:hAnsi="Menlo" w:cs="Menlo"/>
-          <w:color w:val="000000"/>
-          <w:sz w:val="22"/>
-          <w:szCs w:val="22"/>
-        </w:rPr>
-        <w:t xml:space="preserve"> -out </w:t>
-      </w:r>
-      <w:proofErr w:type="spellStart"/>
-      <w:r>
-        <w:rPr>
-          <w:rFonts w:ascii="Menlo" w:hAnsi="Menlo" w:cs="Menlo"/>
-          <w:color w:val="000000"/>
-          <w:sz w:val="22"/>
-          <w:szCs w:val="22"/>
-        </w:rPr>
-        <w:t>cert.pem</w:t>
-      </w:r>
-      <w:proofErr w:type="spellEnd"/>
+      <w:r>
+        <w:rPr>
+          <w:rFonts w:ascii="Menlo" w:hAnsi="Menlo" w:cs="Menlo"/>
+          <w:color w:val="000000"/>
+          <w:sz w:val="22"/>
+          <w:szCs w:val="22"/>
+        </w:rPr>
+        <w:t>openssl x509 -req -days 9999 -in csr.pem -signkey key.pem -out cert.pem</w:t>
+      </w:r>
     </w:p>
     <w:p>
       <w:pPr>
@@ -3202,16 +2454,11 @@
         </w:numPr>
       </w:pPr>
       <w:r>
-        <w:t>node –version: v16.</w:t>
-      </w:r>
-      <w:proofErr w:type="gramStart"/>
-      <w:r>
-        <w:t>13.0</w:t>
+        <w:t>node –version: v16.13.0</w:t>
       </w:r>
       <w:r>
         <w:t>;</w:t>
       </w:r>
-      <w:proofErr w:type="gramEnd"/>
     </w:p>
     <w:p>
       <w:pPr>
@@ -3221,40 +2468,30 @@
           <w:numId w:val="9"/>
         </w:numPr>
       </w:pPr>
-      <w:proofErr w:type="spellStart"/>
-      <w:r>
-        <w:t>mysql</w:t>
-      </w:r>
-      <w:proofErr w:type="spellEnd"/>
+      <w:r>
+        <w:t xml:space="preserve">mysql </w:t>
+      </w:r>
+      <w:r>
+        <w:t>–</w:t>
+      </w:r>
+      <w:r>
+        <w:t>version</w:t>
+      </w:r>
+      <w:r>
+        <w:t>:</w:t>
+      </w:r>
       <w:r>
         <w:t xml:space="preserve"> </w:t>
       </w:r>
       <w:r>
-        <w:t>–</w:t>
-      </w:r>
-      <w:r>
-        <w:t>version</w:t>
-      </w:r>
-      <w:r>
-        <w:t>:</w:t>
-      </w:r>
-      <w:r>
-        <w:t xml:space="preserve"> </w:t>
-      </w:r>
-      <w:r>
         <w:t>v</w:t>
       </w:r>
       <w:r>
-        <w:t xml:space="preserve"> 8.0.27 for macos12.0 on arm64 (Homebrew</w:t>
-      </w:r>
-      <w:proofErr w:type="gramStart"/>
-      <w:r>
-        <w:t>)</w:t>
+        <w:t xml:space="preserve"> 8.0.27 for macos12.0 on arm64 (Homebrew)</w:t>
       </w:r>
       <w:r>
         <w:t>;</w:t>
       </w:r>
-      <w:proofErr w:type="gramEnd"/>
     </w:p>
     <w:p>
       <w:pPr>
@@ -3265,15 +2502,7 @@
         </w:numPr>
       </w:pPr>
       <w:r>
-        <w:t>backend dependent modules: see file backend/</w:t>
-      </w:r>
-      <w:proofErr w:type="spellStart"/>
-      <w:r>
-        <w:t>package.json</w:t>
-      </w:r>
-      <w:proofErr w:type="spellEnd"/>
-      <w:r>
-        <w:t>;</w:t>
+        <w:t>backend dependent modules: see file backend/package.json;</w:t>
       </w:r>
     </w:p>
     <w:p>
@@ -3285,15 +2514,7 @@
         </w:numPr>
       </w:pPr>
       <w:r>
-        <w:t>frontend dependent modules: see file react-app/</w:t>
-      </w:r>
-      <w:proofErr w:type="spellStart"/>
-      <w:r>
-        <w:t>package.json</w:t>
-      </w:r>
-      <w:proofErr w:type="spellEnd"/>
-      <w:r>
-        <w:t>;</w:t>
+        <w:t>frontend dependent modules: see file react-app/package.json;</w:t>
       </w:r>
     </w:p>
     <w:p/>
@@ -3332,7 +2553,29 @@
     </w:p>
     <w:p>
       <w:r>
-        <w:t>yannonghuang@icloud.com / 142536</w:t>
+        <w:rPr>
+          <w:rFonts w:hint="eastAsia"/>
+        </w:rPr>
+        <w:t>y</w:t>
+      </w:r>
+      <w:r>
+        <w:t>annonghuang@icloud.com / 142536</w:t>
+      </w:r>
+    </w:p>
+    <w:p>
+      <w:r>
+        <w:t xml:space="preserve">email service: </w:t>
+      </w:r>
+      <w:hyperlink r:id="rId5" w:history="1">
+        <w:r>
+          <w:rPr>
+            <w:rStyle w:val="Hyperlink"/>
+          </w:rPr>
+          <w:t>spm_admin@shinshinfoundation.org</w:t>
+        </w:r>
+      </w:hyperlink>
+      <w:r>
+        <w:t xml:space="preserve"> / shinshin2022</w:t>
       </w:r>
     </w:p>
     <w:sectPr>
@@ -4707,6 +3950,29 @@
       <w:contextualSpacing/>
     </w:pPr>
   </w:style>
+  <w:style w:type="character" w:styleId="Hyperlink">
+    <w:name w:val="Hyperlink"/>
+    <w:basedOn w:val="DefaultParagraphFont"/>
+    <w:uiPriority w:val="99"/>
+    <w:unhideWhenUsed/>
+    <w:rsid w:val="00B756E0"/>
+    <w:rPr>
+      <w:color w:val="0563C1" w:themeColor="hyperlink"/>
+      <w:u w:val="single"/>
+    </w:rPr>
+  </w:style>
+  <w:style w:type="character" w:styleId="UnresolvedMention">
+    <w:name w:val="Unresolved Mention"/>
+    <w:basedOn w:val="DefaultParagraphFont"/>
+    <w:uiPriority w:val="99"/>
+    <w:semiHidden/>
+    <w:unhideWhenUsed/>
+    <w:rsid w:val="00B756E0"/>
+    <w:rPr>
+      <w:color w:val="605E5C"/>
+      <w:shd w:val="clear" w:color="auto" w:fill="E1DFDD"/>
+    </w:rPr>
+  </w:style>
 </w:styles>
 </file>
 

</xml_diff>

<commit_message>
removed sub category from school project list
</commit_message>
<xml_diff>
--- a/readme.docx
+++ b/readme.docx
@@ -1,6 +1,6 @@
 
 <file path=word/document.xml><?xml version="1.0" encoding="utf-8"?>
-<w:document xmlns:wpc="http://schemas.microsoft.com/office/word/2010/wordprocessingCanvas" xmlns:cx="http://schemas.microsoft.com/office/drawing/2014/chartex" xmlns:cx1="http://schemas.microsoft.com/office/drawing/2015/9/8/chartex" xmlns:cx2="http://schemas.microsoft.com/office/drawing/2015/10/21/chartex" xmlns:cx3="http://schemas.microsoft.com/office/drawing/2016/5/9/chartex" xmlns:cx4="http://schemas.microsoft.com/office/drawing/2016/5/10/chartex" xmlns:cx5="http://schemas.microsoft.com/office/drawing/2016/5/11/chartex" xmlns:cx6="http://schemas.microsoft.com/office/drawing/2016/5/12/chartex" xmlns:cx7="http://schemas.microsoft.com/office/drawing/2016/5/13/chartex" xmlns:cx8="http://schemas.microsoft.com/office/drawing/2016/5/14/chartex" xmlns:mc="http://schemas.openxmlformats.org/markup-compatibility/2006" xmlns:aink="http://schemas.microsoft.com/office/drawing/2016/ink" xmlns:am3d="http://schemas.microsoft.com/office/drawing/2017/model3d" xmlns:o="urn:schemas-microsoft-com:office:office" xmlns:oel="http://schemas.microsoft.com/office/2019/extlst" xmlns:r="http://schemas.openxmlformats.org/officeDocument/2006/relationships" xmlns:m="http://schemas.openxmlformats.org/officeDocument/2006/math" xmlns:v="urn:schemas-microsoft-com:vml" xmlns:wp14="http://schemas.microsoft.com/office/word/2010/wordprocessingDrawing" xmlns:wp="http://schemas.openxmlformats.org/drawingml/2006/wordprocessingDrawing" xmlns:w10="urn:schemas-microsoft-com:office:word" xmlns:w="http://schemas.openxmlformats.org/wordprocessingml/2006/main" xmlns:w14="http://schemas.microsoft.com/office/word/2010/wordml" xmlns:w15="http://schemas.microsoft.com/office/word/2012/wordml" xmlns:w16cex="http://schemas.microsoft.com/office/word/2018/wordml/cex" xmlns:w16cid="http://schemas.microsoft.com/office/word/2016/wordml/cid" xmlns:w16="http://schemas.microsoft.com/office/word/2018/wordml" xmlns:w16sdtdh="http://schemas.microsoft.com/office/word/2020/wordml/sdtdatahash" xmlns:w16se="http://schemas.microsoft.com/office/word/2015/wordml/symex" xmlns:wpg="http://schemas.microsoft.com/office/word/2010/wordprocessingGroup" xmlns:wpi="http://schemas.microsoft.com/office/word/2010/wordprocessingInk" xmlns:wne="http://schemas.microsoft.com/office/word/2006/wordml" xmlns:wps="http://schemas.microsoft.com/office/word/2010/wordprocessingShape" mc:Ignorable="w14 w15 w16se w16cid w16 w16cex w16sdtdh wp14">
+<w:document xmlns:wpc="http://schemas.microsoft.com/office/word/2010/wordprocessingCanvas" xmlns:cx="http://schemas.microsoft.com/office/drawing/2014/chartex" xmlns:cx1="http://schemas.microsoft.com/office/drawing/2015/9/8/chartex" xmlns:cx2="http://schemas.microsoft.com/office/drawing/2015/10/21/chartex" xmlns:cx3="http://schemas.microsoft.com/office/drawing/2016/5/9/chartex" xmlns:cx4="http://schemas.microsoft.com/office/drawing/2016/5/10/chartex" xmlns:cx5="http://schemas.microsoft.com/office/drawing/2016/5/11/chartex" xmlns:cx6="http://schemas.microsoft.com/office/drawing/2016/5/12/chartex" xmlns:cx7="http://schemas.microsoft.com/office/drawing/2016/5/13/chartex" xmlns:cx8="http://schemas.microsoft.com/office/drawing/2016/5/14/chartex" xmlns:mc="http://schemas.openxmlformats.org/markup-compatibility/2006" xmlns:aink="http://schemas.microsoft.com/office/drawing/2016/ink" xmlns:am3d="http://schemas.microsoft.com/office/drawing/2017/model3d" xmlns:o="urn:schemas-microsoft-com:office:office" xmlns:oel="http://schemas.microsoft.com/office/2019/extlst" xmlns:r="http://schemas.openxmlformats.org/officeDocument/2006/relationships" xmlns:m="http://schemas.openxmlformats.org/officeDocument/2006/math" xmlns:v="urn:schemas-microsoft-com:vml" xmlns:wp14="http://schemas.microsoft.com/office/word/2010/wordprocessingDrawing" xmlns:wp="http://schemas.openxmlformats.org/drawingml/2006/wordprocessingDrawing" xmlns:w10="urn:schemas-microsoft-com:office:word" xmlns:w="http://schemas.openxmlformats.org/wordprocessingml/2006/main" xmlns:w14="http://schemas.microsoft.com/office/word/2010/wordml" xmlns:w15="http://schemas.microsoft.com/office/word/2012/wordml" xmlns:w16cex="http://schemas.microsoft.com/office/word/2018/wordml/cex" xmlns:w16cid="http://schemas.microsoft.com/office/word/2016/wordml/cid" xmlns:w16="http://schemas.microsoft.com/office/word/2018/wordml" xmlns:w16du="http://schemas.microsoft.com/office/word/2023/wordml/word16du" xmlns:w16sdtdh="http://schemas.microsoft.com/office/word/2020/wordml/sdtdatahash" xmlns:w16sdtfl="http://schemas.microsoft.com/office/word/2024/wordml/sdtformatlock" xmlns:w16se="http://schemas.microsoft.com/office/word/2015/wordml/symex" xmlns:wpg="http://schemas.microsoft.com/office/word/2010/wordprocessingGroup" xmlns:wpi="http://schemas.microsoft.com/office/word/2010/wordprocessingInk" xmlns:wne="http://schemas.microsoft.com/office/word/2006/wordml" xmlns:wps="http://schemas.microsoft.com/office/word/2010/wordprocessingShape" mc:Ignorable="w14 w15 w16se w16cid w16 w16cex w16sdtdh w16sdtfl w16du wp14">
   <w:body>
     <w:p>
       <w:pPr>
@@ -56,11 +56,21 @@
         <w:t>install MySQL</w:t>
       </w:r>
       <w:r>
-        <w:t xml:space="preserve"> (user/password: root/jing9193; database: nodedb)</w:t>
+        <w:t xml:space="preserve"> (user/password: root/jing9193; database: </w:t>
+      </w:r>
+      <w:proofErr w:type="spellStart"/>
+      <w:r>
+        <w:t>nodedb</w:t>
+      </w:r>
+      <w:proofErr w:type="spellEnd"/>
+      <w:proofErr w:type="gramStart"/>
+      <w:r>
+        <w:t>)</w:t>
       </w:r>
       <w:r>
         <w:t>;</w:t>
       </w:r>
+      <w:proofErr w:type="gramEnd"/>
     </w:p>
     <w:p>
       <w:pPr>
@@ -381,8 +391,39 @@
           <w:sz w:val="22"/>
           <w:szCs w:val="22"/>
         </w:rPr>
-        <w:t>cd backend; npm install;</w:t>
-      </w:r>
+        <w:t xml:space="preserve">cd backend; </w:t>
+      </w:r>
+      <w:proofErr w:type="spellStart"/>
+      <w:r>
+        <w:rPr>
+          <w:rFonts w:ascii="Menlo" w:hAnsi="Menlo" w:cs="Menlo"/>
+          <w:color w:val="000000"/>
+          <w:sz w:val="22"/>
+          <w:szCs w:val="22"/>
+        </w:rPr>
+        <w:t>npm</w:t>
+      </w:r>
+      <w:proofErr w:type="spellEnd"/>
+      <w:r>
+        <w:rPr>
+          <w:rFonts w:ascii="Menlo" w:hAnsi="Menlo" w:cs="Menlo"/>
+          <w:color w:val="000000"/>
+          <w:sz w:val="22"/>
+          <w:szCs w:val="22"/>
+        </w:rPr>
+        <w:t xml:space="preserve"> </w:t>
+      </w:r>
+      <w:proofErr w:type="gramStart"/>
+      <w:r>
+        <w:rPr>
+          <w:rFonts w:ascii="Menlo" w:hAnsi="Menlo" w:cs="Menlo"/>
+          <w:color w:val="000000"/>
+          <w:sz w:val="22"/>
+          <w:szCs w:val="22"/>
+        </w:rPr>
+        <w:t>install;</w:t>
+      </w:r>
+      <w:proofErr w:type="gramEnd"/>
     </w:p>
     <w:p>
       <w:pPr>
@@ -453,8 +494,39 @@
           <w:sz w:val="22"/>
           <w:szCs w:val="22"/>
         </w:rPr>
-        <w:t>cd react-app; npm install;</w:t>
-      </w:r>
+        <w:t xml:space="preserve">cd react-app; </w:t>
+      </w:r>
+      <w:proofErr w:type="spellStart"/>
+      <w:r>
+        <w:rPr>
+          <w:rFonts w:ascii="Menlo" w:hAnsi="Menlo" w:cs="Menlo"/>
+          <w:color w:val="000000"/>
+          <w:sz w:val="22"/>
+          <w:szCs w:val="22"/>
+        </w:rPr>
+        <w:t>npm</w:t>
+      </w:r>
+      <w:proofErr w:type="spellEnd"/>
+      <w:r>
+        <w:rPr>
+          <w:rFonts w:ascii="Menlo" w:hAnsi="Menlo" w:cs="Menlo"/>
+          <w:color w:val="000000"/>
+          <w:sz w:val="22"/>
+          <w:szCs w:val="22"/>
+        </w:rPr>
+        <w:t xml:space="preserve"> </w:t>
+      </w:r>
+      <w:proofErr w:type="gramStart"/>
+      <w:r>
+        <w:rPr>
+          <w:rFonts w:ascii="Menlo" w:hAnsi="Menlo" w:cs="Menlo"/>
+          <w:color w:val="000000"/>
+          <w:sz w:val="22"/>
+          <w:szCs w:val="22"/>
+        </w:rPr>
+        <w:t>install;</w:t>
+      </w:r>
+      <w:proofErr w:type="gramEnd"/>
     </w:p>
     <w:p>
       <w:pPr>
@@ -608,8 +680,19 @@
           <w:sz w:val="22"/>
           <w:szCs w:val="22"/>
         </w:rPr>
-        <w:t>cd backend; node server;</w:t>
-      </w:r>
+        <w:t xml:space="preserve">cd backend; node </w:t>
+      </w:r>
+      <w:proofErr w:type="gramStart"/>
+      <w:r>
+        <w:rPr>
+          <w:rFonts w:ascii="Menlo" w:hAnsi="Menlo" w:cs="Menlo"/>
+          <w:color w:val="000000"/>
+          <w:sz w:val="22"/>
+          <w:szCs w:val="22"/>
+        </w:rPr>
+        <w:t>server;</w:t>
+      </w:r>
+      <w:proofErr w:type="gramEnd"/>
     </w:p>
     <w:bookmarkEnd w:id="2"/>
     <w:bookmarkEnd w:id="3"/>
@@ -655,8 +738,39 @@
           <w:sz w:val="22"/>
           <w:szCs w:val="22"/>
         </w:rPr>
-        <w:t>cd react-app; npm start;</w:t>
-      </w:r>
+        <w:t xml:space="preserve">cd react-app; </w:t>
+      </w:r>
+      <w:proofErr w:type="spellStart"/>
+      <w:r>
+        <w:rPr>
+          <w:rFonts w:ascii="Menlo" w:hAnsi="Menlo" w:cs="Menlo"/>
+          <w:color w:val="000000"/>
+          <w:sz w:val="22"/>
+          <w:szCs w:val="22"/>
+        </w:rPr>
+        <w:t>npm</w:t>
+      </w:r>
+      <w:proofErr w:type="spellEnd"/>
+      <w:r>
+        <w:rPr>
+          <w:rFonts w:ascii="Menlo" w:hAnsi="Menlo" w:cs="Menlo"/>
+          <w:color w:val="000000"/>
+          <w:sz w:val="22"/>
+          <w:szCs w:val="22"/>
+        </w:rPr>
+        <w:t xml:space="preserve"> </w:t>
+      </w:r>
+      <w:proofErr w:type="gramStart"/>
+      <w:r>
+        <w:rPr>
+          <w:rFonts w:ascii="Menlo" w:hAnsi="Menlo" w:cs="Menlo"/>
+          <w:color w:val="000000"/>
+          <w:sz w:val="22"/>
+          <w:szCs w:val="22"/>
+        </w:rPr>
+        <w:t>start;</w:t>
+      </w:r>
+      <w:proofErr w:type="gramEnd"/>
     </w:p>
     <w:bookmarkEnd w:id="0"/>
     <w:bookmarkEnd w:id="1"/>
@@ -734,7 +848,27 @@
           <w:sz w:val="22"/>
           <w:szCs w:val="22"/>
         </w:rPr>
-        <w:t>nitial db instance</w:t>
+        <w:t xml:space="preserve">nitial </w:t>
+      </w:r>
+      <w:proofErr w:type="spellStart"/>
+      <w:r>
+        <w:rPr>
+          <w:rFonts w:ascii="Menlo" w:hAnsi="Menlo" w:cs="Menlo"/>
+          <w:color w:val="000000"/>
+          <w:sz w:val="22"/>
+          <w:szCs w:val="22"/>
+        </w:rPr>
+        <w:t>db</w:t>
+      </w:r>
+      <w:proofErr w:type="spellEnd"/>
+      <w:r>
+        <w:rPr>
+          <w:rFonts w:ascii="Menlo" w:hAnsi="Menlo" w:cs="Menlo"/>
+          <w:color w:val="000000"/>
+          <w:sz w:val="22"/>
+          <w:szCs w:val="22"/>
+        </w:rPr>
+        <w:t xml:space="preserve"> instance</w:t>
       </w:r>
     </w:p>
     <w:p>
@@ -807,7 +941,67 @@
           <w:sz w:val="22"/>
           <w:szCs w:val="22"/>
         </w:rPr>
-        <w:t>Use mysql client tool (i.e., MySQLWorkbench) to import a db dump</w:t>
+        <w:t xml:space="preserve">Use </w:t>
+      </w:r>
+      <w:proofErr w:type="spellStart"/>
+      <w:r>
+        <w:rPr>
+          <w:rFonts w:ascii="Menlo" w:hAnsi="Menlo" w:cs="Menlo"/>
+          <w:color w:val="000000"/>
+          <w:sz w:val="22"/>
+          <w:szCs w:val="22"/>
+        </w:rPr>
+        <w:t>mysql</w:t>
+      </w:r>
+      <w:proofErr w:type="spellEnd"/>
+      <w:r>
+        <w:rPr>
+          <w:rFonts w:ascii="Menlo" w:hAnsi="Menlo" w:cs="Menlo"/>
+          <w:color w:val="000000"/>
+          <w:sz w:val="22"/>
+          <w:szCs w:val="22"/>
+        </w:rPr>
+        <w:t xml:space="preserve"> client tool (i.e., </w:t>
+      </w:r>
+      <w:proofErr w:type="spellStart"/>
+      <w:r>
+        <w:rPr>
+          <w:rFonts w:ascii="Menlo" w:hAnsi="Menlo" w:cs="Menlo"/>
+          <w:color w:val="000000"/>
+          <w:sz w:val="22"/>
+          <w:szCs w:val="22"/>
+        </w:rPr>
+        <w:t>MySQLWorkbench</w:t>
+      </w:r>
+      <w:proofErr w:type="spellEnd"/>
+      <w:r>
+        <w:rPr>
+          <w:rFonts w:ascii="Menlo" w:hAnsi="Menlo" w:cs="Menlo"/>
+          <w:color w:val="000000"/>
+          <w:sz w:val="22"/>
+          <w:szCs w:val="22"/>
+        </w:rPr>
+        <w:t xml:space="preserve">) to import a </w:t>
+      </w:r>
+      <w:proofErr w:type="spellStart"/>
+      <w:r>
+        <w:rPr>
+          <w:rFonts w:ascii="Menlo" w:hAnsi="Menlo" w:cs="Menlo"/>
+          <w:color w:val="000000"/>
+          <w:sz w:val="22"/>
+          <w:szCs w:val="22"/>
+        </w:rPr>
+        <w:t>db</w:t>
+      </w:r>
+      <w:proofErr w:type="spellEnd"/>
+      <w:r>
+        <w:rPr>
+          <w:rFonts w:ascii="Menlo" w:hAnsi="Menlo" w:cs="Menlo"/>
+          <w:color w:val="000000"/>
+          <w:sz w:val="22"/>
+          <w:szCs w:val="22"/>
+        </w:rPr>
+        <w:t xml:space="preserve"> dump</w:t>
       </w:r>
     </w:p>
     <w:p>
@@ -948,8 +1142,59 @@
           <w:sz w:val="22"/>
           <w:szCs w:val="22"/>
         </w:rPr>
-        <w:t>Username / password : shinshin / shinshin</w:t>
-      </w:r>
+        <w:t xml:space="preserve">Username / </w:t>
+      </w:r>
+      <w:proofErr w:type="gramStart"/>
+      <w:r>
+        <w:rPr>
+          <w:rFonts w:ascii="Menlo" w:hAnsi="Menlo" w:cs="Menlo"/>
+          <w:color w:val="000000"/>
+          <w:sz w:val="22"/>
+          <w:szCs w:val="22"/>
+        </w:rPr>
+        <w:t>password :</w:t>
+      </w:r>
+      <w:proofErr w:type="gramEnd"/>
+      <w:r>
+        <w:rPr>
+          <w:rFonts w:ascii="Menlo" w:hAnsi="Menlo" w:cs="Menlo"/>
+          <w:color w:val="000000"/>
+          <w:sz w:val="22"/>
+          <w:szCs w:val="22"/>
+        </w:rPr>
+        <w:t xml:space="preserve"> </w:t>
+      </w:r>
+      <w:proofErr w:type="spellStart"/>
+      <w:r>
+        <w:rPr>
+          <w:rFonts w:ascii="Menlo" w:hAnsi="Menlo" w:cs="Menlo"/>
+          <w:color w:val="000000"/>
+          <w:sz w:val="22"/>
+          <w:szCs w:val="22"/>
+        </w:rPr>
+        <w:t>shinshin</w:t>
+      </w:r>
+      <w:proofErr w:type="spellEnd"/>
+      <w:r>
+        <w:rPr>
+          <w:rFonts w:ascii="Menlo" w:hAnsi="Menlo" w:cs="Menlo"/>
+          <w:color w:val="000000"/>
+          <w:sz w:val="22"/>
+          <w:szCs w:val="22"/>
+        </w:rPr>
+        <w:t xml:space="preserve"> / </w:t>
+      </w:r>
+      <w:proofErr w:type="spellStart"/>
+      <w:r>
+        <w:rPr>
+          <w:rFonts w:ascii="Menlo" w:hAnsi="Menlo" w:cs="Menlo"/>
+          <w:color w:val="000000"/>
+          <w:sz w:val="22"/>
+          <w:szCs w:val="22"/>
+        </w:rPr>
+        <w:t>shinshin</w:t>
+      </w:r>
+      <w:proofErr w:type="spellEnd"/>
     </w:p>
     <w:p>
       <w:pPr>
@@ -1106,7 +1351,27 @@
           <w:sz w:val="22"/>
           <w:szCs w:val="22"/>
         </w:rPr>
-        <w:t xml:space="preserve">cd react-app; npm </w:t>
+        <w:t xml:space="preserve">cd react-app; </w:t>
+      </w:r>
+      <w:proofErr w:type="spellStart"/>
+      <w:r>
+        <w:rPr>
+          <w:rFonts w:ascii="Menlo" w:hAnsi="Menlo" w:cs="Menlo"/>
+          <w:color w:val="000000"/>
+          <w:sz w:val="22"/>
+          <w:szCs w:val="22"/>
+        </w:rPr>
+        <w:t>npm</w:t>
+      </w:r>
+      <w:proofErr w:type="spellEnd"/>
+      <w:r>
+        <w:rPr>
+          <w:rFonts w:ascii="Menlo" w:hAnsi="Menlo" w:cs="Menlo"/>
+          <w:color w:val="000000"/>
+          <w:sz w:val="22"/>
+          <w:szCs w:val="22"/>
+        </w:rPr>
+        <w:t xml:space="preserve"> </w:t>
       </w:r>
       <w:r>
         <w:rPr>
@@ -1152,7 +1417,27 @@
           <w:sz w:val="22"/>
           <w:szCs w:val="22"/>
         </w:rPr>
-        <w:t>cd backend; node server</w:t>
+        <w:t xml:space="preserve">cd </w:t>
+      </w:r>
+      <w:proofErr w:type="gramStart"/>
+      <w:r>
+        <w:rPr>
+          <w:rFonts w:ascii="Menlo" w:hAnsi="Menlo" w:cs="Menlo"/>
+          <w:color w:val="000000"/>
+          <w:sz w:val="22"/>
+          <w:szCs w:val="22"/>
+        </w:rPr>
+        <w:t>backend;</w:t>
+      </w:r>
+      <w:proofErr w:type="gramEnd"/>
+      <w:r>
+        <w:rPr>
+          <w:rFonts w:ascii="Menlo" w:hAnsi="Menlo" w:cs="Menlo"/>
+          <w:color w:val="000000"/>
+          <w:sz w:val="22"/>
+          <w:szCs w:val="22"/>
+        </w:rPr>
+        <w:t xml:space="preserve"> node server</w:t>
       </w:r>
       <w:r>
         <w:rPr>
@@ -1346,7 +1631,27 @@
           <w:sz w:val="22"/>
           <w:szCs w:val="22"/>
         </w:rPr>
-        <w:t xml:space="preserve">cd react-app; npm </w:t>
+        <w:t xml:space="preserve">cd react-app; </w:t>
+      </w:r>
+      <w:proofErr w:type="spellStart"/>
+      <w:r>
+        <w:rPr>
+          <w:rFonts w:ascii="Menlo" w:hAnsi="Menlo" w:cs="Menlo"/>
+          <w:color w:val="000000"/>
+          <w:sz w:val="22"/>
+          <w:szCs w:val="22"/>
+        </w:rPr>
+        <w:t>npm</w:t>
+      </w:r>
+      <w:proofErr w:type="spellEnd"/>
+      <w:r>
+        <w:rPr>
+          <w:rFonts w:ascii="Menlo" w:hAnsi="Menlo" w:cs="Menlo"/>
+          <w:color w:val="000000"/>
+          <w:sz w:val="22"/>
+          <w:szCs w:val="22"/>
+        </w:rPr>
+        <w:t xml:space="preserve"> </w:t>
       </w:r>
       <w:r>
         <w:rPr>
@@ -1392,7 +1697,27 @@
           <w:sz w:val="22"/>
           <w:szCs w:val="22"/>
         </w:rPr>
-        <w:t xml:space="preserve">cd backend; </w:t>
+        <w:t xml:space="preserve">cd </w:t>
+      </w:r>
+      <w:proofErr w:type="gramStart"/>
+      <w:r>
+        <w:rPr>
+          <w:rFonts w:ascii="Menlo" w:hAnsi="Menlo" w:cs="Menlo"/>
+          <w:color w:val="000000"/>
+          <w:sz w:val="22"/>
+          <w:szCs w:val="22"/>
+        </w:rPr>
+        <w:t>backend;</w:t>
+      </w:r>
+      <w:proofErr w:type="gramEnd"/>
+      <w:r>
+        <w:rPr>
+          <w:rFonts w:ascii="Menlo" w:hAnsi="Menlo" w:cs="Menlo"/>
+          <w:color w:val="000000"/>
+          <w:sz w:val="22"/>
+          <w:szCs w:val="22"/>
+        </w:rPr>
+        <w:t xml:space="preserve"> </w:t>
       </w:r>
       <w:r>
         <w:rPr>
@@ -1423,14 +1748,25 @@
         </w:rPr>
         <w:t xml:space="preserve">. Secure run needs a private key </w:t>
       </w:r>
-      <w:r>
-        <w:rPr>
-          <w:rFonts w:ascii="Menlo" w:hAnsi="Menlo" w:cs="Menlo"/>
-          <w:color w:val="000000"/>
-          <w:sz w:val="22"/>
-          <w:szCs w:val="22"/>
-        </w:rPr>
-        <w:t xml:space="preserve">key.pem </w:t>
+      <w:proofErr w:type="spellStart"/>
+      <w:r>
+        <w:rPr>
+          <w:rFonts w:ascii="Menlo" w:hAnsi="Menlo" w:cs="Menlo"/>
+          <w:color w:val="000000"/>
+          <w:sz w:val="22"/>
+          <w:szCs w:val="22"/>
+        </w:rPr>
+        <w:t>key.pem</w:t>
+      </w:r>
+      <w:proofErr w:type="spellEnd"/>
+      <w:r>
+        <w:rPr>
+          <w:rFonts w:ascii="Menlo" w:hAnsi="Menlo" w:cs="Menlo"/>
+          <w:color w:val="000000"/>
+          <w:sz w:val="22"/>
+          <w:szCs w:val="22"/>
+        </w:rPr>
+        <w:t xml:space="preserve"> </w:t>
       </w:r>
       <w:r>
         <w:rPr>
@@ -1441,14 +1777,25 @@
         </w:rPr>
         <w:t xml:space="preserve">and a certificate </w:t>
       </w:r>
-      <w:r>
-        <w:rPr>
-          <w:rFonts w:ascii="Menlo" w:hAnsi="Menlo" w:cs="Menlo"/>
-          <w:color w:val="000000"/>
-          <w:sz w:val="22"/>
-          <w:szCs w:val="22"/>
-        </w:rPr>
-        <w:t xml:space="preserve">cert.pem </w:t>
+      <w:proofErr w:type="spellStart"/>
+      <w:r>
+        <w:rPr>
+          <w:rFonts w:ascii="Menlo" w:hAnsi="Menlo" w:cs="Menlo"/>
+          <w:color w:val="000000"/>
+          <w:sz w:val="22"/>
+          <w:szCs w:val="22"/>
+        </w:rPr>
+        <w:t>cert.pem</w:t>
+      </w:r>
+      <w:proofErr w:type="spellEnd"/>
+      <w:r>
+        <w:rPr>
+          <w:rFonts w:ascii="Menlo" w:hAnsi="Menlo" w:cs="Menlo"/>
+          <w:color w:val="000000"/>
+          <w:sz w:val="22"/>
+          <w:szCs w:val="22"/>
+        </w:rPr>
+        <w:t xml:space="preserve"> </w:t>
       </w:r>
       <w:r>
         <w:rPr>
@@ -1567,7 +1914,27 @@
           <w:sz w:val="22"/>
           <w:szCs w:val="22"/>
         </w:rPr>
-        <w:t xml:space="preserve">removed, as github dissuades </w:t>
+        <w:t xml:space="preserve">removed, as </w:t>
+      </w:r>
+      <w:proofErr w:type="spellStart"/>
+      <w:r>
+        <w:rPr>
+          <w:rFonts w:ascii="Menlo" w:hAnsi="Menlo" w:cs="Menlo"/>
+          <w:color w:val="FF0000"/>
+          <w:sz w:val="22"/>
+          <w:szCs w:val="22"/>
+        </w:rPr>
+        <w:t>github</w:t>
+      </w:r>
+      <w:proofErr w:type="spellEnd"/>
+      <w:r>
+        <w:rPr>
+          <w:rFonts w:ascii="Menlo" w:hAnsi="Menlo" w:cs="Menlo"/>
+          <w:color w:val="FF0000"/>
+          <w:sz w:val="22"/>
+          <w:szCs w:val="22"/>
+        </w:rPr>
+        <w:t xml:space="preserve"> dissuades </w:t>
       </w:r>
       <w:r>
         <w:rPr>
@@ -1750,8 +2117,19 @@
           <w:sz w:val="22"/>
           <w:szCs w:val="22"/>
         </w:rPr>
-        <w:t>cd shinshin</w:t>
-      </w:r>
+        <w:t xml:space="preserve">cd </w:t>
+      </w:r>
+      <w:proofErr w:type="spellStart"/>
+      <w:r>
+        <w:rPr>
+          <w:rFonts w:ascii="Menlo" w:hAnsi="Menlo" w:cs="Menlo"/>
+          <w:color w:val="000000"/>
+          <w:sz w:val="22"/>
+          <w:szCs w:val="22"/>
+        </w:rPr>
+        <w:t>shinshin</w:t>
+      </w:r>
+      <w:proofErr w:type="spellEnd"/>
     </w:p>
     <w:p>
       <w:pPr>
@@ -1787,8 +2165,19 @@
           <w:sz w:val="22"/>
           <w:szCs w:val="22"/>
         </w:rPr>
-        <w:t>git pull</w:t>
-      </w:r>
+        <w:t xml:space="preserve">git </w:t>
+      </w:r>
+      <w:proofErr w:type="gramStart"/>
+      <w:r>
+        <w:rPr>
+          <w:rFonts w:ascii="Menlo" w:hAnsi="Menlo" w:cs="Menlo"/>
+          <w:color w:val="000000"/>
+          <w:sz w:val="22"/>
+          <w:szCs w:val="22"/>
+        </w:rPr>
+        <w:t>pull</w:t>
+      </w:r>
+      <w:proofErr w:type="gramEnd"/>
     </w:p>
     <w:p>
       <w:pPr>
@@ -1978,11 +2367,19 @@
           <w:u w:val="single"/>
         </w:rPr>
       </w:pPr>
+      <w:proofErr w:type="spellStart"/>
       <w:r>
         <w:rPr>
           <w:u w:val="single"/>
         </w:rPr>
-        <w:t>db migration tips</w:t>
+        <w:t>db</w:t>
+      </w:r>
+      <w:proofErr w:type="spellEnd"/>
+      <w:r>
+        <w:rPr>
+          <w:u w:val="single"/>
+        </w:rPr>
+        <w:t xml:space="preserve"> migration tips</w:t>
       </w:r>
     </w:p>
     <w:p>
@@ -2019,7 +2416,15 @@
         <w:t>cute</w:t>
       </w:r>
       <w:r>
-        <w:t xml:space="preserve"> after db schema changes</w:t>
+        <w:t xml:space="preserve"> after </w:t>
+      </w:r>
+      <w:proofErr w:type="spellStart"/>
+      <w:r>
+        <w:t>db</w:t>
+      </w:r>
+      <w:proofErr w:type="spellEnd"/>
+      <w:r>
+        <w:t xml:space="preserve"> schema changes</w:t>
       </w:r>
     </w:p>
     <w:p>
@@ -2059,15 +2464,59 @@
         </w:rPr>
         <w:t xml:space="preserve">; </w:t>
       </w:r>
-      <w:r>
-        <w:rPr>
-          <w:rFonts w:ascii="Menlo" w:hAnsi="Menlo" w:cs="Menlo"/>
-          <w:color w:val="000000"/>
-          <w:sz w:val="22"/>
-          <w:szCs w:val="22"/>
-        </w:rPr>
-        <w:t>npx sequelize-cli db:migrate</w:t>
-      </w:r>
+      <w:proofErr w:type="spellStart"/>
+      <w:r>
+        <w:rPr>
+          <w:rFonts w:ascii="Menlo" w:hAnsi="Menlo" w:cs="Menlo"/>
+          <w:color w:val="000000"/>
+          <w:sz w:val="22"/>
+          <w:szCs w:val="22"/>
+        </w:rPr>
+        <w:t>npx</w:t>
+      </w:r>
+      <w:proofErr w:type="spellEnd"/>
+      <w:r>
+        <w:rPr>
+          <w:rFonts w:ascii="Menlo" w:hAnsi="Menlo" w:cs="Menlo"/>
+          <w:color w:val="000000"/>
+          <w:sz w:val="22"/>
+          <w:szCs w:val="22"/>
+        </w:rPr>
+        <w:t xml:space="preserve"> </w:t>
+      </w:r>
+      <w:proofErr w:type="spellStart"/>
+      <w:r>
+        <w:rPr>
+          <w:rFonts w:ascii="Menlo" w:hAnsi="Menlo" w:cs="Menlo"/>
+          <w:color w:val="000000"/>
+          <w:sz w:val="22"/>
+          <w:szCs w:val="22"/>
+        </w:rPr>
+        <w:t>sequelize</w:t>
+      </w:r>
+      <w:proofErr w:type="spellEnd"/>
+      <w:r>
+        <w:rPr>
+          <w:rFonts w:ascii="Menlo" w:hAnsi="Menlo" w:cs="Menlo"/>
+          <w:color w:val="000000"/>
+          <w:sz w:val="22"/>
+          <w:szCs w:val="22"/>
+        </w:rPr>
+        <w:t xml:space="preserve">-cli </w:t>
+      </w:r>
+      <w:proofErr w:type="spellStart"/>
+      <w:proofErr w:type="gramStart"/>
+      <w:r>
+        <w:rPr>
+          <w:rFonts w:ascii="Menlo" w:hAnsi="Menlo" w:cs="Menlo"/>
+          <w:color w:val="000000"/>
+          <w:sz w:val="22"/>
+          <w:szCs w:val="22"/>
+        </w:rPr>
+        <w:t>db:migrate</w:t>
+      </w:r>
+      <w:proofErr w:type="spellEnd"/>
+      <w:proofErr w:type="gramEnd"/>
     </w:p>
     <w:p>
       <w:pPr>
@@ -2097,7 +2546,15 @@
         <w:t>change</w:t>
       </w:r>
       <w:r>
-        <w:t xml:space="preserve"> db schema</w:t>
+        <w:t xml:space="preserve"> </w:t>
+      </w:r>
+      <w:proofErr w:type="spellStart"/>
+      <w:r>
+        <w:t>db</w:t>
+      </w:r>
+      <w:proofErr w:type="spellEnd"/>
+      <w:r>
+        <w:t xml:space="preserve"> schema</w:t>
       </w:r>
     </w:p>
     <w:p>
@@ -2147,14 +2604,67 @@
         </w:rPr>
         <w:t xml:space="preserve">; </w:t>
       </w:r>
-      <w:r>
-        <w:rPr>
-          <w:rFonts w:ascii="Menlo" w:hAnsi="Menlo" w:cs="Menlo"/>
-          <w:color w:val="000000"/>
-          <w:sz w:val="22"/>
-          <w:szCs w:val="22"/>
-        </w:rPr>
-        <w:t xml:space="preserve">npx sequelize-cli migration:create </w:t>
+      <w:proofErr w:type="spellStart"/>
+      <w:r>
+        <w:rPr>
+          <w:rFonts w:ascii="Menlo" w:hAnsi="Menlo" w:cs="Menlo"/>
+          <w:color w:val="000000"/>
+          <w:sz w:val="22"/>
+          <w:szCs w:val="22"/>
+        </w:rPr>
+        <w:t>npx</w:t>
+      </w:r>
+      <w:proofErr w:type="spellEnd"/>
+      <w:r>
+        <w:rPr>
+          <w:rFonts w:ascii="Menlo" w:hAnsi="Menlo" w:cs="Menlo"/>
+          <w:color w:val="000000"/>
+          <w:sz w:val="22"/>
+          <w:szCs w:val="22"/>
+        </w:rPr>
+        <w:t xml:space="preserve"> </w:t>
+      </w:r>
+      <w:proofErr w:type="spellStart"/>
+      <w:r>
+        <w:rPr>
+          <w:rFonts w:ascii="Menlo" w:hAnsi="Menlo" w:cs="Menlo"/>
+          <w:color w:val="000000"/>
+          <w:sz w:val="22"/>
+          <w:szCs w:val="22"/>
+        </w:rPr>
+        <w:t>sequelize</w:t>
+      </w:r>
+      <w:proofErr w:type="spellEnd"/>
+      <w:r>
+        <w:rPr>
+          <w:rFonts w:ascii="Menlo" w:hAnsi="Menlo" w:cs="Menlo"/>
+          <w:color w:val="000000"/>
+          <w:sz w:val="22"/>
+          <w:szCs w:val="22"/>
+        </w:rPr>
+        <w:t xml:space="preserve">-cli </w:t>
+      </w:r>
+      <w:proofErr w:type="spellStart"/>
+      <w:proofErr w:type="gramStart"/>
+      <w:r>
+        <w:rPr>
+          <w:rFonts w:ascii="Menlo" w:hAnsi="Menlo" w:cs="Menlo"/>
+          <w:color w:val="000000"/>
+          <w:sz w:val="22"/>
+          <w:szCs w:val="22"/>
+        </w:rPr>
+        <w:t>migration:create</w:t>
+      </w:r>
+      <w:proofErr w:type="spellEnd"/>
+      <w:proofErr w:type="gramEnd"/>
+      <w:r>
+        <w:rPr>
+          <w:rFonts w:ascii="Menlo" w:hAnsi="Menlo" w:cs="Menlo"/>
+          <w:color w:val="000000"/>
+          <w:sz w:val="22"/>
+          <w:szCs w:val="22"/>
+        </w:rPr>
+        <w:t xml:space="preserve"> </w:t>
       </w:r>
       <w:r>
         <w:rPr>
@@ -2181,7 +2691,27 @@
           <w:sz w:val="22"/>
           <w:szCs w:val="22"/>
         </w:rPr>
-        <w:t>&lt;file name, ex: modify_users_add_new_fields&gt;</w:t>
+        <w:t xml:space="preserve">&lt;file name, ex: </w:t>
+      </w:r>
+      <w:proofErr w:type="spellStart"/>
+      <w:r>
+        <w:rPr>
+          <w:rFonts w:ascii="Menlo" w:hAnsi="Menlo" w:cs="Menlo"/>
+          <w:color w:val="000000"/>
+          <w:sz w:val="22"/>
+          <w:szCs w:val="22"/>
+        </w:rPr>
+        <w:t>modify_users_add_new_fields</w:t>
+      </w:r>
+      <w:proofErr w:type="spellEnd"/>
+      <w:r>
+        <w:rPr>
+          <w:rFonts w:ascii="Menlo" w:hAnsi="Menlo" w:cs="Menlo"/>
+          <w:color w:val="000000"/>
+          <w:sz w:val="22"/>
+          <w:szCs w:val="22"/>
+        </w:rPr>
+        <w:t>&gt;</w:t>
       </w:r>
     </w:p>
     <w:p>
@@ -2222,7 +2752,27 @@
           <w:sz w:val="22"/>
           <w:szCs w:val="22"/>
         </w:rPr>
-        <w:t xml:space="preserve"> .js files under migrations/ …</w:t>
+        <w:t xml:space="preserve"> .</w:t>
+      </w:r>
+      <w:proofErr w:type="spellStart"/>
+      <w:r>
+        <w:rPr>
+          <w:rFonts w:ascii="Menlo" w:hAnsi="Menlo" w:cs="Menlo"/>
+          <w:color w:val="000000"/>
+          <w:sz w:val="22"/>
+          <w:szCs w:val="22"/>
+        </w:rPr>
+        <w:t>js</w:t>
+      </w:r>
+      <w:proofErr w:type="spellEnd"/>
+      <w:r>
+        <w:rPr>
+          <w:rFonts w:ascii="Menlo" w:hAnsi="Menlo" w:cs="Menlo"/>
+          <w:color w:val="000000"/>
+          <w:sz w:val="22"/>
+          <w:szCs w:val="22"/>
+        </w:rPr>
+        <w:t xml:space="preserve"> files under migrations/ …</w:t>
       </w:r>
     </w:p>
     <w:p/>
@@ -2293,6 +2843,7 @@
           <w:szCs w:val="22"/>
         </w:rPr>
       </w:pPr>
+      <w:proofErr w:type="spellStart"/>
       <w:r>
         <w:rPr>
           <w:rFonts w:ascii="Menlo" w:hAnsi="Menlo" w:cs="Menlo"/>
@@ -2309,7 +2860,17 @@
           <w:sz w:val="22"/>
           <w:szCs w:val="22"/>
         </w:rPr>
-        <w:t>penssl generates a self-signed certificate valid for 9999 days:</w:t>
+        <w:t>penssl</w:t>
+      </w:r>
+      <w:proofErr w:type="spellEnd"/>
+      <w:r>
+        <w:rPr>
+          <w:rFonts w:ascii="Menlo" w:hAnsi="Menlo" w:cs="Menlo"/>
+          <w:color w:val="000000"/>
+          <w:sz w:val="22"/>
+          <w:szCs w:val="22"/>
+        </w:rPr>
+        <w:t xml:space="preserve"> generates a self-signed certificate valid for 9999 days:</w:t>
       </w:r>
     </w:p>
     <w:p>
@@ -2357,8 +2918,19 @@
           <w:sz w:val="22"/>
           <w:szCs w:val="22"/>
         </w:rPr>
-        <w:t>/security;</w:t>
-      </w:r>
+        <w:t>/</w:t>
+      </w:r>
+      <w:proofErr w:type="gramStart"/>
+      <w:r>
+        <w:rPr>
+          <w:rFonts w:ascii="Menlo" w:hAnsi="Menlo" w:cs="Menlo"/>
+          <w:color w:val="000000"/>
+          <w:sz w:val="22"/>
+          <w:szCs w:val="22"/>
+        </w:rPr>
+        <w:t>security;</w:t>
+      </w:r>
+      <w:proofErr w:type="gramEnd"/>
     </w:p>
     <w:p>
       <w:pPr>
@@ -2370,15 +2942,68 @@
           <w:szCs w:val="22"/>
         </w:rPr>
       </w:pPr>
-      <w:r>
-        <w:rPr>
-          <w:rFonts w:ascii="Menlo" w:hAnsi="Menlo" w:cs="Menlo"/>
-          <w:color w:val="000000"/>
-          <w:sz w:val="22"/>
-          <w:szCs w:val="22"/>
-        </w:rPr>
-        <w:t>openssl genrsa -out key.pem;</w:t>
-      </w:r>
+      <w:proofErr w:type="spellStart"/>
+      <w:r>
+        <w:rPr>
+          <w:rFonts w:ascii="Menlo" w:hAnsi="Menlo" w:cs="Menlo"/>
+          <w:color w:val="000000"/>
+          <w:sz w:val="22"/>
+          <w:szCs w:val="22"/>
+        </w:rPr>
+        <w:t>openssl</w:t>
+      </w:r>
+      <w:proofErr w:type="spellEnd"/>
+      <w:r>
+        <w:rPr>
+          <w:rFonts w:ascii="Menlo" w:hAnsi="Menlo" w:cs="Menlo"/>
+          <w:color w:val="000000"/>
+          <w:sz w:val="22"/>
+          <w:szCs w:val="22"/>
+        </w:rPr>
+        <w:t xml:space="preserve"> </w:t>
+      </w:r>
+      <w:proofErr w:type="spellStart"/>
+      <w:r>
+        <w:rPr>
+          <w:rFonts w:ascii="Menlo" w:hAnsi="Menlo" w:cs="Menlo"/>
+          <w:color w:val="000000"/>
+          <w:sz w:val="22"/>
+          <w:szCs w:val="22"/>
+        </w:rPr>
+        <w:t>genrsa</w:t>
+      </w:r>
+      <w:proofErr w:type="spellEnd"/>
+      <w:r>
+        <w:rPr>
+          <w:rFonts w:ascii="Menlo" w:hAnsi="Menlo" w:cs="Menlo"/>
+          <w:color w:val="000000"/>
+          <w:sz w:val="22"/>
+          <w:szCs w:val="22"/>
+        </w:rPr>
+        <w:t xml:space="preserve"> -out </w:t>
+      </w:r>
+      <w:proofErr w:type="spellStart"/>
+      <w:proofErr w:type="gramStart"/>
+      <w:r>
+        <w:rPr>
+          <w:rFonts w:ascii="Menlo" w:hAnsi="Menlo" w:cs="Menlo"/>
+          <w:color w:val="000000"/>
+          <w:sz w:val="22"/>
+          <w:szCs w:val="22"/>
+        </w:rPr>
+        <w:t>key.pem</w:t>
+      </w:r>
+      <w:proofErr w:type="spellEnd"/>
+      <w:r>
+        <w:rPr>
+          <w:rFonts w:ascii="Menlo" w:hAnsi="Menlo" w:cs="Menlo"/>
+          <w:color w:val="000000"/>
+          <w:sz w:val="22"/>
+          <w:szCs w:val="22"/>
+        </w:rPr>
+        <w:t>;</w:t>
+      </w:r>
+      <w:proofErr w:type="gramEnd"/>
     </w:p>
     <w:p>
       <w:pPr>
@@ -2390,15 +3015,68 @@
           <w:szCs w:val="22"/>
         </w:rPr>
       </w:pPr>
-      <w:r>
-        <w:rPr>
-          <w:rFonts w:ascii="Menlo" w:hAnsi="Menlo" w:cs="Menlo"/>
-          <w:color w:val="000000"/>
-          <w:sz w:val="22"/>
-          <w:szCs w:val="22"/>
-        </w:rPr>
-        <w:t>openssl req -new -key key.pem -out csr.pem;</w:t>
-      </w:r>
+      <w:proofErr w:type="spellStart"/>
+      <w:r>
+        <w:rPr>
+          <w:rFonts w:ascii="Menlo" w:hAnsi="Menlo" w:cs="Menlo"/>
+          <w:color w:val="000000"/>
+          <w:sz w:val="22"/>
+          <w:szCs w:val="22"/>
+        </w:rPr>
+        <w:t>openssl</w:t>
+      </w:r>
+      <w:proofErr w:type="spellEnd"/>
+      <w:r>
+        <w:rPr>
+          <w:rFonts w:ascii="Menlo" w:hAnsi="Menlo" w:cs="Menlo"/>
+          <w:color w:val="000000"/>
+          <w:sz w:val="22"/>
+          <w:szCs w:val="22"/>
+        </w:rPr>
+        <w:t xml:space="preserve"> req -new -key </w:t>
+      </w:r>
+      <w:proofErr w:type="spellStart"/>
+      <w:r>
+        <w:rPr>
+          <w:rFonts w:ascii="Menlo" w:hAnsi="Menlo" w:cs="Menlo"/>
+          <w:color w:val="000000"/>
+          <w:sz w:val="22"/>
+          <w:szCs w:val="22"/>
+        </w:rPr>
+        <w:t>key.pem</w:t>
+      </w:r>
+      <w:proofErr w:type="spellEnd"/>
+      <w:r>
+        <w:rPr>
+          <w:rFonts w:ascii="Menlo" w:hAnsi="Menlo" w:cs="Menlo"/>
+          <w:color w:val="000000"/>
+          <w:sz w:val="22"/>
+          <w:szCs w:val="22"/>
+        </w:rPr>
+        <w:t xml:space="preserve"> -out </w:t>
+      </w:r>
+      <w:proofErr w:type="spellStart"/>
+      <w:proofErr w:type="gramStart"/>
+      <w:r>
+        <w:rPr>
+          <w:rFonts w:ascii="Menlo" w:hAnsi="Menlo" w:cs="Menlo"/>
+          <w:color w:val="000000"/>
+          <w:sz w:val="22"/>
+          <w:szCs w:val="22"/>
+        </w:rPr>
+        <w:t>csr.pem</w:t>
+      </w:r>
+      <w:proofErr w:type="spellEnd"/>
+      <w:r>
+        <w:rPr>
+          <w:rFonts w:ascii="Menlo" w:hAnsi="Menlo" w:cs="Menlo"/>
+          <w:color w:val="000000"/>
+          <w:sz w:val="22"/>
+          <w:szCs w:val="22"/>
+        </w:rPr>
+        <w:t>;</w:t>
+      </w:r>
+      <w:proofErr w:type="gramEnd"/>
     </w:p>
     <w:p>
       <w:pPr>
@@ -2410,15 +3088,97 @@
           <w:szCs w:val="22"/>
         </w:rPr>
       </w:pPr>
-      <w:r>
-        <w:rPr>
-          <w:rFonts w:ascii="Menlo" w:hAnsi="Menlo" w:cs="Menlo"/>
-          <w:color w:val="000000"/>
-          <w:sz w:val="22"/>
-          <w:szCs w:val="22"/>
-        </w:rPr>
-        <w:t>openssl x509 -req -days 9999 -in csr.pem -signkey key.pem -out cert.pem</w:t>
-      </w:r>
+      <w:proofErr w:type="spellStart"/>
+      <w:r>
+        <w:rPr>
+          <w:rFonts w:ascii="Menlo" w:hAnsi="Menlo" w:cs="Menlo"/>
+          <w:color w:val="000000"/>
+          <w:sz w:val="22"/>
+          <w:szCs w:val="22"/>
+        </w:rPr>
+        <w:t>openssl</w:t>
+      </w:r>
+      <w:proofErr w:type="spellEnd"/>
+      <w:r>
+        <w:rPr>
+          <w:rFonts w:ascii="Menlo" w:hAnsi="Menlo" w:cs="Menlo"/>
+          <w:color w:val="000000"/>
+          <w:sz w:val="22"/>
+          <w:szCs w:val="22"/>
+        </w:rPr>
+        <w:t xml:space="preserve"> x509 -req -days 9999 -in </w:t>
+      </w:r>
+      <w:proofErr w:type="spellStart"/>
+      <w:r>
+        <w:rPr>
+          <w:rFonts w:ascii="Menlo" w:hAnsi="Menlo" w:cs="Menlo"/>
+          <w:color w:val="000000"/>
+          <w:sz w:val="22"/>
+          <w:szCs w:val="22"/>
+        </w:rPr>
+        <w:t>csr.pem</w:t>
+      </w:r>
+      <w:proofErr w:type="spellEnd"/>
+      <w:r>
+        <w:rPr>
+          <w:rFonts w:ascii="Menlo" w:hAnsi="Menlo" w:cs="Menlo"/>
+          <w:color w:val="000000"/>
+          <w:sz w:val="22"/>
+          <w:szCs w:val="22"/>
+        </w:rPr>
+        <w:t xml:space="preserve"> -</w:t>
+      </w:r>
+      <w:proofErr w:type="spellStart"/>
+      <w:r>
+        <w:rPr>
+          <w:rFonts w:ascii="Menlo" w:hAnsi="Menlo" w:cs="Menlo"/>
+          <w:color w:val="000000"/>
+          <w:sz w:val="22"/>
+          <w:szCs w:val="22"/>
+        </w:rPr>
+        <w:t>signkey</w:t>
+      </w:r>
+      <w:proofErr w:type="spellEnd"/>
+      <w:r>
+        <w:rPr>
+          <w:rFonts w:ascii="Menlo" w:hAnsi="Menlo" w:cs="Menlo"/>
+          <w:color w:val="000000"/>
+          <w:sz w:val="22"/>
+          <w:szCs w:val="22"/>
+        </w:rPr>
+        <w:t xml:space="preserve"> </w:t>
+      </w:r>
+      <w:proofErr w:type="spellStart"/>
+      <w:r>
+        <w:rPr>
+          <w:rFonts w:ascii="Menlo" w:hAnsi="Menlo" w:cs="Menlo"/>
+          <w:color w:val="000000"/>
+          <w:sz w:val="22"/>
+          <w:szCs w:val="22"/>
+        </w:rPr>
+        <w:t>key.pem</w:t>
+      </w:r>
+      <w:proofErr w:type="spellEnd"/>
+      <w:r>
+        <w:rPr>
+          <w:rFonts w:ascii="Menlo" w:hAnsi="Menlo" w:cs="Menlo"/>
+          <w:color w:val="000000"/>
+          <w:sz w:val="22"/>
+          <w:szCs w:val="22"/>
+        </w:rPr>
+        <w:t xml:space="preserve"> -out </w:t>
+      </w:r>
+      <w:proofErr w:type="spellStart"/>
+      <w:r>
+        <w:rPr>
+          <w:rFonts w:ascii="Menlo" w:hAnsi="Menlo" w:cs="Menlo"/>
+          <w:color w:val="000000"/>
+          <w:sz w:val="22"/>
+          <w:szCs w:val="22"/>
+        </w:rPr>
+        <w:t>cert.pem</w:t>
+      </w:r>
+      <w:proofErr w:type="spellEnd"/>
     </w:p>
     <w:p>
       <w:pPr>
@@ -2453,11 +3213,13 @@
           <w:numId w:val="9"/>
         </w:numPr>
       </w:pPr>
-      <w:r>
-        <w:t>node –version: v16.13.0</w:t>
-      </w:r>
-      <w:r>
-        <w:t>;</w:t>
+      <w:proofErr w:type="spellStart"/>
+      <w:r>
+        <w:t>npm</w:t>
+      </w:r>
+      <w:proofErr w:type="spellEnd"/>
+      <w:r>
+        <w:t xml:space="preserve"> -v: 8.1.0</w:t>
       </w:r>
     </w:p>
     <w:p>
@@ -2469,29 +3231,16 @@
         </w:numPr>
       </w:pPr>
       <w:r>
-        <w:t xml:space="preserve">mysql </w:t>
-      </w:r>
-      <w:r>
-        <w:t>–</w:t>
-      </w:r>
-      <w:r>
-        <w:t>version</w:t>
-      </w:r>
-      <w:r>
-        <w:t>:</w:t>
-      </w:r>
-      <w:r>
-        <w:t xml:space="preserve"> </w:t>
-      </w:r>
-      <w:r>
-        <w:t>v</w:t>
-      </w:r>
-      <w:r>
-        <w:t xml:space="preserve"> 8.0.27 for macos12.0 on arm64 (Homebrew)</w:t>
+        <w:t>node –version: v16.</w:t>
+      </w:r>
+      <w:proofErr w:type="gramStart"/>
+      <w:r>
+        <w:t>13.0</w:t>
       </w:r>
       <w:r>
         <w:t>;</w:t>
       </w:r>
+      <w:proofErr w:type="gramEnd"/>
     </w:p>
     <w:p>
       <w:pPr>
@@ -2501,9 +3250,40 @@
           <w:numId w:val="9"/>
         </w:numPr>
       </w:pPr>
-      <w:r>
-        <w:t>backend dependent modules: see file backend/package.json;</w:t>
-      </w:r>
+      <w:proofErr w:type="spellStart"/>
+      <w:r>
+        <w:t>mysql</w:t>
+      </w:r>
+      <w:proofErr w:type="spellEnd"/>
+      <w:r>
+        <w:t xml:space="preserve"> </w:t>
+      </w:r>
+      <w:r>
+        <w:t>–</w:t>
+      </w:r>
+      <w:r>
+        <w:t>version</w:t>
+      </w:r>
+      <w:r>
+        <w:t>:</w:t>
+      </w:r>
+      <w:r>
+        <w:t xml:space="preserve"> </w:t>
+      </w:r>
+      <w:r>
+        <w:t>v</w:t>
+      </w:r>
+      <w:r>
+        <w:t xml:space="preserve"> 8.0.27 for macos12.0 on arm64 (Homebrew</w:t>
+      </w:r>
+      <w:proofErr w:type="gramStart"/>
+      <w:r>
+        <w:t>)</w:t>
+      </w:r>
+      <w:r>
+        <w:t>;</w:t>
+      </w:r>
+      <w:proofErr w:type="gramEnd"/>
     </w:p>
     <w:p>
       <w:pPr>
@@ -2514,8 +3294,46 @@
         </w:numPr>
       </w:pPr>
       <w:r>
-        <w:t>frontend dependent modules: see file react-app/package.json;</w:t>
-      </w:r>
+        <w:t xml:space="preserve">backend dependent modules: see file </w:t>
+      </w:r>
+      <w:proofErr w:type="gramStart"/>
+      <w:r>
+        <w:t>backend/</w:t>
+      </w:r>
+      <w:proofErr w:type="spellStart"/>
+      <w:r>
+        <w:t>package.json</w:t>
+      </w:r>
+      <w:proofErr w:type="spellEnd"/>
+      <w:r>
+        <w:t>;</w:t>
+      </w:r>
+      <w:proofErr w:type="gramEnd"/>
+    </w:p>
+    <w:p>
+      <w:pPr>
+        <w:pStyle w:val="ListParagraph"/>
+        <w:numPr>
+          <w:ilvl w:val="0"/>
+          <w:numId w:val="9"/>
+        </w:numPr>
+      </w:pPr>
+      <w:r>
+        <w:t xml:space="preserve">frontend dependent modules: see file </w:t>
+      </w:r>
+      <w:proofErr w:type="gramStart"/>
+      <w:r>
+        <w:t>react-app/</w:t>
+      </w:r>
+      <w:proofErr w:type="spellStart"/>
+      <w:r>
+        <w:t>package.json</w:t>
+      </w:r>
+      <w:proofErr w:type="spellEnd"/>
+      <w:r>
+        <w:t>;</w:t>
+      </w:r>
+      <w:proofErr w:type="gramEnd"/>
     </w:p>
     <w:p/>
     <w:p/>
@@ -2564,6 +3382,7 @@
     </w:p>
     <w:p>
       <w:r>
+        <w:lastRenderedPageBreak/>
         <w:t xml:space="preserve">email service: </w:t>
       </w:r>
       <w:hyperlink r:id="rId5" w:history="1">
@@ -2589,7 +3408,7 @@
 </file>
 
 <file path=word/numbering.xml><?xml version="1.0" encoding="utf-8"?>
-<w:numbering xmlns:wpc="http://schemas.microsoft.com/office/word/2010/wordprocessingCanvas" xmlns:cx="http://schemas.microsoft.com/office/drawing/2014/chartex" xmlns:cx1="http://schemas.microsoft.com/office/drawing/2015/9/8/chartex" xmlns:cx2="http://schemas.microsoft.com/office/drawing/2015/10/21/chartex" xmlns:cx3="http://schemas.microsoft.com/office/drawing/2016/5/9/chartex" xmlns:cx4="http://schemas.microsoft.com/office/drawing/2016/5/10/chartex" xmlns:cx5="http://schemas.microsoft.com/office/drawing/2016/5/11/chartex" xmlns:cx6="http://schemas.microsoft.com/office/drawing/2016/5/12/chartex" xmlns:cx7="http://schemas.microsoft.com/office/drawing/2016/5/13/chartex" xmlns:cx8="http://schemas.microsoft.com/office/drawing/2016/5/14/chartex" xmlns:mc="http://schemas.openxmlformats.org/markup-compatibility/2006" xmlns:aink="http://schemas.microsoft.com/office/drawing/2016/ink" xmlns:am3d="http://schemas.microsoft.com/office/drawing/2017/model3d" xmlns:o="urn:schemas-microsoft-com:office:office" xmlns:oel="http://schemas.microsoft.com/office/2019/extlst" xmlns:r="http://schemas.openxmlformats.org/officeDocument/2006/relationships" xmlns:m="http://schemas.openxmlformats.org/officeDocument/2006/math" xmlns:v="urn:schemas-microsoft-com:vml" xmlns:wp14="http://schemas.microsoft.com/office/word/2010/wordprocessingDrawing" xmlns:wp="http://schemas.openxmlformats.org/drawingml/2006/wordprocessingDrawing" xmlns:w10="urn:schemas-microsoft-com:office:word" xmlns:w="http://schemas.openxmlformats.org/wordprocessingml/2006/main" xmlns:w14="http://schemas.microsoft.com/office/word/2010/wordml" xmlns:w15="http://schemas.microsoft.com/office/word/2012/wordml" xmlns:w16cex="http://schemas.microsoft.com/office/word/2018/wordml/cex" xmlns:w16cid="http://schemas.microsoft.com/office/word/2016/wordml/cid" xmlns:w16="http://schemas.microsoft.com/office/word/2018/wordml" xmlns:w16sdtdh="http://schemas.microsoft.com/office/word/2020/wordml/sdtdatahash" xmlns:w16se="http://schemas.microsoft.com/office/word/2015/wordml/symex" xmlns:wpg="http://schemas.microsoft.com/office/word/2010/wordprocessingGroup" xmlns:wpi="http://schemas.microsoft.com/office/word/2010/wordprocessingInk" xmlns:wne="http://schemas.microsoft.com/office/word/2006/wordml" xmlns:wps="http://schemas.microsoft.com/office/word/2010/wordprocessingShape" mc:Ignorable="w14 w15 w16se w16cid w16 w16cex w16sdtdh wp14">
+<w:numbering xmlns:wpc="http://schemas.microsoft.com/office/word/2010/wordprocessingCanvas" xmlns:cx="http://schemas.microsoft.com/office/drawing/2014/chartex" xmlns:cx1="http://schemas.microsoft.com/office/drawing/2015/9/8/chartex" xmlns:cx2="http://schemas.microsoft.com/office/drawing/2015/10/21/chartex" xmlns:cx3="http://schemas.microsoft.com/office/drawing/2016/5/9/chartex" xmlns:cx4="http://schemas.microsoft.com/office/drawing/2016/5/10/chartex" xmlns:cx5="http://schemas.microsoft.com/office/drawing/2016/5/11/chartex" xmlns:cx6="http://schemas.microsoft.com/office/drawing/2016/5/12/chartex" xmlns:cx7="http://schemas.microsoft.com/office/drawing/2016/5/13/chartex" xmlns:cx8="http://schemas.microsoft.com/office/drawing/2016/5/14/chartex" xmlns:mc="http://schemas.openxmlformats.org/markup-compatibility/2006" xmlns:aink="http://schemas.microsoft.com/office/drawing/2016/ink" xmlns:am3d="http://schemas.microsoft.com/office/drawing/2017/model3d" xmlns:o="urn:schemas-microsoft-com:office:office" xmlns:oel="http://schemas.microsoft.com/office/2019/extlst" xmlns:r="http://schemas.openxmlformats.org/officeDocument/2006/relationships" xmlns:m="http://schemas.openxmlformats.org/officeDocument/2006/math" xmlns:v="urn:schemas-microsoft-com:vml" xmlns:wp14="http://schemas.microsoft.com/office/word/2010/wordprocessingDrawing" xmlns:wp="http://schemas.openxmlformats.org/drawingml/2006/wordprocessingDrawing" xmlns:w10="urn:schemas-microsoft-com:office:word" xmlns:w="http://schemas.openxmlformats.org/wordprocessingml/2006/main" xmlns:w14="http://schemas.microsoft.com/office/word/2010/wordml" xmlns:w15="http://schemas.microsoft.com/office/word/2012/wordml" xmlns:w16cex="http://schemas.microsoft.com/office/word/2018/wordml/cex" xmlns:w16cid="http://schemas.microsoft.com/office/word/2016/wordml/cid" xmlns:w16="http://schemas.microsoft.com/office/word/2018/wordml" xmlns:w16du="http://schemas.microsoft.com/office/word/2023/wordml/word16du" xmlns:w16sdtdh="http://schemas.microsoft.com/office/word/2020/wordml/sdtdatahash" xmlns:w16sdtfl="http://schemas.microsoft.com/office/word/2024/wordml/sdtformatlock" xmlns:w16se="http://schemas.microsoft.com/office/word/2015/wordml/symex" xmlns:wpg="http://schemas.microsoft.com/office/word/2010/wordprocessingGroup" xmlns:wpi="http://schemas.microsoft.com/office/word/2010/wordprocessingInk" xmlns:wne="http://schemas.microsoft.com/office/word/2006/wordml" xmlns:wps="http://schemas.microsoft.com/office/word/2010/wordprocessingShape" mc:Ignorable="w14 w15 w16se w16cid w16 w16cex w16sdtdh w16sdtfl w16du wp14">
   <w:abstractNum w:abstractNumId="0" w15:restartNumberingAfterBreak="0">
     <w:nsid w:val="0C1E150E"/>
     <w:multiLevelType w:val="hybridMultilevel"/>
@@ -3517,7 +4336,7 @@
 </file>
 
 <file path=word/styles.xml><?xml version="1.0" encoding="utf-8"?>
-<w:styles xmlns:mc="http://schemas.openxmlformats.org/markup-compatibility/2006" xmlns:r="http://schemas.openxmlformats.org/officeDocument/2006/relationships" xmlns:w="http://schemas.openxmlformats.org/wordprocessingml/2006/main" xmlns:w14="http://schemas.microsoft.com/office/word/2010/wordml" xmlns:w15="http://schemas.microsoft.com/office/word/2012/wordml" xmlns:w16cex="http://schemas.microsoft.com/office/word/2018/wordml/cex" xmlns:w16cid="http://schemas.microsoft.com/office/word/2016/wordml/cid" xmlns:w16="http://schemas.microsoft.com/office/word/2018/wordml" xmlns:w16sdtdh="http://schemas.microsoft.com/office/word/2020/wordml/sdtdatahash" xmlns:w16se="http://schemas.microsoft.com/office/word/2015/wordml/symex" mc:Ignorable="w14 w15 w16se w16cid w16 w16cex w16sdtdh">
+<w:styles xmlns:mc="http://schemas.openxmlformats.org/markup-compatibility/2006" xmlns:r="http://schemas.openxmlformats.org/officeDocument/2006/relationships" xmlns:w="http://schemas.openxmlformats.org/wordprocessingml/2006/main" xmlns:w14="http://schemas.microsoft.com/office/word/2010/wordml" xmlns:w15="http://schemas.microsoft.com/office/word/2012/wordml" xmlns:w16cex="http://schemas.microsoft.com/office/word/2018/wordml/cex" xmlns:w16cid="http://schemas.microsoft.com/office/word/2016/wordml/cid" xmlns:w16="http://schemas.microsoft.com/office/word/2018/wordml" xmlns:w16du="http://schemas.microsoft.com/office/word/2023/wordml/word16du" xmlns:w16sdtdh="http://schemas.microsoft.com/office/word/2020/wordml/sdtdatahash" xmlns:w16sdtfl="http://schemas.microsoft.com/office/word/2024/wordml/sdtformatlock" xmlns:w16se="http://schemas.microsoft.com/office/word/2015/wordml/symex" mc:Ignorable="w14 w15 w16se w16cid w16 w16cex w16sdtdh w16sdtfl w16du">
   <w:docDefaults>
     <w:rPrDefault>
       <w:rPr>

</xml_diff>

<commit_message>
upgrade node / npm
</commit_message>
<xml_diff>
--- a/readme.docx
+++ b/readme.docx
@@ -3219,7 +3219,38 @@
       </w:r>
       <w:proofErr w:type="spellEnd"/>
       <w:r>
-        <w:t xml:space="preserve"> -v: 8.1.0</w:t>
+        <w:t xml:space="preserve"> -v: </w:t>
+      </w:r>
+      <w:proofErr w:type="gramStart"/>
+      <w:r>
+        <w:rPr>
+          <w:rFonts w:ascii="Menlo" w:hAnsi="Menlo" w:cs="Menlo"/>
+          <w:color w:val="000000"/>
+          <w:sz w:val="22"/>
+          <w:szCs w:val="22"/>
+        </w:rPr>
+        <w:t>10.9.2</w:t>
+      </w:r>
+      <w:r>
+        <w:t xml:space="preserve">  (</w:t>
+      </w:r>
+      <w:proofErr w:type="gramEnd"/>
+      <w:r>
+        <w:t xml:space="preserve">updated from </w:t>
+      </w:r>
+      <w:r>
+        <w:t>8.1.0</w:t>
+      </w:r>
+      <w:r>
+        <w:t xml:space="preserve"> April 9</w:t>
+      </w:r>
+      <w:proofErr w:type="gramStart"/>
+      <w:r>
+        <w:t xml:space="preserve"> 2025</w:t>
+      </w:r>
+      <w:proofErr w:type="gramEnd"/>
+      <w:r>
+        <w:t>)</w:t>
       </w:r>
     </w:p>
     <w:p>
@@ -3231,11 +3262,48 @@
         </w:numPr>
       </w:pPr>
       <w:r>
-        <w:t>node –version: v16.</w:t>
+        <w:t xml:space="preserve">node –version: </w:t>
       </w:r>
       <w:proofErr w:type="gramStart"/>
       <w:r>
-        <w:t>13.0</w:t>
+        <w:rPr>
+          <w:rFonts w:ascii="Menlo" w:hAnsi="Menlo" w:cs="Menlo"/>
+          <w:color w:val="000000"/>
+          <w:sz w:val="22"/>
+          <w:szCs w:val="22"/>
+        </w:rPr>
+        <w:t>v22.14.0</w:t>
+      </w:r>
+      <w:r>
+        <w:t xml:space="preserve">  (</w:t>
+      </w:r>
+      <w:proofErr w:type="gramEnd"/>
+      <w:r>
+        <w:t xml:space="preserve">updated </w:t>
+      </w:r>
+      <w:proofErr w:type="gramStart"/>
+      <w:r>
+        <w:t xml:space="preserve">from </w:t>
+      </w:r>
+      <w:r>
+        <w:t xml:space="preserve"> </w:t>
+      </w:r>
+      <w:r>
+        <w:t>v16.13.0</w:t>
+      </w:r>
+      <w:proofErr w:type="gramEnd"/>
+      <w:r>
+        <w:t xml:space="preserve"> </w:t>
+      </w:r>
+      <w:r>
+        <w:t>April 9</w:t>
+      </w:r>
+      <w:proofErr w:type="gramStart"/>
+      <w:r>
+        <w:t xml:space="preserve"> 2025</w:t>
+      </w:r>
+      <w:r>
+        <w:t>)</w:t>
       </w:r>
       <w:r>
         <w:t>;</w:t>

</xml_diff>

<commit_message>
heandle multiple values of the same name in response export
</commit_message>
<xml_diff>
--- a/readme.docx
+++ b/readme.docx
@@ -3777,19 +3777,99 @@
         <w:rPr>
           <w:u w:val="single"/>
         </w:rPr>
-        <w:t xml:space="preserve"> </w:t>
+        <w:t xml:space="preserve"> d</w:t>
       </w:r>
       <w:r>
         <w:rPr>
           <w:u w:val="single"/>
         </w:rPr>
-        <w:t>d</w:t>
-      </w:r>
-      <w:r>
+        <w:t>ocker run</w:t>
+      </w:r>
+    </w:p>
+    <w:p>
+      <w:pPr>
         <w:rPr>
           <w:u w:val="single"/>
         </w:rPr>
-        <w:t>ocker run</w:t>
+      </w:pPr>
+    </w:p>
+    <w:p>
+      <w:pPr>
+        <w:rPr>
+          <w:u w:val="single"/>
+        </w:rPr>
+      </w:pPr>
+      <w:r>
+        <w:rPr>
+          <w:u w:val="single"/>
+        </w:rPr>
+        <w:t>Option 1:</w:t>
+      </w:r>
+    </w:p>
+    <w:p>
+      <w:pPr>
+        <w:rPr>
+          <w:u w:val="single"/>
+        </w:rPr>
+      </w:pPr>
+    </w:p>
+    <w:p>
+      <w:pPr>
+        <w:rPr>
+          <w:u w:val="single"/>
+        </w:rPr>
+      </w:pPr>
+      <w:r>
+        <w:rPr>
+          <w:u w:val="single"/>
+        </w:rPr>
+        <w:t xml:space="preserve">cd </w:t>
+      </w:r>
+      <w:proofErr w:type="spellStart"/>
+      <w:r>
+        <w:rPr>
+          <w:u w:val="single"/>
+        </w:rPr>
+        <w:t>mysql</w:t>
+      </w:r>
+      <w:proofErr w:type="spellEnd"/>
+      <w:r>
+        <w:rPr>
+          <w:u w:val="single"/>
+        </w:rPr>
+        <w:t xml:space="preserve">; </w:t>
+      </w:r>
+      <w:r>
+        <w:rPr>
+          <w:u w:val="single"/>
+        </w:rPr>
+        <w:t>docker compose up -d</w:t>
+      </w:r>
+    </w:p>
+    <w:p/>
+    <w:p>
+      <w:pPr>
+        <w:rPr>
+          <w:u w:val="single"/>
+        </w:rPr>
+      </w:pPr>
+      <w:r>
+        <w:rPr>
+          <w:u w:val="single"/>
+        </w:rPr>
+        <w:t xml:space="preserve">Option </w:t>
+      </w:r>
+      <w:r>
+        <w:rPr>
+          <w:u w:val="single"/>
+        </w:rPr>
+        <w:t>2</w:t>
+      </w:r>
+      <w:r>
+        <w:rPr>
+          <w:u w:val="single"/>
+        </w:rPr>
+        <w:t>:</w:t>
       </w:r>
     </w:p>
     <w:p/>

</xml_diff>